<commit_message>
additional documentation on E_0 of foetus and on ultimate reproduction rate R_i
</commit_message>
<xml_diff>
--- a/DEB equations.docx
+++ b/DEB equations.docx
@@ -1,6 +1,6 @@
 
 <file path=word/document.xml><?xml version="1.0" encoding="utf-8"?>
-<w:document xmlns:wpc="http://schemas.microsoft.com/office/word/2010/wordprocessingCanvas" xmlns:mc="http://schemas.openxmlformats.org/markup-compatibility/2006" xmlns:o="urn:schemas-microsoft-com:office:office" xmlns:r="http://schemas.openxmlformats.org/officeDocument/2006/relationships" xmlns:m="http://schemas.openxmlformats.org/officeDocument/2006/math" xmlns:v="urn:schemas-microsoft-com:vml" xmlns:wp14="http://schemas.microsoft.com/office/word/2010/wordprocessingDrawing" xmlns:wp="http://schemas.openxmlformats.org/drawingml/2006/wordprocessingDrawing" xmlns:w10="urn:schemas-microsoft-com:office:word" xmlns:w="http://schemas.openxmlformats.org/wordprocessingml/2006/main" xmlns:w14="http://schemas.microsoft.com/office/word/2010/wordml" xmlns:wpg="http://schemas.microsoft.com/office/word/2010/wordprocessingGroup" xmlns:wpi="http://schemas.microsoft.com/office/word/2010/wordprocessingInk" xmlns:wne="http://schemas.microsoft.com/office/word/2006/wordml" xmlns:wps="http://schemas.microsoft.com/office/word/2010/wordprocessingShape" mc:Ignorable="w14 wp14">
+<w:document xmlns:wpc="http://schemas.microsoft.com/office/word/2010/wordprocessingCanvas" xmlns:cx="http://schemas.microsoft.com/office/drawing/2014/chartex" xmlns:cx1="http://schemas.microsoft.com/office/drawing/2015/9/8/chartex" xmlns:cx2="http://schemas.microsoft.com/office/drawing/2015/10/21/chartex" xmlns:cx3="http://schemas.microsoft.com/office/drawing/2016/5/9/chartex" xmlns:cx4="http://schemas.microsoft.com/office/drawing/2016/5/10/chartex" xmlns:cx5="http://schemas.microsoft.com/office/drawing/2016/5/11/chartex" xmlns:cx6="http://schemas.microsoft.com/office/drawing/2016/5/12/chartex" xmlns:cx7="http://schemas.microsoft.com/office/drawing/2016/5/13/chartex" xmlns:cx8="http://schemas.microsoft.com/office/drawing/2016/5/14/chartex" xmlns:mc="http://schemas.openxmlformats.org/markup-compatibility/2006" xmlns:aink="http://schemas.microsoft.com/office/drawing/2016/ink" xmlns:am3d="http://schemas.microsoft.com/office/drawing/2017/model3d" xmlns:o="urn:schemas-microsoft-com:office:office" xmlns:r="http://schemas.openxmlformats.org/officeDocument/2006/relationships" xmlns:m="http://schemas.openxmlformats.org/officeDocument/2006/math" xmlns:v="urn:schemas-microsoft-com:vml" xmlns:wp14="http://schemas.microsoft.com/office/word/2010/wordprocessingDrawing" xmlns:wp="http://schemas.openxmlformats.org/drawingml/2006/wordprocessingDrawing" xmlns:w10="urn:schemas-microsoft-com:office:word" xmlns:w="http://schemas.openxmlformats.org/wordprocessingml/2006/main" xmlns:w14="http://schemas.microsoft.com/office/word/2010/wordml" xmlns:w15="http://schemas.microsoft.com/office/word/2012/wordml" xmlns:w16cid="http://schemas.microsoft.com/office/word/2016/wordml/cid" xmlns:w16se="http://schemas.microsoft.com/office/word/2015/wordml/symex" xmlns:wpg="http://schemas.microsoft.com/office/word/2010/wordprocessingGroup" xmlns:wpi="http://schemas.microsoft.com/office/word/2010/wordprocessingInk" xmlns:wne="http://schemas.microsoft.com/office/word/2006/wordml" xmlns:wps="http://schemas.microsoft.com/office/word/2010/wordprocessingShape" mc:Ignorable="w14 w15 w16se w16cid wp14">
   <w:body>
     <w:p>
       <w:pPr>
@@ -5061,7 +5061,21 @@
         <w:rPr>
           <w:rFonts w:eastAsiaTheme="minorEastAsia"/>
         </w:rPr>
-        <w:t>Von Bertalanffy growth</w:t>
+        <w:t xml:space="preserve">Von </w:t>
+      </w:r>
+      <w:proofErr w:type="spellStart"/>
+      <w:r>
+        <w:rPr>
+          <w:rFonts w:eastAsiaTheme="minorEastAsia"/>
+        </w:rPr>
+        <w:t>Bertalanffy</w:t>
+      </w:r>
+      <w:proofErr w:type="spellEnd"/>
+      <w:r>
+        <w:rPr>
+          <w:rFonts w:eastAsiaTheme="minorEastAsia"/>
+        </w:rPr>
+        <w:t xml:space="preserve"> growth</w:t>
       </w:r>
     </w:p>
     <w:p>
@@ -6858,12 +6872,14 @@
         </w:rPr>
         <w:t xml:space="preserve"> being the von </w:t>
       </w:r>
+      <w:proofErr w:type="spellStart"/>
       <w:r>
         <w:rPr>
           <w:rFonts w:eastAsiaTheme="minorEastAsia"/>
         </w:rPr>
         <w:t>Bertalanffy</w:t>
       </w:r>
+      <w:proofErr w:type="spellEnd"/>
       <w:r>
         <w:rPr>
           <w:rFonts w:eastAsiaTheme="minorEastAsia"/>
@@ -8833,8 +8849,16 @@
         <w:rPr>
           <w:rFonts w:eastAsiaTheme="minorEastAsia"/>
         </w:rPr>
-        <w:t>With prefactor</w:t>
+        <w:t xml:space="preserve">With </w:t>
       </w:r>
+      <w:proofErr w:type="spellStart"/>
+      <w:r>
+        <w:rPr>
+          <w:rFonts w:eastAsiaTheme="minorEastAsia"/>
+        </w:rPr>
+        <w:t>prefactor</w:t>
+      </w:r>
+      <w:proofErr w:type="spellEnd"/>
     </w:p>
     <w:p>
       <w:pPr>
@@ -10257,6 +10281,12 @@
         </w:rPr>
         <w:t>. Then, we obtain</w:t>
       </w:r>
+      <w:r>
+        <w:rPr>
+          <w:rFonts w:eastAsiaTheme="minorEastAsia"/>
+        </w:rPr>
+        <w:t xml:space="preserve"> for the specific growth rate of structural volume</w:t>
+      </w:r>
     </w:p>
     <w:p>
       <w:pPr>
@@ -10861,7 +10891,7 @@
                 <w:rPr>
                   <w:rFonts w:ascii="Cambria Math" w:eastAsiaTheme="minorEastAsia" w:hAnsi="Cambria Math"/>
                 </w:rPr>
-                <m:t>9</m:t>
+                <m:t>27</m:t>
               </m:r>
             </m:den>
           </m:f>
@@ -10906,8 +10936,6 @@
         </w:rPr>
         <w:t>Checked against p 64 (book)</w:t>
       </w:r>
-      <w:bookmarkStart w:id="0" w:name="_GoBack"/>
-      <w:bookmarkEnd w:id="0"/>
     </w:p>
     <w:p>
       <w:pPr>
@@ -10930,35 +10958,434 @@
       </w:pPr>
       <m:oMathPara>
         <m:oMath>
-          <m:sSub>
-            <m:sSubPr>
+          <m:func>
+            <m:funcPr>
               <m:ctrlPr>
                 <w:rPr>
                   <w:rFonts w:ascii="Cambria Math" w:hAnsi="Cambria Math"/>
-                  <w:i/>
                 </w:rPr>
               </m:ctrlPr>
-            </m:sSubPr>
+            </m:funcPr>
+            <m:fName>
+              <m:limLow>
+                <m:limLowPr>
+                  <m:ctrlPr>
+                    <w:rPr>
+                      <w:rFonts w:ascii="Cambria Math" w:hAnsi="Cambria Math"/>
+                    </w:rPr>
+                  </m:ctrlPr>
+                </m:limLowPr>
+                <m:e>
+                  <m:r>
+                    <m:rPr>
+                      <m:sty m:val="p"/>
+                    </m:rPr>
+                    <w:rPr>
+                      <w:rFonts w:ascii="Cambria Math" w:hAnsi="Cambria Math"/>
+                    </w:rPr>
+                    <m:t>lim</m:t>
+                  </m:r>
+                </m:e>
+                <m:lim>
+                  <m:d>
+                    <m:dPr>
+                      <m:begChr m:val="["/>
+                      <m:endChr m:val="]"/>
+                      <m:ctrlPr>
+                        <w:rPr>
+                          <w:rFonts w:ascii="Cambria Math" w:hAnsi="Cambria Math"/>
+                          <w:i/>
+                        </w:rPr>
+                      </m:ctrlPr>
+                    </m:dPr>
+                    <m:e>
+                      <m:r>
+                        <w:rPr>
+                          <w:rFonts w:ascii="Cambria Math" w:hAnsi="Cambria Math"/>
+                        </w:rPr>
+                        <m:t>E</m:t>
+                      </m:r>
+                    </m:e>
+                  </m:d>
+                  <m:r>
+                    <w:rPr>
+                      <w:rFonts w:ascii="Cambria Math" w:hAnsi="Cambria Math"/>
+                    </w:rPr>
+                    <m:t>→∞</m:t>
+                  </m:r>
+                </m:lim>
+              </m:limLow>
+            </m:fName>
             <m:e>
-              <m:r>
-                <w:rPr>
-                  <w:rFonts w:ascii="Cambria Math" w:hAnsi="Cambria Math"/>
-                </w:rPr>
-                <m:t>p</m:t>
-              </m:r>
+              <m:sSub>
+                <m:sSubPr>
+                  <m:ctrlPr>
+                    <w:rPr>
+                      <w:rFonts w:ascii="Cambria Math" w:hAnsi="Cambria Math"/>
+                      <w:i/>
+                    </w:rPr>
+                  </m:ctrlPr>
+                </m:sSubPr>
+                <m:e>
+                  <m:r>
+                    <w:rPr>
+                      <w:rFonts w:ascii="Cambria Math" w:hAnsi="Cambria Math"/>
+                    </w:rPr>
+                    <m:t>p</m:t>
+                  </m:r>
+                </m:e>
+                <m:sub>
+                  <m:r>
+                    <w:rPr>
+                      <w:rFonts w:ascii="Cambria Math" w:hAnsi="Cambria Math"/>
+                    </w:rPr>
+                    <m:t>C</m:t>
+                  </m:r>
+                </m:sub>
+              </m:sSub>
             </m:e>
-            <m:sub>
-              <m:r>
-                <w:rPr>
-                  <w:rFonts w:ascii="Cambria Math" w:hAnsi="Cambria Math"/>
-                </w:rPr>
-                <m:t>C</m:t>
-              </m:r>
-            </m:sub>
-          </m:sSub>
+          </m:func>
           <m:r>
             <w:rPr>
               <w:rFonts w:ascii="Cambria Math" w:eastAsiaTheme="minorEastAsia" w:hAnsi="Cambria Math"/>
+            </w:rPr>
+            <m:t>=</m:t>
+          </m:r>
+          <m:func>
+            <m:funcPr>
+              <m:ctrlPr>
+                <w:rPr>
+                  <w:rFonts w:ascii="Cambria Math" w:hAnsi="Cambria Math"/>
+                </w:rPr>
+              </m:ctrlPr>
+            </m:funcPr>
+            <m:fName>
+              <m:limLow>
+                <m:limLowPr>
+                  <m:ctrlPr>
+                    <w:rPr>
+                      <w:rFonts w:ascii="Cambria Math" w:hAnsi="Cambria Math"/>
+                    </w:rPr>
+                  </m:ctrlPr>
+                </m:limLowPr>
+                <m:e>
+                  <m:r>
+                    <m:rPr>
+                      <m:sty m:val="p"/>
+                    </m:rPr>
+                    <w:rPr>
+                      <w:rFonts w:ascii="Cambria Math" w:hAnsi="Cambria Math"/>
+                    </w:rPr>
+                    <m:t>lim</m:t>
+                  </m:r>
+                </m:e>
+                <m:lim>
+                  <m:d>
+                    <m:dPr>
+                      <m:begChr m:val="["/>
+                      <m:endChr m:val="]"/>
+                      <m:ctrlPr>
+                        <w:rPr>
+                          <w:rFonts w:ascii="Cambria Math" w:hAnsi="Cambria Math"/>
+                          <w:i/>
+                        </w:rPr>
+                      </m:ctrlPr>
+                    </m:dPr>
+                    <m:e>
+                      <m:r>
+                        <w:rPr>
+                          <w:rFonts w:ascii="Cambria Math" w:hAnsi="Cambria Math"/>
+                        </w:rPr>
+                        <m:t>E</m:t>
+                      </m:r>
+                    </m:e>
+                  </m:d>
+                  <m:r>
+                    <w:rPr>
+                      <w:rFonts w:ascii="Cambria Math" w:hAnsi="Cambria Math"/>
+                    </w:rPr>
+                    <m:t>→∞</m:t>
+                  </m:r>
+                </m:lim>
+              </m:limLow>
+            </m:fName>
+            <m:e>
+              <m:f>
+                <m:fPr>
+                  <m:ctrlPr>
+                    <w:rPr>
+                      <w:rFonts w:ascii="Cambria Math" w:hAnsi="Cambria Math"/>
+                      <w:i/>
+                    </w:rPr>
+                  </m:ctrlPr>
+                </m:fPr>
+                <m:num>
+                  <m:f>
+                    <m:fPr>
+                      <m:ctrlPr>
+                        <w:rPr>
+                          <w:rFonts w:ascii="Cambria Math" w:hAnsi="Cambria Math"/>
+                          <w:i/>
+                        </w:rPr>
+                      </m:ctrlPr>
+                    </m:fPr>
+                    <m:num>
+                      <m:r>
+                        <w:rPr>
+                          <w:rFonts w:ascii="Cambria Math" w:hAnsi="Cambria Math"/>
+                        </w:rPr>
+                        <m:t>v</m:t>
+                      </m:r>
+                    </m:num>
+                    <m:den>
+                      <m:r>
+                        <w:rPr>
+                          <w:rFonts w:ascii="Cambria Math" w:hAnsi="Cambria Math"/>
+                        </w:rPr>
+                        <m:t>L</m:t>
+                      </m:r>
+                    </m:den>
+                  </m:f>
+                  <m:d>
+                    <m:dPr>
+                      <m:begChr m:val="["/>
+                      <m:endChr m:val="]"/>
+                      <m:ctrlPr>
+                        <w:rPr>
+                          <w:rFonts w:ascii="Cambria Math" w:eastAsiaTheme="minorEastAsia" w:hAnsi="Cambria Math"/>
+                          <w:i/>
+                        </w:rPr>
+                      </m:ctrlPr>
+                    </m:dPr>
+                    <m:e>
+                      <m:sSub>
+                        <m:sSubPr>
+                          <m:ctrlPr>
+                            <w:rPr>
+                              <w:rFonts w:ascii="Cambria Math" w:eastAsiaTheme="minorEastAsia" w:hAnsi="Cambria Math"/>
+                              <w:i/>
+                            </w:rPr>
+                          </m:ctrlPr>
+                        </m:sSubPr>
+                        <m:e>
+                          <m:r>
+                            <w:rPr>
+                              <w:rFonts w:ascii="Cambria Math" w:eastAsiaTheme="minorEastAsia" w:hAnsi="Cambria Math"/>
+                            </w:rPr>
+                            <m:t>E</m:t>
+                          </m:r>
+                        </m:e>
+                        <m:sub>
+                          <m:r>
+                            <w:rPr>
+                              <w:rFonts w:ascii="Cambria Math" w:eastAsiaTheme="minorEastAsia" w:hAnsi="Cambria Math"/>
+                            </w:rPr>
+                            <m:t>G</m:t>
+                          </m:r>
+                        </m:sub>
+                      </m:sSub>
+                    </m:e>
+                  </m:d>
+                  <m:r>
+                    <w:rPr>
+                      <w:rFonts w:ascii="Cambria Math" w:hAnsi="Cambria Math"/>
+                    </w:rPr>
+                    <m:t>+</m:t>
+                  </m:r>
+                  <m:d>
+                    <m:dPr>
+                      <m:begChr m:val="["/>
+                      <m:endChr m:val="]"/>
+                      <m:ctrlPr>
+                        <w:rPr>
+                          <w:rFonts w:ascii="Cambria Math" w:hAnsi="Cambria Math"/>
+                          <w:i/>
+                        </w:rPr>
+                      </m:ctrlPr>
+                    </m:dPr>
+                    <m:e>
+                      <m:sSub>
+                        <m:sSubPr>
+                          <m:ctrlPr>
+                            <w:rPr>
+                              <w:rFonts w:ascii="Cambria Math" w:hAnsi="Cambria Math"/>
+                              <w:i/>
+                            </w:rPr>
+                          </m:ctrlPr>
+                        </m:sSubPr>
+                        <m:e>
+                          <m:r>
+                            <w:rPr>
+                              <w:rFonts w:ascii="Cambria Math" w:hAnsi="Cambria Math"/>
+                            </w:rPr>
+                            <m:t>p</m:t>
+                          </m:r>
+                        </m:e>
+                        <m:sub>
+                          <m:r>
+                            <w:rPr>
+                              <w:rFonts w:ascii="Cambria Math" w:hAnsi="Cambria Math"/>
+                            </w:rPr>
+                            <m:t>M</m:t>
+                          </m:r>
+                        </m:sub>
+                      </m:sSub>
+                    </m:e>
+                  </m:d>
+                  <m:r>
+                    <w:rPr>
+                      <w:rFonts w:ascii="Cambria Math" w:hAnsi="Cambria Math"/>
+                    </w:rPr>
+                    <m:t>+</m:t>
+                  </m:r>
+                  <m:f>
+                    <m:fPr>
+                      <m:type m:val="lin"/>
+                      <m:ctrlPr>
+                        <w:rPr>
+                          <w:rFonts w:ascii="Cambria Math" w:hAnsi="Cambria Math"/>
+                          <w:i/>
+                        </w:rPr>
+                      </m:ctrlPr>
+                    </m:fPr>
+                    <m:num>
+                      <m:d>
+                        <m:dPr>
+                          <m:begChr m:val="{"/>
+                          <m:endChr m:val="}"/>
+                          <m:ctrlPr>
+                            <w:rPr>
+                              <w:rFonts w:ascii="Cambria Math" w:hAnsi="Cambria Math"/>
+                              <w:i/>
+                            </w:rPr>
+                          </m:ctrlPr>
+                        </m:dPr>
+                        <m:e>
+                          <m:sSub>
+                            <m:sSubPr>
+                              <m:ctrlPr>
+                                <w:rPr>
+                                  <w:rFonts w:ascii="Cambria Math" w:hAnsi="Cambria Math"/>
+                                  <w:i/>
+                                </w:rPr>
+                              </m:ctrlPr>
+                            </m:sSubPr>
+                            <m:e>
+                              <m:r>
+                                <w:rPr>
+                                  <w:rFonts w:ascii="Cambria Math" w:hAnsi="Cambria Math"/>
+                                </w:rPr>
+                                <m:t>p</m:t>
+                              </m:r>
+                            </m:e>
+                            <m:sub>
+                              <m:r>
+                                <w:rPr>
+                                  <w:rFonts w:ascii="Cambria Math" w:hAnsi="Cambria Math"/>
+                                </w:rPr>
+                                <m:t>T</m:t>
+                              </m:r>
+                            </m:sub>
+                          </m:sSub>
+                        </m:e>
+                      </m:d>
+                    </m:num>
+                    <m:den>
+                      <m:r>
+                        <w:rPr>
+                          <w:rFonts w:ascii="Cambria Math" w:hAnsi="Cambria Math"/>
+                        </w:rPr>
+                        <m:t>L</m:t>
+                      </m:r>
+                    </m:den>
+                  </m:f>
+                </m:num>
+                <m:den>
+                  <m:d>
+                    <m:dPr>
+                      <m:begChr m:val="["/>
+                      <m:endChr m:val="]"/>
+                      <m:ctrlPr>
+                        <w:rPr>
+                          <w:rFonts w:ascii="Cambria Math" w:eastAsiaTheme="minorEastAsia" w:hAnsi="Cambria Math"/>
+                          <w:i/>
+                        </w:rPr>
+                      </m:ctrlPr>
+                    </m:dPr>
+                    <m:e>
+                      <m:sSub>
+                        <m:sSubPr>
+                          <m:ctrlPr>
+                            <w:rPr>
+                              <w:rFonts w:ascii="Cambria Math" w:eastAsiaTheme="minorEastAsia" w:hAnsi="Cambria Math"/>
+                              <w:i/>
+                            </w:rPr>
+                          </m:ctrlPr>
+                        </m:sSubPr>
+                        <m:e>
+                          <m:r>
+                            <w:rPr>
+                              <w:rFonts w:ascii="Cambria Math" w:eastAsiaTheme="minorEastAsia" w:hAnsi="Cambria Math"/>
+                            </w:rPr>
+                            <m:t>E</m:t>
+                          </m:r>
+                        </m:e>
+                        <m:sub>
+                          <m:r>
+                            <w:rPr>
+                              <w:rFonts w:ascii="Cambria Math" w:eastAsiaTheme="minorEastAsia" w:hAnsi="Cambria Math"/>
+                            </w:rPr>
+                            <m:t>G</m:t>
+                          </m:r>
+                        </m:sub>
+                      </m:sSub>
+                    </m:e>
+                  </m:d>
+                  <m:r>
+                    <w:rPr>
+                      <w:rFonts w:ascii="Cambria Math" w:eastAsiaTheme="minorEastAsia" w:hAnsi="Cambria Math"/>
+                    </w:rPr>
+                    <m:t>+</m:t>
+                  </m:r>
+                  <m:r>
+                    <w:rPr>
+                      <w:rFonts w:ascii="Cambria Math" w:hAnsi="Cambria Math"/>
+                    </w:rPr>
+                    <m:t>κ</m:t>
+                  </m:r>
+                  <m:d>
+                    <m:dPr>
+                      <m:begChr m:val="["/>
+                      <m:endChr m:val="]"/>
+                      <m:ctrlPr>
+                        <w:rPr>
+                          <w:rFonts w:ascii="Cambria Math" w:hAnsi="Cambria Math"/>
+                          <w:i/>
+                        </w:rPr>
+                      </m:ctrlPr>
+                    </m:dPr>
+                    <m:e>
+                      <m:r>
+                        <w:rPr>
+                          <w:rFonts w:ascii="Cambria Math" w:hAnsi="Cambria Math"/>
+                        </w:rPr>
+                        <m:t>E</m:t>
+                      </m:r>
+                    </m:e>
+                  </m:d>
+                </m:den>
+              </m:f>
+              <m:r>
+                <w:rPr>
+                  <w:rFonts w:ascii="Cambria Math" w:hAnsi="Cambria Math"/>
+                </w:rPr>
+                <m:t>E</m:t>
+              </m:r>
+            </m:e>
+          </m:func>
+          <m:r>
+            <w:rPr>
+              <w:rFonts w:ascii="Cambria Math" w:hAnsi="Cambria Math"/>
             </w:rPr>
             <m:t>=</m:t>
           </m:r>
@@ -11153,277 +11580,6 @@
               </m:f>
             </m:num>
             <m:den>
-              <m:d>
-                <m:dPr>
-                  <m:begChr m:val="["/>
-                  <m:endChr m:val="]"/>
-                  <m:ctrlPr>
-                    <w:rPr>
-                      <w:rFonts w:ascii="Cambria Math" w:eastAsiaTheme="minorEastAsia" w:hAnsi="Cambria Math"/>
-                      <w:i/>
-                    </w:rPr>
-                  </m:ctrlPr>
-                </m:dPr>
-                <m:e>
-                  <m:sSub>
-                    <m:sSubPr>
-                      <m:ctrlPr>
-                        <w:rPr>
-                          <w:rFonts w:ascii="Cambria Math" w:eastAsiaTheme="minorEastAsia" w:hAnsi="Cambria Math"/>
-                          <w:i/>
-                        </w:rPr>
-                      </m:ctrlPr>
-                    </m:sSubPr>
-                    <m:e>
-                      <m:r>
-                        <w:rPr>
-                          <w:rFonts w:ascii="Cambria Math" w:eastAsiaTheme="minorEastAsia" w:hAnsi="Cambria Math"/>
-                        </w:rPr>
-                        <m:t>E</m:t>
-                      </m:r>
-                    </m:e>
-                    <m:sub>
-                      <m:r>
-                        <w:rPr>
-                          <w:rFonts w:ascii="Cambria Math" w:eastAsiaTheme="minorEastAsia" w:hAnsi="Cambria Math"/>
-                        </w:rPr>
-                        <m:t>G</m:t>
-                      </m:r>
-                    </m:sub>
-                  </m:sSub>
-                </m:e>
-              </m:d>
-              <m:r>
-                <w:rPr>
-                  <w:rFonts w:ascii="Cambria Math" w:eastAsiaTheme="minorEastAsia" w:hAnsi="Cambria Math"/>
-                </w:rPr>
-                <m:t>+</m:t>
-              </m:r>
-              <m:r>
-                <w:rPr>
-                  <w:rFonts w:ascii="Cambria Math" w:hAnsi="Cambria Math"/>
-                </w:rPr>
-                <m:t>κ</m:t>
-              </m:r>
-              <m:d>
-                <m:dPr>
-                  <m:begChr m:val="["/>
-                  <m:endChr m:val="]"/>
-                  <m:ctrlPr>
-                    <w:rPr>
-                      <w:rFonts w:ascii="Cambria Math" w:hAnsi="Cambria Math"/>
-                      <w:i/>
-                    </w:rPr>
-                  </m:ctrlPr>
-                </m:dPr>
-                <m:e>
-                  <m:r>
-                    <w:rPr>
-                      <w:rFonts w:ascii="Cambria Math" w:hAnsi="Cambria Math"/>
-                    </w:rPr>
-                    <m:t>E</m:t>
-                  </m:r>
-                </m:e>
-              </m:d>
-            </m:den>
-          </m:f>
-          <m:r>
-            <w:rPr>
-              <w:rFonts w:ascii="Cambria Math" w:hAnsi="Cambria Math"/>
-            </w:rPr>
-            <m:t>E=</m:t>
-          </m:r>
-          <m:f>
-            <m:fPr>
-              <m:ctrlPr>
-                <w:rPr>
-                  <w:rFonts w:ascii="Cambria Math" w:hAnsi="Cambria Math"/>
-                  <w:i/>
-                </w:rPr>
-              </m:ctrlPr>
-            </m:fPr>
-            <m:num>
-              <m:f>
-                <m:fPr>
-                  <m:ctrlPr>
-                    <w:rPr>
-                      <w:rFonts w:ascii="Cambria Math" w:hAnsi="Cambria Math"/>
-                      <w:i/>
-                    </w:rPr>
-                  </m:ctrlPr>
-                </m:fPr>
-                <m:num>
-                  <m:r>
-                    <w:rPr>
-                      <w:rFonts w:ascii="Cambria Math" w:hAnsi="Cambria Math"/>
-                    </w:rPr>
-                    <m:t>v</m:t>
-                  </m:r>
-                </m:num>
-                <m:den>
-                  <m:r>
-                    <w:rPr>
-                      <w:rFonts w:ascii="Cambria Math" w:hAnsi="Cambria Math"/>
-                    </w:rPr>
-                    <m:t>L</m:t>
-                  </m:r>
-                </m:den>
-              </m:f>
-              <m:d>
-                <m:dPr>
-                  <m:begChr m:val="["/>
-                  <m:endChr m:val="]"/>
-                  <m:ctrlPr>
-                    <w:rPr>
-                      <w:rFonts w:ascii="Cambria Math" w:eastAsiaTheme="minorEastAsia" w:hAnsi="Cambria Math"/>
-                      <w:i/>
-                    </w:rPr>
-                  </m:ctrlPr>
-                </m:dPr>
-                <m:e>
-                  <m:sSub>
-                    <m:sSubPr>
-                      <m:ctrlPr>
-                        <w:rPr>
-                          <w:rFonts w:ascii="Cambria Math" w:eastAsiaTheme="minorEastAsia" w:hAnsi="Cambria Math"/>
-                          <w:i/>
-                        </w:rPr>
-                      </m:ctrlPr>
-                    </m:sSubPr>
-                    <m:e>
-                      <m:r>
-                        <w:rPr>
-                          <w:rFonts w:ascii="Cambria Math" w:eastAsiaTheme="minorEastAsia" w:hAnsi="Cambria Math"/>
-                        </w:rPr>
-                        <m:t>E</m:t>
-                      </m:r>
-                    </m:e>
-                    <m:sub>
-                      <m:r>
-                        <w:rPr>
-                          <w:rFonts w:ascii="Cambria Math" w:eastAsiaTheme="minorEastAsia" w:hAnsi="Cambria Math"/>
-                        </w:rPr>
-                        <m:t>G</m:t>
-                      </m:r>
-                    </m:sub>
-                  </m:sSub>
-                </m:e>
-              </m:d>
-              <m:r>
-                <w:rPr>
-                  <w:rFonts w:ascii="Cambria Math" w:hAnsi="Cambria Math"/>
-                </w:rPr>
-                <m:t>+</m:t>
-              </m:r>
-              <m:d>
-                <m:dPr>
-                  <m:begChr m:val="["/>
-                  <m:endChr m:val="]"/>
-                  <m:ctrlPr>
-                    <w:rPr>
-                      <w:rFonts w:ascii="Cambria Math" w:hAnsi="Cambria Math"/>
-                      <w:i/>
-                    </w:rPr>
-                  </m:ctrlPr>
-                </m:dPr>
-                <m:e>
-                  <m:sSub>
-                    <m:sSubPr>
-                      <m:ctrlPr>
-                        <w:rPr>
-                          <w:rFonts w:ascii="Cambria Math" w:hAnsi="Cambria Math"/>
-                          <w:i/>
-                        </w:rPr>
-                      </m:ctrlPr>
-                    </m:sSubPr>
-                    <m:e>
-                      <m:r>
-                        <w:rPr>
-                          <w:rFonts w:ascii="Cambria Math" w:hAnsi="Cambria Math"/>
-                        </w:rPr>
-                        <m:t>p</m:t>
-                      </m:r>
-                    </m:e>
-                    <m:sub>
-                      <m:r>
-                        <w:rPr>
-                          <w:rFonts w:ascii="Cambria Math" w:hAnsi="Cambria Math"/>
-                        </w:rPr>
-                        <m:t>M</m:t>
-                      </m:r>
-                    </m:sub>
-                  </m:sSub>
-                </m:e>
-              </m:d>
-              <m:r>
-                <w:rPr>
-                  <w:rFonts w:ascii="Cambria Math" w:hAnsi="Cambria Math"/>
-                </w:rPr>
-                <m:t>+</m:t>
-              </m:r>
-              <m:f>
-                <m:fPr>
-                  <m:type m:val="lin"/>
-                  <m:ctrlPr>
-                    <w:rPr>
-                      <w:rFonts w:ascii="Cambria Math" w:hAnsi="Cambria Math"/>
-                      <w:i/>
-                    </w:rPr>
-                  </m:ctrlPr>
-                </m:fPr>
-                <m:num>
-                  <m:d>
-                    <m:dPr>
-                      <m:begChr m:val="{"/>
-                      <m:endChr m:val="}"/>
-                      <m:ctrlPr>
-                        <w:rPr>
-                          <w:rFonts w:ascii="Cambria Math" w:hAnsi="Cambria Math"/>
-                          <w:i/>
-                        </w:rPr>
-                      </m:ctrlPr>
-                    </m:dPr>
-                    <m:e>
-                      <m:sSub>
-                        <m:sSubPr>
-                          <m:ctrlPr>
-                            <w:rPr>
-                              <w:rFonts w:ascii="Cambria Math" w:hAnsi="Cambria Math"/>
-                              <w:i/>
-                            </w:rPr>
-                          </m:ctrlPr>
-                        </m:sSubPr>
-                        <m:e>
-                          <m:r>
-                            <w:rPr>
-                              <w:rFonts w:ascii="Cambria Math" w:hAnsi="Cambria Math"/>
-                            </w:rPr>
-                            <m:t>p</m:t>
-                          </m:r>
-                        </m:e>
-                        <m:sub>
-                          <m:r>
-                            <w:rPr>
-                              <w:rFonts w:ascii="Cambria Math" w:hAnsi="Cambria Math"/>
-                            </w:rPr>
-                            <m:t>T</m:t>
-                          </m:r>
-                        </m:sub>
-                      </m:sSub>
-                    </m:e>
-                  </m:d>
-                </m:num>
-                <m:den>
-                  <m:r>
-                    <w:rPr>
-                      <w:rFonts w:ascii="Cambria Math" w:hAnsi="Cambria Math"/>
-                    </w:rPr>
-                    <m:t>L</m:t>
-                  </m:r>
-                </m:den>
-              </m:f>
-            </m:num>
-            <m:den>
               <m:r>
                 <w:rPr>
                   <w:rFonts w:ascii="Cambria Math" w:hAnsi="Cambria Math"/>
@@ -11683,6 +11839,2500 @@
           <w:rFonts w:eastAsiaTheme="minorEastAsia"/>
         </w:rPr>
       </w:pPr>
+      <w:r>
+        <w:rPr>
+          <w:rFonts w:eastAsiaTheme="minorEastAsia"/>
+        </w:rPr>
+        <w:t xml:space="preserve">Expressed in time </w:t>
+      </w:r>
+      <m:oMath>
+        <m:r>
+          <w:rPr>
+            <w:rFonts w:ascii="Cambria Math" w:eastAsiaTheme="minorEastAsia" w:hAnsi="Cambria Math"/>
+          </w:rPr>
+          <m:t>t</m:t>
+        </m:r>
+      </m:oMath>
+      <w:r>
+        <w:rPr>
+          <w:rFonts w:eastAsiaTheme="minorEastAsia"/>
+        </w:rPr>
+        <w:t xml:space="preserve"> instead of </w:t>
+      </w:r>
+      <m:oMath>
+        <m:r>
+          <w:rPr>
+            <w:rFonts w:ascii="Cambria Math" w:eastAsiaTheme="minorEastAsia" w:hAnsi="Cambria Math"/>
+          </w:rPr>
+          <m:t>L</m:t>
+        </m:r>
+      </m:oMath>
+      <w:r>
+        <w:rPr>
+          <w:rFonts w:eastAsiaTheme="minorEastAsia"/>
+        </w:rPr>
+        <w:t>:</w:t>
+      </w:r>
+    </w:p>
+    <w:p>
+      <w:pPr>
+        <w:rPr>
+          <w:rFonts w:eastAsiaTheme="minorEastAsia"/>
+        </w:rPr>
+      </w:pPr>
+      <m:oMathPara>
+        <m:oMath>
+          <m:sSub>
+            <m:sSubPr>
+              <m:ctrlPr>
+                <w:rPr>
+                  <w:rFonts w:ascii="Cambria Math" w:hAnsi="Cambria Math"/>
+                  <w:i/>
+                </w:rPr>
+              </m:ctrlPr>
+            </m:sSubPr>
+            <m:e>
+              <m:r>
+                <w:rPr>
+                  <w:rFonts w:ascii="Cambria Math" w:hAnsi="Cambria Math"/>
+                </w:rPr>
+                <m:t>p</m:t>
+              </m:r>
+            </m:e>
+            <m:sub>
+              <m:r>
+                <w:rPr>
+                  <w:rFonts w:ascii="Cambria Math" w:hAnsi="Cambria Math"/>
+                </w:rPr>
+                <m:t>C</m:t>
+              </m:r>
+            </m:sub>
+          </m:sSub>
+          <m:r>
+            <w:rPr>
+              <w:rFonts w:ascii="Cambria Math" w:eastAsiaTheme="minorEastAsia" w:hAnsi="Cambria Math"/>
+            </w:rPr>
+            <m:t>=</m:t>
+          </m:r>
+          <m:f>
+            <m:fPr>
+              <m:ctrlPr>
+                <w:rPr>
+                  <w:rFonts w:ascii="Cambria Math" w:hAnsi="Cambria Math"/>
+                  <w:i/>
+                </w:rPr>
+              </m:ctrlPr>
+            </m:fPr>
+            <m:num>
+              <m:sSup>
+                <m:sSupPr>
+                  <m:ctrlPr>
+                    <w:rPr>
+                      <w:rFonts w:ascii="Cambria Math" w:hAnsi="Cambria Math"/>
+                      <w:i/>
+                    </w:rPr>
+                  </m:ctrlPr>
+                </m:sSupPr>
+                <m:e>
+                  <m:r>
+                    <w:rPr>
+                      <w:rFonts w:ascii="Cambria Math" w:hAnsi="Cambria Math"/>
+                    </w:rPr>
+                    <m:t>v</m:t>
+                  </m:r>
+                </m:e>
+                <m:sup>
+                  <m:r>
+                    <w:rPr>
+                      <w:rFonts w:ascii="Cambria Math" w:hAnsi="Cambria Math"/>
+                    </w:rPr>
+                    <m:t>3</m:t>
+                  </m:r>
+                </m:sup>
+              </m:sSup>
+              <m:d>
+                <m:dPr>
+                  <m:begChr m:val="["/>
+                  <m:endChr m:val="]"/>
+                  <m:ctrlPr>
+                    <w:rPr>
+                      <w:rFonts w:ascii="Cambria Math" w:eastAsiaTheme="minorEastAsia" w:hAnsi="Cambria Math"/>
+                      <w:i/>
+                    </w:rPr>
+                  </m:ctrlPr>
+                </m:dPr>
+                <m:e>
+                  <m:sSub>
+                    <m:sSubPr>
+                      <m:ctrlPr>
+                        <w:rPr>
+                          <w:rFonts w:ascii="Cambria Math" w:eastAsiaTheme="minorEastAsia" w:hAnsi="Cambria Math"/>
+                          <w:i/>
+                        </w:rPr>
+                      </m:ctrlPr>
+                    </m:sSubPr>
+                    <m:e>
+                      <m:r>
+                        <w:rPr>
+                          <w:rFonts w:ascii="Cambria Math" w:eastAsiaTheme="minorEastAsia" w:hAnsi="Cambria Math"/>
+                        </w:rPr>
+                        <m:t>E</m:t>
+                      </m:r>
+                    </m:e>
+                    <m:sub>
+                      <m:r>
+                        <w:rPr>
+                          <w:rFonts w:ascii="Cambria Math" w:eastAsiaTheme="minorEastAsia" w:hAnsi="Cambria Math"/>
+                        </w:rPr>
+                        <m:t>G</m:t>
+                      </m:r>
+                    </m:sub>
+                  </m:sSub>
+                </m:e>
+              </m:d>
+              <m:r>
+                <w:rPr>
+                  <w:rFonts w:ascii="Cambria Math" w:hAnsi="Cambria Math"/>
+                </w:rPr>
+                <m:t>+</m:t>
+              </m:r>
+              <m:sSup>
+                <m:sSupPr>
+                  <m:ctrlPr>
+                    <w:rPr>
+                      <w:rFonts w:ascii="Cambria Math" w:hAnsi="Cambria Math"/>
+                      <w:i/>
+                    </w:rPr>
+                  </m:ctrlPr>
+                </m:sSupPr>
+                <m:e>
+                  <m:r>
+                    <w:rPr>
+                      <w:rFonts w:ascii="Cambria Math" w:hAnsi="Cambria Math"/>
+                    </w:rPr>
+                    <m:t>v</m:t>
+                  </m:r>
+                </m:e>
+                <m:sup>
+                  <m:r>
+                    <w:rPr>
+                      <w:rFonts w:ascii="Cambria Math" w:hAnsi="Cambria Math"/>
+                    </w:rPr>
+                    <m:t>2</m:t>
+                  </m:r>
+                </m:sup>
+              </m:sSup>
+              <m:d>
+                <m:dPr>
+                  <m:begChr m:val="{"/>
+                  <m:endChr m:val="}"/>
+                  <m:ctrlPr>
+                    <w:rPr>
+                      <w:rFonts w:ascii="Cambria Math" w:hAnsi="Cambria Math"/>
+                      <w:i/>
+                    </w:rPr>
+                  </m:ctrlPr>
+                </m:dPr>
+                <m:e>
+                  <m:sSub>
+                    <m:sSubPr>
+                      <m:ctrlPr>
+                        <w:rPr>
+                          <w:rFonts w:ascii="Cambria Math" w:hAnsi="Cambria Math"/>
+                          <w:i/>
+                        </w:rPr>
+                      </m:ctrlPr>
+                    </m:sSubPr>
+                    <m:e>
+                      <m:r>
+                        <w:rPr>
+                          <w:rFonts w:ascii="Cambria Math" w:hAnsi="Cambria Math"/>
+                        </w:rPr>
+                        <m:t>p</m:t>
+                      </m:r>
+                    </m:e>
+                    <m:sub>
+                      <m:r>
+                        <w:rPr>
+                          <w:rFonts w:ascii="Cambria Math" w:hAnsi="Cambria Math"/>
+                        </w:rPr>
+                        <m:t>T</m:t>
+                      </m:r>
+                    </m:sub>
+                  </m:sSub>
+                </m:e>
+              </m:d>
+            </m:num>
+            <m:den>
+              <m:r>
+                <w:rPr>
+                  <w:rFonts w:ascii="Cambria Math" w:hAnsi="Cambria Math"/>
+                </w:rPr>
+                <m:t>9κ</m:t>
+              </m:r>
+            </m:den>
+          </m:f>
+          <m:sSup>
+            <m:sSupPr>
+              <m:ctrlPr>
+                <w:rPr>
+                  <w:rFonts w:ascii="Cambria Math" w:hAnsi="Cambria Math"/>
+                  <w:i/>
+                </w:rPr>
+              </m:ctrlPr>
+            </m:sSupPr>
+            <m:e>
+              <m:r>
+                <w:rPr>
+                  <w:rFonts w:ascii="Cambria Math" w:hAnsi="Cambria Math"/>
+                </w:rPr>
+                <m:t>t</m:t>
+              </m:r>
+            </m:e>
+            <m:sup>
+              <m:r>
+                <w:rPr>
+                  <w:rFonts w:ascii="Cambria Math" w:hAnsi="Cambria Math"/>
+                </w:rPr>
+                <m:t>2</m:t>
+              </m:r>
+            </m:sup>
+          </m:sSup>
+          <m:r>
+            <w:rPr>
+              <w:rFonts w:ascii="Cambria Math" w:hAnsi="Cambria Math"/>
+            </w:rPr>
+            <m:t>+</m:t>
+          </m:r>
+          <m:f>
+            <m:fPr>
+              <m:ctrlPr>
+                <w:rPr>
+                  <w:rFonts w:ascii="Cambria Math" w:hAnsi="Cambria Math"/>
+                  <w:i/>
+                </w:rPr>
+              </m:ctrlPr>
+            </m:fPr>
+            <m:num>
+              <m:sSup>
+                <m:sSupPr>
+                  <m:ctrlPr>
+                    <w:rPr>
+                      <w:rFonts w:ascii="Cambria Math" w:eastAsiaTheme="minorEastAsia" w:hAnsi="Cambria Math"/>
+                      <w:i/>
+                    </w:rPr>
+                  </m:ctrlPr>
+                </m:sSupPr>
+                <m:e>
+                  <m:r>
+                    <w:rPr>
+                      <w:rFonts w:ascii="Cambria Math" w:eastAsiaTheme="minorEastAsia" w:hAnsi="Cambria Math"/>
+                    </w:rPr>
+                    <m:t>v</m:t>
+                  </m:r>
+                </m:e>
+                <m:sup>
+                  <m:r>
+                    <w:rPr>
+                      <w:rFonts w:ascii="Cambria Math" w:eastAsiaTheme="minorEastAsia" w:hAnsi="Cambria Math"/>
+                    </w:rPr>
+                    <m:t>3</m:t>
+                  </m:r>
+                </m:sup>
+              </m:sSup>
+              <m:d>
+                <m:dPr>
+                  <m:begChr m:val="["/>
+                  <m:endChr m:val="]"/>
+                  <m:ctrlPr>
+                    <w:rPr>
+                      <w:rFonts w:ascii="Cambria Math" w:hAnsi="Cambria Math"/>
+                      <w:i/>
+                    </w:rPr>
+                  </m:ctrlPr>
+                </m:dPr>
+                <m:e>
+                  <m:sSub>
+                    <m:sSubPr>
+                      <m:ctrlPr>
+                        <w:rPr>
+                          <w:rFonts w:ascii="Cambria Math" w:hAnsi="Cambria Math"/>
+                          <w:i/>
+                        </w:rPr>
+                      </m:ctrlPr>
+                    </m:sSubPr>
+                    <m:e>
+                      <m:r>
+                        <w:rPr>
+                          <w:rFonts w:ascii="Cambria Math" w:hAnsi="Cambria Math"/>
+                        </w:rPr>
+                        <m:t>p</m:t>
+                      </m:r>
+                    </m:e>
+                    <m:sub>
+                      <m:r>
+                        <w:rPr>
+                          <w:rFonts w:ascii="Cambria Math" w:hAnsi="Cambria Math"/>
+                        </w:rPr>
+                        <m:t>M</m:t>
+                      </m:r>
+                    </m:sub>
+                  </m:sSub>
+                </m:e>
+              </m:d>
+            </m:num>
+            <m:den>
+              <m:r>
+                <w:rPr>
+                  <w:rFonts w:ascii="Cambria Math" w:hAnsi="Cambria Math"/>
+                </w:rPr>
+                <m:t>27κ</m:t>
+              </m:r>
+            </m:den>
+          </m:f>
+          <m:sSup>
+            <m:sSupPr>
+              <m:ctrlPr>
+                <w:rPr>
+                  <w:rFonts w:ascii="Cambria Math" w:hAnsi="Cambria Math"/>
+                  <w:i/>
+                </w:rPr>
+              </m:ctrlPr>
+            </m:sSupPr>
+            <m:e>
+              <m:r>
+                <w:rPr>
+                  <w:rFonts w:ascii="Cambria Math" w:hAnsi="Cambria Math"/>
+                </w:rPr>
+                <m:t>t</m:t>
+              </m:r>
+            </m:e>
+            <m:sup>
+              <m:r>
+                <w:rPr>
+                  <w:rFonts w:ascii="Cambria Math" w:hAnsi="Cambria Math"/>
+                </w:rPr>
+                <m:t>3</m:t>
+              </m:r>
+            </m:sup>
+          </m:sSup>
+        </m:oMath>
+      </m:oMathPara>
+    </w:p>
+    <w:p>
+      <w:pPr>
+        <w:rPr>
+          <w:rFonts w:eastAsiaTheme="minorEastAsia"/>
+        </w:rPr>
+      </w:pPr>
+      <w:r>
+        <w:rPr>
+          <w:rFonts w:eastAsiaTheme="minorEastAsia"/>
+        </w:rPr>
+        <w:t xml:space="preserve">The total energy spent on production of the foetus, </w:t>
+      </w:r>
+      <m:oMath>
+        <m:sSub>
+          <m:sSubPr>
+            <m:ctrlPr>
+              <w:rPr>
+                <w:rFonts w:ascii="Cambria Math" w:eastAsiaTheme="minorEastAsia" w:hAnsi="Cambria Math"/>
+                <w:i/>
+              </w:rPr>
+            </m:ctrlPr>
+          </m:sSubPr>
+          <m:e>
+            <m:r>
+              <w:rPr>
+                <w:rFonts w:ascii="Cambria Math" w:eastAsiaTheme="minorEastAsia" w:hAnsi="Cambria Math"/>
+              </w:rPr>
+              <m:t>E</m:t>
+            </m:r>
+          </m:e>
+          <m:sub>
+            <m:r>
+              <w:rPr>
+                <w:rFonts w:ascii="Cambria Math" w:eastAsiaTheme="minorEastAsia" w:hAnsi="Cambria Math"/>
+              </w:rPr>
+              <m:t>0</m:t>
+            </m:r>
+          </m:sub>
+        </m:sSub>
+      </m:oMath>
+      <w:r>
+        <w:rPr>
+          <w:rFonts w:eastAsiaTheme="minorEastAsia"/>
+        </w:rPr>
+        <w:t xml:space="preserve">, is the combination of the total energy directed to the foetus during development, </w:t>
+      </w:r>
+      <m:oMath>
+        <m:nary>
+          <m:naryPr>
+            <m:limLoc m:val="subSup"/>
+            <m:ctrlPr>
+              <w:rPr>
+                <w:rFonts w:ascii="Cambria Math" w:eastAsiaTheme="minorEastAsia" w:hAnsi="Cambria Math"/>
+                <w:i/>
+              </w:rPr>
+            </m:ctrlPr>
+          </m:naryPr>
+          <m:sub>
+            <m:r>
+              <w:rPr>
+                <w:rFonts w:ascii="Cambria Math" w:eastAsiaTheme="minorEastAsia" w:hAnsi="Cambria Math"/>
+              </w:rPr>
+              <m:t>0</m:t>
+            </m:r>
+          </m:sub>
+          <m:sup>
+            <m:sSub>
+              <m:sSubPr>
+                <m:ctrlPr>
+                  <w:rPr>
+                    <w:rFonts w:ascii="Cambria Math" w:eastAsiaTheme="minorEastAsia" w:hAnsi="Cambria Math"/>
+                    <w:i/>
+                  </w:rPr>
+                </m:ctrlPr>
+              </m:sSubPr>
+              <m:e>
+                <m:r>
+                  <w:rPr>
+                    <w:rFonts w:ascii="Cambria Math" w:eastAsiaTheme="minorEastAsia" w:hAnsi="Cambria Math"/>
+                  </w:rPr>
+                  <m:t>a</m:t>
+                </m:r>
+              </m:e>
+              <m:sub>
+                <m:r>
+                  <w:rPr>
+                    <w:rFonts w:ascii="Cambria Math" w:eastAsiaTheme="minorEastAsia" w:hAnsi="Cambria Math"/>
+                  </w:rPr>
+                  <m:t>b</m:t>
+                </m:r>
+              </m:sub>
+            </m:sSub>
+          </m:sup>
+          <m:e>
+            <m:sSub>
+              <m:sSubPr>
+                <m:ctrlPr>
+                  <w:rPr>
+                    <w:rFonts w:ascii="Cambria Math" w:eastAsiaTheme="minorEastAsia" w:hAnsi="Cambria Math"/>
+                    <w:i/>
+                  </w:rPr>
+                </m:ctrlPr>
+              </m:sSubPr>
+              <m:e>
+                <m:r>
+                  <w:rPr>
+                    <w:rFonts w:ascii="Cambria Math" w:eastAsiaTheme="minorEastAsia" w:hAnsi="Cambria Math"/>
+                  </w:rPr>
+                  <m:t>p</m:t>
+                </m:r>
+              </m:e>
+              <m:sub>
+                <m:r>
+                  <w:rPr>
+                    <w:rFonts w:ascii="Cambria Math" w:eastAsiaTheme="minorEastAsia" w:hAnsi="Cambria Math"/>
+                  </w:rPr>
+                  <m:t>C</m:t>
+                </m:r>
+              </m:sub>
+            </m:sSub>
+            <m:r>
+              <w:rPr>
+                <w:rFonts w:ascii="Cambria Math" w:eastAsiaTheme="minorEastAsia" w:hAnsi="Cambria Math"/>
+              </w:rPr>
+              <m:t>dt</m:t>
+            </m:r>
+          </m:e>
+        </m:nary>
+      </m:oMath>
+      <w:r>
+        <w:rPr>
+          <w:rFonts w:eastAsiaTheme="minorEastAsia"/>
+        </w:rPr>
+        <w:t xml:space="preserve">, and the reserve of the foetus at time of birth, </w:t>
+      </w:r>
+      <m:oMath>
+        <m:sSup>
+          <m:sSupPr>
+            <m:ctrlPr>
+              <w:rPr>
+                <w:rFonts w:ascii="Cambria Math" w:eastAsiaTheme="minorEastAsia" w:hAnsi="Cambria Math"/>
+                <w:i/>
+              </w:rPr>
+            </m:ctrlPr>
+          </m:sSupPr>
+          <m:e>
+            <m:r>
+              <w:rPr>
+                <w:rFonts w:ascii="Cambria Math" w:eastAsiaTheme="minorEastAsia" w:hAnsi="Cambria Math"/>
+              </w:rPr>
+              <m:t>L</m:t>
+            </m:r>
+          </m:e>
+          <m:sup>
+            <m:r>
+              <w:rPr>
+                <w:rFonts w:ascii="Cambria Math" w:eastAsiaTheme="minorEastAsia" w:hAnsi="Cambria Math"/>
+              </w:rPr>
+              <m:t>3</m:t>
+            </m:r>
+          </m:sup>
+        </m:sSup>
+        <m:d>
+          <m:dPr>
+            <m:begChr m:val="["/>
+            <m:endChr m:val="]"/>
+            <m:ctrlPr>
+              <w:rPr>
+                <w:rFonts w:ascii="Cambria Math" w:eastAsiaTheme="minorEastAsia" w:hAnsi="Cambria Math"/>
+                <w:i/>
+              </w:rPr>
+            </m:ctrlPr>
+          </m:dPr>
+          <m:e>
+            <m:sSub>
+              <m:sSubPr>
+                <m:ctrlPr>
+                  <w:rPr>
+                    <w:rFonts w:ascii="Cambria Math" w:eastAsiaTheme="minorEastAsia" w:hAnsi="Cambria Math"/>
+                    <w:i/>
+                  </w:rPr>
+                </m:ctrlPr>
+              </m:sSubPr>
+              <m:e>
+                <m:r>
+                  <w:rPr>
+                    <w:rFonts w:ascii="Cambria Math" w:eastAsiaTheme="minorEastAsia" w:hAnsi="Cambria Math"/>
+                  </w:rPr>
+                  <m:t>E</m:t>
+                </m:r>
+              </m:e>
+              <m:sub>
+                <m:r>
+                  <w:rPr>
+                    <w:rFonts w:ascii="Cambria Math" w:eastAsiaTheme="minorEastAsia" w:hAnsi="Cambria Math"/>
+                  </w:rPr>
+                  <m:t>m</m:t>
+                </m:r>
+              </m:sub>
+            </m:sSub>
+          </m:e>
+        </m:d>
+      </m:oMath>
+      <w:r>
+        <w:rPr>
+          <w:rFonts w:eastAsiaTheme="minorEastAsia"/>
+        </w:rPr>
+        <w:t xml:space="preserve">. </w:t>
+      </w:r>
+    </w:p>
+    <w:p>
+      <w:pPr>
+        <w:rPr>
+          <w:rFonts w:eastAsiaTheme="minorEastAsia"/>
+        </w:rPr>
+      </w:pPr>
+      <w:r>
+        <w:rPr>
+          <w:rFonts w:eastAsiaTheme="minorEastAsia"/>
+        </w:rPr>
+        <w:t>Th</w:t>
+      </w:r>
+      <w:r>
+        <w:rPr>
+          <w:rFonts w:eastAsiaTheme="minorEastAsia"/>
+        </w:rPr>
+        <w:t xml:space="preserve">e time integral of </w:t>
+      </w:r>
+      <m:oMath>
+        <m:sSub>
+          <m:sSubPr>
+            <m:ctrlPr>
+              <w:rPr>
+                <w:rFonts w:ascii="Cambria Math" w:eastAsiaTheme="minorEastAsia" w:hAnsi="Cambria Math"/>
+                <w:i/>
+              </w:rPr>
+            </m:ctrlPr>
+          </m:sSubPr>
+          <m:e>
+            <m:r>
+              <w:rPr>
+                <w:rFonts w:ascii="Cambria Math" w:eastAsiaTheme="minorEastAsia" w:hAnsi="Cambria Math"/>
+              </w:rPr>
+              <m:t>p</m:t>
+            </m:r>
+          </m:e>
+          <m:sub>
+            <m:r>
+              <w:rPr>
+                <w:rFonts w:ascii="Cambria Math" w:eastAsiaTheme="minorEastAsia" w:hAnsi="Cambria Math"/>
+              </w:rPr>
+              <m:t>C</m:t>
+            </m:r>
+          </m:sub>
+        </m:sSub>
+      </m:oMath>
+      <w:r>
+        <w:rPr>
+          <w:rFonts w:eastAsiaTheme="minorEastAsia"/>
+        </w:rPr>
+        <w:t xml:space="preserve"> is </w:t>
+      </w:r>
+      <w:r>
+        <w:rPr>
+          <w:rFonts w:eastAsiaTheme="minorEastAsia"/>
+        </w:rPr>
+        <w:t xml:space="preserve">easily obtained as </w:t>
+      </w:r>
+      <m:oMath>
+        <m:sSub>
+          <m:sSubPr>
+            <m:ctrlPr>
+              <w:rPr>
+                <w:rFonts w:ascii="Cambria Math" w:eastAsiaTheme="minorEastAsia" w:hAnsi="Cambria Math"/>
+                <w:i/>
+              </w:rPr>
+            </m:ctrlPr>
+          </m:sSubPr>
+          <m:e>
+            <m:r>
+              <w:rPr>
+                <w:rFonts w:ascii="Cambria Math" w:eastAsiaTheme="minorEastAsia" w:hAnsi="Cambria Math"/>
+              </w:rPr>
+              <m:t>p</m:t>
+            </m:r>
+          </m:e>
+          <m:sub>
+            <m:r>
+              <w:rPr>
+                <w:rFonts w:ascii="Cambria Math" w:eastAsiaTheme="minorEastAsia" w:hAnsi="Cambria Math"/>
+              </w:rPr>
+              <m:t>C</m:t>
+            </m:r>
+          </m:sub>
+        </m:sSub>
+      </m:oMath>
+      <w:r>
+        <w:rPr>
+          <w:rFonts w:eastAsiaTheme="minorEastAsia"/>
+        </w:rPr>
+        <w:t xml:space="preserve"> is </w:t>
+      </w:r>
+      <w:r>
+        <w:rPr>
+          <w:rFonts w:eastAsiaTheme="minorEastAsia"/>
+        </w:rPr>
+        <w:t xml:space="preserve">a cubic </w:t>
+      </w:r>
+      <w:r>
+        <w:rPr>
+          <w:rFonts w:eastAsiaTheme="minorEastAsia"/>
+        </w:rPr>
+        <w:t>function</w:t>
+      </w:r>
+      <w:r>
+        <w:rPr>
+          <w:rFonts w:eastAsiaTheme="minorEastAsia"/>
+        </w:rPr>
+        <w:t xml:space="preserve"> of time:</w:t>
+      </w:r>
+    </w:p>
+    <w:p>
+      <w:pPr>
+        <w:rPr>
+          <w:rFonts w:eastAsiaTheme="minorEastAsia"/>
+        </w:rPr>
+      </w:pPr>
+      <m:oMathPara>
+        <m:oMath>
+          <m:sSub>
+            <m:sSubPr>
+              <m:ctrlPr>
+                <w:rPr>
+                  <w:rFonts w:ascii="Cambria Math" w:eastAsiaTheme="minorEastAsia" w:hAnsi="Cambria Math"/>
+                  <w:i/>
+                </w:rPr>
+              </m:ctrlPr>
+            </m:sSubPr>
+            <m:e>
+              <m:r>
+                <w:rPr>
+                  <w:rFonts w:ascii="Cambria Math" w:eastAsiaTheme="minorEastAsia" w:hAnsi="Cambria Math"/>
+                </w:rPr>
+                <m:t>p</m:t>
+              </m:r>
+            </m:e>
+            <m:sub>
+              <m:r>
+                <w:rPr>
+                  <w:rFonts w:ascii="Cambria Math" w:eastAsiaTheme="minorEastAsia" w:hAnsi="Cambria Math"/>
+                </w:rPr>
+                <m:t>c</m:t>
+              </m:r>
+            </m:sub>
+          </m:sSub>
+          <m:r>
+            <w:rPr>
+              <w:rFonts w:ascii="Cambria Math" w:eastAsiaTheme="minorEastAsia" w:hAnsi="Cambria Math"/>
+            </w:rPr>
+            <m:t>=a</m:t>
+          </m:r>
+          <m:sSup>
+            <m:sSupPr>
+              <m:ctrlPr>
+                <w:rPr>
+                  <w:rFonts w:ascii="Cambria Math" w:eastAsiaTheme="minorEastAsia" w:hAnsi="Cambria Math"/>
+                  <w:i/>
+                </w:rPr>
+              </m:ctrlPr>
+            </m:sSupPr>
+            <m:e>
+              <m:r>
+                <w:rPr>
+                  <w:rFonts w:ascii="Cambria Math" w:eastAsiaTheme="minorEastAsia" w:hAnsi="Cambria Math"/>
+                </w:rPr>
+                <m:t>t</m:t>
+              </m:r>
+            </m:e>
+            <m:sup>
+              <m:r>
+                <w:rPr>
+                  <w:rFonts w:ascii="Cambria Math" w:eastAsiaTheme="minorEastAsia" w:hAnsi="Cambria Math"/>
+                </w:rPr>
+                <m:t>2</m:t>
+              </m:r>
+            </m:sup>
+          </m:sSup>
+          <m:r>
+            <w:rPr>
+              <w:rFonts w:ascii="Cambria Math" w:eastAsiaTheme="minorEastAsia" w:hAnsi="Cambria Math"/>
+            </w:rPr>
+            <m:t>+b</m:t>
+          </m:r>
+          <m:sSup>
+            <m:sSupPr>
+              <m:ctrlPr>
+                <w:rPr>
+                  <w:rFonts w:ascii="Cambria Math" w:eastAsiaTheme="minorEastAsia" w:hAnsi="Cambria Math"/>
+                  <w:i/>
+                </w:rPr>
+              </m:ctrlPr>
+            </m:sSupPr>
+            <m:e>
+              <m:r>
+                <w:rPr>
+                  <w:rFonts w:ascii="Cambria Math" w:eastAsiaTheme="minorEastAsia" w:hAnsi="Cambria Math"/>
+                </w:rPr>
+                <m:t>t</m:t>
+              </m:r>
+            </m:e>
+            <m:sup>
+              <m:r>
+                <w:rPr>
+                  <w:rFonts w:ascii="Cambria Math" w:eastAsiaTheme="minorEastAsia" w:hAnsi="Cambria Math"/>
+                </w:rPr>
+                <m:t>3</m:t>
+              </m:r>
+            </m:sup>
+          </m:sSup>
+          <m:r>
+            <w:rPr>
+              <w:rFonts w:ascii="Cambria Math" w:eastAsiaTheme="minorEastAsia" w:hAnsi="Cambria Math"/>
+            </w:rPr>
+            <m:t xml:space="preserve">     </m:t>
+          </m:r>
+          <m:r>
+            <m:rPr>
+              <m:sty m:val="p"/>
+            </m:rPr>
+            <w:rPr>
+              <w:rFonts w:ascii="Cambria Math" w:eastAsiaTheme="minorEastAsia" w:hAnsi="Cambria Math"/>
+            </w:rPr>
+            <m:t xml:space="preserve">with     </m:t>
+          </m:r>
+          <m:r>
+            <w:rPr>
+              <w:rFonts w:ascii="Cambria Math" w:eastAsiaTheme="minorEastAsia" w:hAnsi="Cambria Math"/>
+            </w:rPr>
+            <m:t xml:space="preserve"> a=</m:t>
+          </m:r>
+          <m:f>
+            <m:fPr>
+              <m:ctrlPr>
+                <w:rPr>
+                  <w:rFonts w:ascii="Cambria Math" w:hAnsi="Cambria Math"/>
+                  <w:i/>
+                </w:rPr>
+              </m:ctrlPr>
+            </m:fPr>
+            <m:num>
+              <m:sSup>
+                <m:sSupPr>
+                  <m:ctrlPr>
+                    <w:rPr>
+                      <w:rFonts w:ascii="Cambria Math" w:hAnsi="Cambria Math"/>
+                      <w:i/>
+                    </w:rPr>
+                  </m:ctrlPr>
+                </m:sSupPr>
+                <m:e>
+                  <m:r>
+                    <w:rPr>
+                      <w:rFonts w:ascii="Cambria Math" w:hAnsi="Cambria Math"/>
+                    </w:rPr>
+                    <m:t>v</m:t>
+                  </m:r>
+                </m:e>
+                <m:sup>
+                  <m:r>
+                    <w:rPr>
+                      <w:rFonts w:ascii="Cambria Math" w:hAnsi="Cambria Math"/>
+                    </w:rPr>
+                    <m:t>3</m:t>
+                  </m:r>
+                </m:sup>
+              </m:sSup>
+              <m:d>
+                <m:dPr>
+                  <m:begChr m:val="["/>
+                  <m:endChr m:val="]"/>
+                  <m:ctrlPr>
+                    <w:rPr>
+                      <w:rFonts w:ascii="Cambria Math" w:eastAsiaTheme="minorEastAsia" w:hAnsi="Cambria Math"/>
+                      <w:i/>
+                    </w:rPr>
+                  </m:ctrlPr>
+                </m:dPr>
+                <m:e>
+                  <m:sSub>
+                    <m:sSubPr>
+                      <m:ctrlPr>
+                        <w:rPr>
+                          <w:rFonts w:ascii="Cambria Math" w:eastAsiaTheme="minorEastAsia" w:hAnsi="Cambria Math"/>
+                          <w:i/>
+                        </w:rPr>
+                      </m:ctrlPr>
+                    </m:sSubPr>
+                    <m:e>
+                      <m:r>
+                        <w:rPr>
+                          <w:rFonts w:ascii="Cambria Math" w:eastAsiaTheme="minorEastAsia" w:hAnsi="Cambria Math"/>
+                        </w:rPr>
+                        <m:t>E</m:t>
+                      </m:r>
+                    </m:e>
+                    <m:sub>
+                      <m:r>
+                        <w:rPr>
+                          <w:rFonts w:ascii="Cambria Math" w:eastAsiaTheme="minorEastAsia" w:hAnsi="Cambria Math"/>
+                        </w:rPr>
+                        <m:t>G</m:t>
+                      </m:r>
+                    </m:sub>
+                  </m:sSub>
+                </m:e>
+              </m:d>
+              <m:r>
+                <w:rPr>
+                  <w:rFonts w:ascii="Cambria Math" w:hAnsi="Cambria Math"/>
+                </w:rPr>
+                <m:t>+</m:t>
+              </m:r>
+              <m:sSup>
+                <m:sSupPr>
+                  <m:ctrlPr>
+                    <w:rPr>
+                      <w:rFonts w:ascii="Cambria Math" w:hAnsi="Cambria Math"/>
+                      <w:i/>
+                    </w:rPr>
+                  </m:ctrlPr>
+                </m:sSupPr>
+                <m:e>
+                  <m:r>
+                    <w:rPr>
+                      <w:rFonts w:ascii="Cambria Math" w:hAnsi="Cambria Math"/>
+                    </w:rPr>
+                    <m:t>v</m:t>
+                  </m:r>
+                </m:e>
+                <m:sup>
+                  <m:r>
+                    <w:rPr>
+                      <w:rFonts w:ascii="Cambria Math" w:hAnsi="Cambria Math"/>
+                    </w:rPr>
+                    <m:t>2</m:t>
+                  </m:r>
+                </m:sup>
+              </m:sSup>
+              <m:d>
+                <m:dPr>
+                  <m:begChr m:val="{"/>
+                  <m:endChr m:val="}"/>
+                  <m:ctrlPr>
+                    <w:rPr>
+                      <w:rFonts w:ascii="Cambria Math" w:hAnsi="Cambria Math"/>
+                      <w:i/>
+                    </w:rPr>
+                  </m:ctrlPr>
+                </m:dPr>
+                <m:e>
+                  <m:sSub>
+                    <m:sSubPr>
+                      <m:ctrlPr>
+                        <w:rPr>
+                          <w:rFonts w:ascii="Cambria Math" w:hAnsi="Cambria Math"/>
+                          <w:i/>
+                        </w:rPr>
+                      </m:ctrlPr>
+                    </m:sSubPr>
+                    <m:e>
+                      <m:r>
+                        <w:rPr>
+                          <w:rFonts w:ascii="Cambria Math" w:hAnsi="Cambria Math"/>
+                        </w:rPr>
+                        <m:t>p</m:t>
+                      </m:r>
+                    </m:e>
+                    <m:sub>
+                      <m:r>
+                        <w:rPr>
+                          <w:rFonts w:ascii="Cambria Math" w:hAnsi="Cambria Math"/>
+                        </w:rPr>
+                        <m:t>T</m:t>
+                      </m:r>
+                    </m:sub>
+                  </m:sSub>
+                </m:e>
+              </m:d>
+            </m:num>
+            <m:den>
+              <m:r>
+                <w:rPr>
+                  <w:rFonts w:ascii="Cambria Math" w:hAnsi="Cambria Math"/>
+                </w:rPr>
+                <m:t>9κ</m:t>
+              </m:r>
+            </m:den>
+          </m:f>
+          <m:r>
+            <w:rPr>
+              <w:rFonts w:ascii="Cambria Math" w:hAnsi="Cambria Math"/>
+            </w:rPr>
+            <m:t>, b=</m:t>
+          </m:r>
+          <m:f>
+            <m:fPr>
+              <m:ctrlPr>
+                <w:rPr>
+                  <w:rFonts w:ascii="Cambria Math" w:hAnsi="Cambria Math"/>
+                  <w:i/>
+                </w:rPr>
+              </m:ctrlPr>
+            </m:fPr>
+            <m:num>
+              <m:sSup>
+                <m:sSupPr>
+                  <m:ctrlPr>
+                    <w:rPr>
+                      <w:rFonts w:ascii="Cambria Math" w:eastAsiaTheme="minorEastAsia" w:hAnsi="Cambria Math"/>
+                      <w:i/>
+                    </w:rPr>
+                  </m:ctrlPr>
+                </m:sSupPr>
+                <m:e>
+                  <m:r>
+                    <w:rPr>
+                      <w:rFonts w:ascii="Cambria Math" w:eastAsiaTheme="minorEastAsia" w:hAnsi="Cambria Math"/>
+                    </w:rPr>
+                    <m:t>v</m:t>
+                  </m:r>
+                </m:e>
+                <m:sup>
+                  <m:r>
+                    <w:rPr>
+                      <w:rFonts w:ascii="Cambria Math" w:eastAsiaTheme="minorEastAsia" w:hAnsi="Cambria Math"/>
+                    </w:rPr>
+                    <m:t>3</m:t>
+                  </m:r>
+                </m:sup>
+              </m:sSup>
+              <m:d>
+                <m:dPr>
+                  <m:begChr m:val="["/>
+                  <m:endChr m:val="]"/>
+                  <m:ctrlPr>
+                    <w:rPr>
+                      <w:rFonts w:ascii="Cambria Math" w:hAnsi="Cambria Math"/>
+                      <w:i/>
+                    </w:rPr>
+                  </m:ctrlPr>
+                </m:dPr>
+                <m:e>
+                  <m:sSub>
+                    <m:sSubPr>
+                      <m:ctrlPr>
+                        <w:rPr>
+                          <w:rFonts w:ascii="Cambria Math" w:hAnsi="Cambria Math"/>
+                          <w:i/>
+                        </w:rPr>
+                      </m:ctrlPr>
+                    </m:sSubPr>
+                    <m:e>
+                      <m:r>
+                        <w:rPr>
+                          <w:rFonts w:ascii="Cambria Math" w:hAnsi="Cambria Math"/>
+                        </w:rPr>
+                        <m:t>p</m:t>
+                      </m:r>
+                    </m:e>
+                    <m:sub>
+                      <m:r>
+                        <w:rPr>
+                          <w:rFonts w:ascii="Cambria Math" w:hAnsi="Cambria Math"/>
+                        </w:rPr>
+                        <m:t>M</m:t>
+                      </m:r>
+                    </m:sub>
+                  </m:sSub>
+                </m:e>
+              </m:d>
+            </m:num>
+            <m:den>
+              <m:r>
+                <w:rPr>
+                  <w:rFonts w:ascii="Cambria Math" w:hAnsi="Cambria Math"/>
+                </w:rPr>
+                <m:t>27κ</m:t>
+              </m:r>
+            </m:den>
+          </m:f>
+        </m:oMath>
+      </m:oMathPara>
+    </w:p>
+    <w:p>
+      <w:pPr>
+        <w:rPr>
+          <w:rFonts w:eastAsiaTheme="minorEastAsia"/>
+        </w:rPr>
+      </w:pPr>
+      <w:r>
+        <w:rPr>
+          <w:rFonts w:eastAsiaTheme="minorEastAsia"/>
+        </w:rPr>
+        <w:t>Thus</w:t>
+      </w:r>
+    </w:p>
+    <w:p>
+      <w:pPr>
+        <w:rPr>
+          <w:rFonts w:eastAsiaTheme="minorEastAsia"/>
+        </w:rPr>
+      </w:pPr>
+      <m:oMathPara>
+        <m:oMath>
+          <m:nary>
+            <m:naryPr>
+              <m:limLoc m:val="subSup"/>
+              <m:ctrlPr>
+                <w:rPr>
+                  <w:rFonts w:ascii="Cambria Math" w:eastAsiaTheme="minorEastAsia" w:hAnsi="Cambria Math"/>
+                  <w:i/>
+                </w:rPr>
+              </m:ctrlPr>
+            </m:naryPr>
+            <m:sub>
+              <m:r>
+                <w:rPr>
+                  <w:rFonts w:ascii="Cambria Math" w:eastAsiaTheme="minorEastAsia" w:hAnsi="Cambria Math"/>
+                </w:rPr>
+                <m:t>0</m:t>
+              </m:r>
+            </m:sub>
+            <m:sup>
+              <m:sSub>
+                <m:sSubPr>
+                  <m:ctrlPr>
+                    <w:rPr>
+                      <w:rFonts w:ascii="Cambria Math" w:eastAsiaTheme="minorEastAsia" w:hAnsi="Cambria Math"/>
+                      <w:i/>
+                    </w:rPr>
+                  </m:ctrlPr>
+                </m:sSubPr>
+                <m:e>
+                  <m:r>
+                    <w:rPr>
+                      <w:rFonts w:ascii="Cambria Math" w:eastAsiaTheme="minorEastAsia" w:hAnsi="Cambria Math"/>
+                    </w:rPr>
+                    <m:t>a</m:t>
+                  </m:r>
+                </m:e>
+                <m:sub>
+                  <m:r>
+                    <w:rPr>
+                      <w:rFonts w:ascii="Cambria Math" w:eastAsiaTheme="minorEastAsia" w:hAnsi="Cambria Math"/>
+                    </w:rPr>
+                    <m:t>b</m:t>
+                  </m:r>
+                </m:sub>
+              </m:sSub>
+            </m:sup>
+            <m:e>
+              <m:sSub>
+                <m:sSubPr>
+                  <m:ctrlPr>
+                    <w:rPr>
+                      <w:rFonts w:ascii="Cambria Math" w:eastAsiaTheme="minorEastAsia" w:hAnsi="Cambria Math"/>
+                      <w:i/>
+                    </w:rPr>
+                  </m:ctrlPr>
+                </m:sSubPr>
+                <m:e>
+                  <m:r>
+                    <w:rPr>
+                      <w:rFonts w:ascii="Cambria Math" w:eastAsiaTheme="minorEastAsia" w:hAnsi="Cambria Math"/>
+                    </w:rPr>
+                    <m:t>p</m:t>
+                  </m:r>
+                </m:e>
+                <m:sub>
+                  <m:r>
+                    <w:rPr>
+                      <w:rFonts w:ascii="Cambria Math" w:eastAsiaTheme="minorEastAsia" w:hAnsi="Cambria Math"/>
+                    </w:rPr>
+                    <m:t>C</m:t>
+                  </m:r>
+                </m:sub>
+              </m:sSub>
+              <m:r>
+                <w:rPr>
+                  <w:rFonts w:ascii="Cambria Math" w:eastAsiaTheme="minorEastAsia" w:hAnsi="Cambria Math"/>
+                </w:rPr>
+                <m:t>dt</m:t>
+              </m:r>
+            </m:e>
+          </m:nary>
+          <m:r>
+            <w:rPr>
+              <w:rFonts w:ascii="Cambria Math" w:eastAsiaTheme="minorEastAsia" w:hAnsi="Cambria Math"/>
+            </w:rPr>
+            <m:t>=</m:t>
+          </m:r>
+          <m:f>
+            <m:fPr>
+              <m:ctrlPr>
+                <w:rPr>
+                  <w:rFonts w:ascii="Cambria Math" w:eastAsiaTheme="minorEastAsia" w:hAnsi="Cambria Math"/>
+                  <w:i/>
+                </w:rPr>
+              </m:ctrlPr>
+            </m:fPr>
+            <m:num>
+              <m:r>
+                <w:rPr>
+                  <w:rFonts w:ascii="Cambria Math" w:eastAsiaTheme="minorEastAsia" w:hAnsi="Cambria Math"/>
+                </w:rPr>
+                <m:t>a</m:t>
+              </m:r>
+            </m:num>
+            <m:den>
+              <m:r>
+                <w:rPr>
+                  <w:rFonts w:ascii="Cambria Math" w:eastAsiaTheme="minorEastAsia" w:hAnsi="Cambria Math"/>
+                </w:rPr>
+                <m:t>3</m:t>
+              </m:r>
+            </m:den>
+          </m:f>
+          <m:sSup>
+            <m:sSupPr>
+              <m:ctrlPr>
+                <w:rPr>
+                  <w:rFonts w:ascii="Cambria Math" w:eastAsiaTheme="minorEastAsia" w:hAnsi="Cambria Math"/>
+                  <w:i/>
+                </w:rPr>
+              </m:ctrlPr>
+            </m:sSupPr>
+            <m:e>
+              <m:sSub>
+                <m:sSubPr>
+                  <m:ctrlPr>
+                    <w:rPr>
+                      <w:rFonts w:ascii="Cambria Math" w:eastAsiaTheme="minorEastAsia" w:hAnsi="Cambria Math"/>
+                      <w:i/>
+                    </w:rPr>
+                  </m:ctrlPr>
+                </m:sSubPr>
+                <m:e>
+                  <m:r>
+                    <w:rPr>
+                      <w:rFonts w:ascii="Cambria Math" w:eastAsiaTheme="minorEastAsia" w:hAnsi="Cambria Math"/>
+                    </w:rPr>
+                    <m:t>a</m:t>
+                  </m:r>
+                </m:e>
+                <m:sub>
+                  <m:r>
+                    <w:rPr>
+                      <w:rFonts w:ascii="Cambria Math" w:eastAsiaTheme="minorEastAsia" w:hAnsi="Cambria Math"/>
+                    </w:rPr>
+                    <m:t>b</m:t>
+                  </m:r>
+                </m:sub>
+              </m:sSub>
+            </m:e>
+            <m:sup>
+              <m:r>
+                <w:rPr>
+                  <w:rFonts w:ascii="Cambria Math" w:eastAsiaTheme="minorEastAsia" w:hAnsi="Cambria Math"/>
+                </w:rPr>
+                <m:t>3</m:t>
+              </m:r>
+            </m:sup>
+          </m:sSup>
+          <m:r>
+            <w:rPr>
+              <w:rFonts w:ascii="Cambria Math" w:eastAsiaTheme="minorEastAsia" w:hAnsi="Cambria Math"/>
+            </w:rPr>
+            <m:t>+</m:t>
+          </m:r>
+          <m:f>
+            <m:fPr>
+              <m:ctrlPr>
+                <w:rPr>
+                  <w:rFonts w:ascii="Cambria Math" w:eastAsiaTheme="minorEastAsia" w:hAnsi="Cambria Math"/>
+                  <w:i/>
+                </w:rPr>
+              </m:ctrlPr>
+            </m:fPr>
+            <m:num>
+              <m:r>
+                <w:rPr>
+                  <w:rFonts w:ascii="Cambria Math" w:eastAsiaTheme="minorEastAsia" w:hAnsi="Cambria Math"/>
+                </w:rPr>
+                <m:t>b</m:t>
+              </m:r>
+            </m:num>
+            <m:den>
+              <m:r>
+                <w:rPr>
+                  <w:rFonts w:ascii="Cambria Math" w:eastAsiaTheme="minorEastAsia" w:hAnsi="Cambria Math"/>
+                </w:rPr>
+                <m:t>4</m:t>
+              </m:r>
+            </m:den>
+          </m:f>
+          <m:sSup>
+            <m:sSupPr>
+              <m:ctrlPr>
+                <w:rPr>
+                  <w:rFonts w:ascii="Cambria Math" w:eastAsiaTheme="minorEastAsia" w:hAnsi="Cambria Math"/>
+                  <w:i/>
+                </w:rPr>
+              </m:ctrlPr>
+            </m:sSupPr>
+            <m:e>
+              <m:sSub>
+                <m:sSubPr>
+                  <m:ctrlPr>
+                    <w:rPr>
+                      <w:rFonts w:ascii="Cambria Math" w:eastAsiaTheme="minorEastAsia" w:hAnsi="Cambria Math"/>
+                      <w:i/>
+                    </w:rPr>
+                  </m:ctrlPr>
+                </m:sSubPr>
+                <m:e>
+                  <m:r>
+                    <w:rPr>
+                      <w:rFonts w:ascii="Cambria Math" w:eastAsiaTheme="minorEastAsia" w:hAnsi="Cambria Math"/>
+                    </w:rPr>
+                    <m:t>a</m:t>
+                  </m:r>
+                </m:e>
+                <m:sub>
+                  <m:r>
+                    <w:rPr>
+                      <w:rFonts w:ascii="Cambria Math" w:eastAsiaTheme="minorEastAsia" w:hAnsi="Cambria Math"/>
+                    </w:rPr>
+                    <m:t>b</m:t>
+                  </m:r>
+                </m:sub>
+              </m:sSub>
+            </m:e>
+            <m:sup>
+              <m:r>
+                <w:rPr>
+                  <w:rFonts w:ascii="Cambria Math" w:eastAsiaTheme="minorEastAsia" w:hAnsi="Cambria Math"/>
+                </w:rPr>
+                <m:t>4</m:t>
+              </m:r>
+            </m:sup>
+          </m:sSup>
+        </m:oMath>
+      </m:oMathPara>
+    </w:p>
+    <w:p>
+      <w:pPr>
+        <w:rPr>
+          <w:rFonts w:eastAsiaTheme="minorEastAsia"/>
+        </w:rPr>
+      </w:pPr>
+      <w:r>
+        <w:rPr>
+          <w:rFonts w:eastAsiaTheme="minorEastAsia"/>
+        </w:rPr>
+        <w:t>Thus, we obtain</w:t>
+      </w:r>
+    </w:p>
+    <w:p>
+      <w:pPr>
+        <w:rPr>
+          <w:rFonts w:eastAsiaTheme="minorEastAsia"/>
+        </w:rPr>
+      </w:pPr>
+      <m:oMathPara>
+        <m:oMath>
+          <m:sSub>
+            <m:sSubPr>
+              <m:ctrlPr>
+                <w:rPr>
+                  <w:rFonts w:ascii="Cambria Math" w:eastAsiaTheme="minorEastAsia" w:hAnsi="Cambria Math"/>
+                  <w:i/>
+                </w:rPr>
+              </m:ctrlPr>
+            </m:sSubPr>
+            <m:e>
+              <m:r>
+                <w:rPr>
+                  <w:rFonts w:ascii="Cambria Math" w:eastAsiaTheme="minorEastAsia" w:hAnsi="Cambria Math"/>
+                </w:rPr>
+                <m:t>E</m:t>
+              </m:r>
+            </m:e>
+            <m:sub>
+              <m:r>
+                <w:rPr>
+                  <w:rFonts w:ascii="Cambria Math" w:eastAsiaTheme="minorEastAsia" w:hAnsi="Cambria Math"/>
+                </w:rPr>
+                <m:t>0</m:t>
+              </m:r>
+            </m:sub>
+          </m:sSub>
+          <m:r>
+            <w:rPr>
+              <w:rFonts w:ascii="Cambria Math" w:eastAsiaTheme="minorEastAsia" w:hAnsi="Cambria Math"/>
+            </w:rPr>
+            <m:t>=</m:t>
+          </m:r>
+          <m:nary>
+            <m:naryPr>
+              <m:limLoc m:val="subSup"/>
+              <m:ctrlPr>
+                <w:rPr>
+                  <w:rFonts w:ascii="Cambria Math" w:eastAsiaTheme="minorEastAsia" w:hAnsi="Cambria Math"/>
+                  <w:i/>
+                </w:rPr>
+              </m:ctrlPr>
+            </m:naryPr>
+            <m:sub>
+              <m:r>
+                <w:rPr>
+                  <w:rFonts w:ascii="Cambria Math" w:eastAsiaTheme="minorEastAsia" w:hAnsi="Cambria Math"/>
+                </w:rPr>
+                <m:t>0</m:t>
+              </m:r>
+            </m:sub>
+            <m:sup>
+              <m:sSub>
+                <m:sSubPr>
+                  <m:ctrlPr>
+                    <w:rPr>
+                      <w:rFonts w:ascii="Cambria Math" w:eastAsiaTheme="minorEastAsia" w:hAnsi="Cambria Math"/>
+                      <w:i/>
+                    </w:rPr>
+                  </m:ctrlPr>
+                </m:sSubPr>
+                <m:e>
+                  <m:r>
+                    <w:rPr>
+                      <w:rFonts w:ascii="Cambria Math" w:eastAsiaTheme="minorEastAsia" w:hAnsi="Cambria Math"/>
+                    </w:rPr>
+                    <m:t>a</m:t>
+                  </m:r>
+                </m:e>
+                <m:sub>
+                  <m:r>
+                    <w:rPr>
+                      <w:rFonts w:ascii="Cambria Math" w:eastAsiaTheme="minorEastAsia" w:hAnsi="Cambria Math"/>
+                    </w:rPr>
+                    <m:t>b</m:t>
+                  </m:r>
+                </m:sub>
+              </m:sSub>
+            </m:sup>
+            <m:e>
+              <m:sSub>
+                <m:sSubPr>
+                  <m:ctrlPr>
+                    <w:rPr>
+                      <w:rFonts w:ascii="Cambria Math" w:eastAsiaTheme="minorEastAsia" w:hAnsi="Cambria Math"/>
+                      <w:i/>
+                    </w:rPr>
+                  </m:ctrlPr>
+                </m:sSubPr>
+                <m:e>
+                  <m:r>
+                    <w:rPr>
+                      <w:rFonts w:ascii="Cambria Math" w:eastAsiaTheme="minorEastAsia" w:hAnsi="Cambria Math"/>
+                    </w:rPr>
+                    <m:t>p</m:t>
+                  </m:r>
+                </m:e>
+                <m:sub>
+                  <m:r>
+                    <w:rPr>
+                      <w:rFonts w:ascii="Cambria Math" w:eastAsiaTheme="minorEastAsia" w:hAnsi="Cambria Math"/>
+                    </w:rPr>
+                    <m:t>C</m:t>
+                  </m:r>
+                </m:sub>
+              </m:sSub>
+              <m:r>
+                <w:rPr>
+                  <w:rFonts w:ascii="Cambria Math" w:eastAsiaTheme="minorEastAsia" w:hAnsi="Cambria Math"/>
+                </w:rPr>
+                <m:t>dt</m:t>
+              </m:r>
+            </m:e>
+          </m:nary>
+          <m:r>
+            <w:rPr>
+              <w:rFonts w:ascii="Cambria Math" w:eastAsiaTheme="minorEastAsia" w:hAnsi="Cambria Math"/>
+            </w:rPr>
+            <m:t>+</m:t>
+          </m:r>
+          <m:sSup>
+            <m:sSupPr>
+              <m:ctrlPr>
+                <w:rPr>
+                  <w:rFonts w:ascii="Cambria Math" w:eastAsiaTheme="minorEastAsia" w:hAnsi="Cambria Math"/>
+                  <w:i/>
+                </w:rPr>
+              </m:ctrlPr>
+            </m:sSupPr>
+            <m:e>
+              <m:r>
+                <w:rPr>
+                  <w:rFonts w:ascii="Cambria Math" w:eastAsiaTheme="minorEastAsia" w:hAnsi="Cambria Math"/>
+                </w:rPr>
+                <m:t>L</m:t>
+              </m:r>
+            </m:e>
+            <m:sup>
+              <m:r>
+                <w:rPr>
+                  <w:rFonts w:ascii="Cambria Math" w:eastAsiaTheme="minorEastAsia" w:hAnsi="Cambria Math"/>
+                </w:rPr>
+                <m:t>3</m:t>
+              </m:r>
+            </m:sup>
+          </m:sSup>
+          <m:d>
+            <m:dPr>
+              <m:begChr m:val="["/>
+              <m:endChr m:val="]"/>
+              <m:ctrlPr>
+                <w:rPr>
+                  <w:rFonts w:ascii="Cambria Math" w:eastAsiaTheme="minorEastAsia" w:hAnsi="Cambria Math"/>
+                  <w:i/>
+                </w:rPr>
+              </m:ctrlPr>
+            </m:dPr>
+            <m:e>
+              <m:sSub>
+                <m:sSubPr>
+                  <m:ctrlPr>
+                    <w:rPr>
+                      <w:rFonts w:ascii="Cambria Math" w:eastAsiaTheme="minorEastAsia" w:hAnsi="Cambria Math"/>
+                      <w:i/>
+                    </w:rPr>
+                  </m:ctrlPr>
+                </m:sSubPr>
+                <m:e>
+                  <m:r>
+                    <w:rPr>
+                      <w:rFonts w:ascii="Cambria Math" w:eastAsiaTheme="minorEastAsia" w:hAnsi="Cambria Math"/>
+                    </w:rPr>
+                    <m:t>E</m:t>
+                  </m:r>
+                </m:e>
+                <m:sub>
+                  <m:r>
+                    <w:rPr>
+                      <w:rFonts w:ascii="Cambria Math" w:eastAsiaTheme="minorEastAsia" w:hAnsi="Cambria Math"/>
+                    </w:rPr>
+                    <m:t>m</m:t>
+                  </m:r>
+                </m:sub>
+              </m:sSub>
+            </m:e>
+          </m:d>
+          <m:r>
+            <w:rPr>
+              <w:rFonts w:ascii="Cambria Math" w:eastAsiaTheme="minorEastAsia" w:hAnsi="Cambria Math"/>
+            </w:rPr>
+            <m:t>=</m:t>
+          </m:r>
+          <m:f>
+            <m:fPr>
+              <m:ctrlPr>
+                <w:rPr>
+                  <w:rFonts w:ascii="Cambria Math" w:eastAsiaTheme="minorEastAsia" w:hAnsi="Cambria Math"/>
+                  <w:i/>
+                </w:rPr>
+              </m:ctrlPr>
+            </m:fPr>
+            <m:num>
+              <m:r>
+                <w:rPr>
+                  <w:rFonts w:ascii="Cambria Math" w:eastAsiaTheme="minorEastAsia" w:hAnsi="Cambria Math"/>
+                </w:rPr>
+                <m:t>a</m:t>
+              </m:r>
+            </m:num>
+            <m:den>
+              <m:r>
+                <w:rPr>
+                  <w:rFonts w:ascii="Cambria Math" w:eastAsiaTheme="minorEastAsia" w:hAnsi="Cambria Math"/>
+                </w:rPr>
+                <m:t>3</m:t>
+              </m:r>
+            </m:den>
+          </m:f>
+          <m:sSup>
+            <m:sSupPr>
+              <m:ctrlPr>
+                <w:rPr>
+                  <w:rFonts w:ascii="Cambria Math" w:eastAsiaTheme="minorEastAsia" w:hAnsi="Cambria Math"/>
+                  <w:i/>
+                </w:rPr>
+              </m:ctrlPr>
+            </m:sSupPr>
+            <m:e>
+              <m:sSub>
+                <m:sSubPr>
+                  <m:ctrlPr>
+                    <w:rPr>
+                      <w:rFonts w:ascii="Cambria Math" w:eastAsiaTheme="minorEastAsia" w:hAnsi="Cambria Math"/>
+                      <w:i/>
+                    </w:rPr>
+                  </m:ctrlPr>
+                </m:sSubPr>
+                <m:e>
+                  <m:r>
+                    <w:rPr>
+                      <w:rFonts w:ascii="Cambria Math" w:eastAsiaTheme="minorEastAsia" w:hAnsi="Cambria Math"/>
+                    </w:rPr>
+                    <m:t>a</m:t>
+                  </m:r>
+                </m:e>
+                <m:sub>
+                  <m:r>
+                    <w:rPr>
+                      <w:rFonts w:ascii="Cambria Math" w:eastAsiaTheme="minorEastAsia" w:hAnsi="Cambria Math"/>
+                    </w:rPr>
+                    <m:t>b</m:t>
+                  </m:r>
+                </m:sub>
+              </m:sSub>
+            </m:e>
+            <m:sup>
+              <m:r>
+                <w:rPr>
+                  <w:rFonts w:ascii="Cambria Math" w:eastAsiaTheme="minorEastAsia" w:hAnsi="Cambria Math"/>
+                </w:rPr>
+                <m:t>3</m:t>
+              </m:r>
+            </m:sup>
+          </m:sSup>
+          <m:r>
+            <w:rPr>
+              <w:rFonts w:ascii="Cambria Math" w:eastAsiaTheme="minorEastAsia" w:hAnsi="Cambria Math"/>
+            </w:rPr>
+            <m:t>+</m:t>
+          </m:r>
+          <m:f>
+            <m:fPr>
+              <m:ctrlPr>
+                <w:rPr>
+                  <w:rFonts w:ascii="Cambria Math" w:eastAsiaTheme="minorEastAsia" w:hAnsi="Cambria Math"/>
+                  <w:i/>
+                </w:rPr>
+              </m:ctrlPr>
+            </m:fPr>
+            <m:num>
+              <m:r>
+                <w:rPr>
+                  <w:rFonts w:ascii="Cambria Math" w:eastAsiaTheme="minorEastAsia" w:hAnsi="Cambria Math"/>
+                </w:rPr>
+                <m:t>b</m:t>
+              </m:r>
+            </m:num>
+            <m:den>
+              <m:r>
+                <w:rPr>
+                  <w:rFonts w:ascii="Cambria Math" w:eastAsiaTheme="minorEastAsia" w:hAnsi="Cambria Math"/>
+                </w:rPr>
+                <m:t>4</m:t>
+              </m:r>
+            </m:den>
+          </m:f>
+          <m:sSup>
+            <m:sSupPr>
+              <m:ctrlPr>
+                <w:rPr>
+                  <w:rFonts w:ascii="Cambria Math" w:eastAsiaTheme="minorEastAsia" w:hAnsi="Cambria Math"/>
+                  <w:i/>
+                </w:rPr>
+              </m:ctrlPr>
+            </m:sSupPr>
+            <m:e>
+              <m:sSub>
+                <m:sSubPr>
+                  <m:ctrlPr>
+                    <w:rPr>
+                      <w:rFonts w:ascii="Cambria Math" w:eastAsiaTheme="minorEastAsia" w:hAnsi="Cambria Math"/>
+                      <w:i/>
+                    </w:rPr>
+                  </m:ctrlPr>
+                </m:sSubPr>
+                <m:e>
+                  <m:r>
+                    <w:rPr>
+                      <w:rFonts w:ascii="Cambria Math" w:eastAsiaTheme="minorEastAsia" w:hAnsi="Cambria Math"/>
+                    </w:rPr>
+                    <m:t>a</m:t>
+                  </m:r>
+                </m:e>
+                <m:sub>
+                  <m:r>
+                    <w:rPr>
+                      <w:rFonts w:ascii="Cambria Math" w:eastAsiaTheme="minorEastAsia" w:hAnsi="Cambria Math"/>
+                    </w:rPr>
+                    <m:t>b</m:t>
+                  </m:r>
+                </m:sub>
+              </m:sSub>
+            </m:e>
+            <m:sup>
+              <m:r>
+                <w:rPr>
+                  <w:rFonts w:ascii="Cambria Math" w:eastAsiaTheme="minorEastAsia" w:hAnsi="Cambria Math"/>
+                </w:rPr>
+                <m:t>4</m:t>
+              </m:r>
+            </m:sup>
+          </m:sSup>
+          <m:r>
+            <w:rPr>
+              <w:rFonts w:ascii="Cambria Math" w:eastAsiaTheme="minorEastAsia" w:hAnsi="Cambria Math"/>
+            </w:rPr>
+            <m:t>+</m:t>
+          </m:r>
+          <m:d>
+            <m:dPr>
+              <m:begChr m:val="{"/>
+              <m:endChr m:val="}"/>
+              <m:ctrlPr>
+                <w:rPr>
+                  <w:rFonts w:ascii="Cambria Math" w:eastAsiaTheme="minorEastAsia" w:hAnsi="Cambria Math"/>
+                  <w:i/>
+                </w:rPr>
+              </m:ctrlPr>
+            </m:dPr>
+            <m:e>
+              <m:sSub>
+                <m:sSubPr>
+                  <m:ctrlPr>
+                    <w:rPr>
+                      <w:rFonts w:ascii="Cambria Math" w:eastAsiaTheme="minorEastAsia" w:hAnsi="Cambria Math"/>
+                      <w:i/>
+                    </w:rPr>
+                  </m:ctrlPr>
+                </m:sSubPr>
+                <m:e>
+                  <m:r>
+                    <w:rPr>
+                      <w:rFonts w:ascii="Cambria Math" w:eastAsiaTheme="minorEastAsia" w:hAnsi="Cambria Math"/>
+                    </w:rPr>
+                    <m:t>p</m:t>
+                  </m:r>
+                </m:e>
+                <m:sub>
+                  <m:r>
+                    <w:rPr>
+                      <w:rFonts w:ascii="Cambria Math" w:eastAsiaTheme="minorEastAsia" w:hAnsi="Cambria Math"/>
+                    </w:rPr>
+                    <m:t>Am</m:t>
+                  </m:r>
+                </m:sub>
+              </m:sSub>
+            </m:e>
+          </m:d>
+          <m:f>
+            <m:fPr>
+              <m:ctrlPr>
+                <w:rPr>
+                  <w:rFonts w:ascii="Cambria Math" w:eastAsiaTheme="minorEastAsia" w:hAnsi="Cambria Math"/>
+                  <w:i/>
+                </w:rPr>
+              </m:ctrlPr>
+            </m:fPr>
+            <m:num>
+              <m:sSup>
+                <m:sSupPr>
+                  <m:ctrlPr>
+                    <w:rPr>
+                      <w:rFonts w:ascii="Cambria Math" w:eastAsiaTheme="minorEastAsia" w:hAnsi="Cambria Math"/>
+                      <w:i/>
+                    </w:rPr>
+                  </m:ctrlPr>
+                </m:sSupPr>
+                <m:e>
+                  <m:r>
+                    <w:rPr>
+                      <w:rFonts w:ascii="Cambria Math" w:eastAsiaTheme="minorEastAsia" w:hAnsi="Cambria Math"/>
+                    </w:rPr>
+                    <m:t>v</m:t>
+                  </m:r>
+                </m:e>
+                <m:sup>
+                  <m:r>
+                    <w:rPr>
+                      <w:rFonts w:ascii="Cambria Math" w:eastAsiaTheme="minorEastAsia" w:hAnsi="Cambria Math"/>
+                    </w:rPr>
+                    <m:t>2</m:t>
+                  </m:r>
+                </m:sup>
+              </m:sSup>
+            </m:num>
+            <m:den>
+              <m:r>
+                <w:rPr>
+                  <w:rFonts w:ascii="Cambria Math" w:eastAsiaTheme="minorEastAsia" w:hAnsi="Cambria Math"/>
+                </w:rPr>
+                <m:t>27</m:t>
+              </m:r>
+            </m:den>
+          </m:f>
+          <m:sSup>
+            <m:sSupPr>
+              <m:ctrlPr>
+                <w:rPr>
+                  <w:rFonts w:ascii="Cambria Math" w:eastAsiaTheme="minorEastAsia" w:hAnsi="Cambria Math"/>
+                  <w:i/>
+                </w:rPr>
+              </m:ctrlPr>
+            </m:sSupPr>
+            <m:e>
+              <m:sSub>
+                <m:sSubPr>
+                  <m:ctrlPr>
+                    <w:rPr>
+                      <w:rFonts w:ascii="Cambria Math" w:eastAsiaTheme="minorEastAsia" w:hAnsi="Cambria Math"/>
+                      <w:i/>
+                    </w:rPr>
+                  </m:ctrlPr>
+                </m:sSubPr>
+                <m:e>
+                  <m:r>
+                    <w:rPr>
+                      <w:rFonts w:ascii="Cambria Math" w:eastAsiaTheme="minorEastAsia" w:hAnsi="Cambria Math"/>
+                    </w:rPr>
+                    <m:t>a</m:t>
+                  </m:r>
+                </m:e>
+                <m:sub>
+                  <m:r>
+                    <w:rPr>
+                      <w:rFonts w:ascii="Cambria Math" w:eastAsiaTheme="minorEastAsia" w:hAnsi="Cambria Math"/>
+                    </w:rPr>
+                    <m:t>b</m:t>
+                  </m:r>
+                </m:sub>
+              </m:sSub>
+            </m:e>
+            <m:sup>
+              <m:r>
+                <w:rPr>
+                  <w:rFonts w:ascii="Cambria Math" w:eastAsiaTheme="minorEastAsia" w:hAnsi="Cambria Math"/>
+                </w:rPr>
+                <m:t>3</m:t>
+              </m:r>
+            </m:sup>
+          </m:sSup>
+        </m:oMath>
+      </m:oMathPara>
+    </w:p>
+    <w:p>
+      <w:pPr>
+        <w:rPr>
+          <w:rFonts w:eastAsiaTheme="minorEastAsia"/>
+        </w:rPr>
+      </w:pPr>
+      <w:r>
+        <w:rPr>
+          <w:rFonts w:eastAsiaTheme="minorEastAsia"/>
+        </w:rPr>
+        <w:t>(which could be rearranged to make it look more elegant)</w:t>
+      </w:r>
+    </w:p>
+    <w:p>
+      <w:pPr>
+        <w:pStyle w:val="Heading2"/>
+        <w:rPr>
+          <w:rFonts w:eastAsiaTheme="minorEastAsia"/>
+        </w:rPr>
+      </w:pPr>
+      <w:r>
+        <w:rPr>
+          <w:rFonts w:eastAsiaTheme="minorEastAsia"/>
+        </w:rPr>
+        <w:t>U</w:t>
+      </w:r>
+      <w:bookmarkStart w:id="0" w:name="_GoBack"/>
+      <w:bookmarkEnd w:id="0"/>
+      <w:r>
+        <w:rPr>
+          <w:rFonts w:eastAsiaTheme="minorEastAsia"/>
+        </w:rPr>
+        <w:t>ltimate reproduction rate</w:t>
+      </w:r>
+    </w:p>
+    <w:p>
+      <w:pPr>
+        <w:rPr>
+          <w:rFonts w:eastAsiaTheme="minorEastAsia"/>
+        </w:rPr>
+      </w:pPr>
+      <w:r>
+        <w:rPr>
+          <w:rFonts w:eastAsiaTheme="minorEastAsia"/>
+        </w:rPr>
+        <w:t xml:space="preserve">To compute </w:t>
+      </w:r>
+      <w:r>
+        <w:rPr>
+          <w:rFonts w:eastAsiaTheme="minorEastAsia"/>
+        </w:rPr>
+        <w:t>the ultimate reproduction rate, we first compute the ultimate catabolic flux</w:t>
+      </w:r>
+    </w:p>
+    <w:p>
+      <w:pPr>
+        <w:rPr>
+          <w:rFonts w:eastAsiaTheme="minorEastAsia"/>
+        </w:rPr>
+      </w:pPr>
+      <m:oMathPara>
+        <m:oMath>
+          <m:sSub>
+            <m:sSubPr>
+              <m:ctrlPr>
+                <w:rPr>
+                  <w:rFonts w:ascii="Cambria Math" w:eastAsiaTheme="minorEastAsia" w:hAnsi="Cambria Math"/>
+                  <w:i/>
+                </w:rPr>
+              </m:ctrlPr>
+            </m:sSubPr>
+            <m:e>
+              <m:r>
+                <w:rPr>
+                  <w:rFonts w:ascii="Cambria Math" w:eastAsiaTheme="minorEastAsia" w:hAnsi="Cambria Math"/>
+                </w:rPr>
+                <m:t>p</m:t>
+              </m:r>
+            </m:e>
+            <m:sub>
+              <m:r>
+                <w:rPr>
+                  <w:rFonts w:ascii="Cambria Math" w:eastAsiaTheme="minorEastAsia" w:hAnsi="Cambria Math"/>
+                </w:rPr>
+                <m:t>C,∞</m:t>
+              </m:r>
+            </m:sub>
+          </m:sSub>
+          <m:r>
+            <w:rPr>
+              <w:rFonts w:ascii="Cambria Math" w:eastAsiaTheme="minorEastAsia" w:hAnsi="Cambria Math"/>
+            </w:rPr>
+            <m:t>=</m:t>
+          </m:r>
+          <m:sSubSup>
+            <m:sSubSupPr>
+              <m:ctrlPr>
+                <w:rPr>
+                  <w:rFonts w:ascii="Cambria Math" w:eastAsiaTheme="minorEastAsia" w:hAnsi="Cambria Math"/>
+                  <w:i/>
+                </w:rPr>
+              </m:ctrlPr>
+            </m:sSubSupPr>
+            <m:e>
+              <m:r>
+                <w:rPr>
+                  <w:rFonts w:ascii="Cambria Math" w:eastAsiaTheme="minorEastAsia" w:hAnsi="Cambria Math"/>
+                </w:rPr>
+                <m:t>L</m:t>
+              </m:r>
+            </m:e>
+            <m:sub>
+              <m:r>
+                <w:rPr>
+                  <w:rFonts w:ascii="Cambria Math" w:eastAsiaTheme="minorEastAsia" w:hAnsi="Cambria Math"/>
+                </w:rPr>
+                <m:t>∞</m:t>
+              </m:r>
+            </m:sub>
+            <m:sup>
+              <m:r>
+                <w:rPr>
+                  <w:rFonts w:ascii="Cambria Math" w:eastAsiaTheme="minorEastAsia" w:hAnsi="Cambria Math"/>
+                </w:rPr>
+                <m:t>2</m:t>
+              </m:r>
+            </m:sup>
+          </m:sSubSup>
+          <m:d>
+            <m:dPr>
+              <m:begChr m:val="["/>
+              <m:endChr m:val="]"/>
+              <m:ctrlPr>
+                <w:rPr>
+                  <w:rFonts w:ascii="Cambria Math" w:eastAsiaTheme="minorEastAsia" w:hAnsi="Cambria Math"/>
+                  <w:i/>
+                </w:rPr>
+              </m:ctrlPr>
+            </m:dPr>
+            <m:e>
+              <m:sSub>
+                <m:sSubPr>
+                  <m:ctrlPr>
+                    <w:rPr>
+                      <w:rFonts w:ascii="Cambria Math" w:eastAsiaTheme="minorEastAsia" w:hAnsi="Cambria Math"/>
+                      <w:i/>
+                    </w:rPr>
+                  </m:ctrlPr>
+                </m:sSubPr>
+                <m:e>
+                  <m:r>
+                    <w:rPr>
+                      <w:rFonts w:ascii="Cambria Math" w:eastAsiaTheme="minorEastAsia" w:hAnsi="Cambria Math"/>
+                    </w:rPr>
+                    <m:t>E</m:t>
+                  </m:r>
+                </m:e>
+                <m:sub>
+                  <m:r>
+                    <w:rPr>
+                      <w:rFonts w:ascii="Cambria Math" w:eastAsiaTheme="minorEastAsia" w:hAnsi="Cambria Math"/>
+                    </w:rPr>
+                    <m:t>m</m:t>
+                  </m:r>
+                </m:sub>
+              </m:sSub>
+            </m:e>
+          </m:d>
+          <m:f>
+            <m:fPr>
+              <m:ctrlPr>
+                <w:rPr>
+                  <w:rFonts w:ascii="Cambria Math" w:eastAsiaTheme="minorEastAsia" w:hAnsi="Cambria Math"/>
+                  <w:i/>
+                </w:rPr>
+              </m:ctrlPr>
+            </m:fPr>
+            <m:num>
+              <m:r>
+                <w:rPr>
+                  <w:rFonts w:ascii="Cambria Math" w:eastAsiaTheme="minorEastAsia" w:hAnsi="Cambria Math"/>
+                </w:rPr>
+                <m:t>v</m:t>
+              </m:r>
+              <m:d>
+                <m:dPr>
+                  <m:begChr m:val="["/>
+                  <m:endChr m:val="]"/>
+                  <m:ctrlPr>
+                    <w:rPr>
+                      <w:rFonts w:ascii="Cambria Math" w:eastAsiaTheme="minorEastAsia" w:hAnsi="Cambria Math"/>
+                      <w:i/>
+                    </w:rPr>
+                  </m:ctrlPr>
+                </m:dPr>
+                <m:e>
+                  <m:sSub>
+                    <m:sSubPr>
+                      <m:ctrlPr>
+                        <w:rPr>
+                          <w:rFonts w:ascii="Cambria Math" w:eastAsiaTheme="minorEastAsia" w:hAnsi="Cambria Math"/>
+                          <w:i/>
+                        </w:rPr>
+                      </m:ctrlPr>
+                    </m:sSubPr>
+                    <m:e>
+                      <m:r>
+                        <w:rPr>
+                          <w:rFonts w:ascii="Cambria Math" w:eastAsiaTheme="minorEastAsia" w:hAnsi="Cambria Math"/>
+                        </w:rPr>
+                        <m:t>E</m:t>
+                      </m:r>
+                    </m:e>
+                    <m:sub>
+                      <m:r>
+                        <w:rPr>
+                          <w:rFonts w:ascii="Cambria Math" w:eastAsiaTheme="minorEastAsia" w:hAnsi="Cambria Math"/>
+                        </w:rPr>
+                        <m:t>G</m:t>
+                      </m:r>
+                    </m:sub>
+                  </m:sSub>
+                </m:e>
+              </m:d>
+              <m:r>
+                <w:rPr>
+                  <w:rFonts w:ascii="Cambria Math" w:eastAsiaTheme="minorEastAsia" w:hAnsi="Cambria Math"/>
+                </w:rPr>
+                <m:t>+</m:t>
+              </m:r>
+              <m:sSub>
+                <m:sSubPr>
+                  <m:ctrlPr>
+                    <w:rPr>
+                      <w:rFonts w:ascii="Cambria Math" w:eastAsiaTheme="minorEastAsia" w:hAnsi="Cambria Math"/>
+                      <w:i/>
+                    </w:rPr>
+                  </m:ctrlPr>
+                </m:sSubPr>
+                <m:e>
+                  <m:r>
+                    <w:rPr>
+                      <w:rFonts w:ascii="Cambria Math" w:eastAsiaTheme="minorEastAsia" w:hAnsi="Cambria Math"/>
+                    </w:rPr>
+                    <m:t>p</m:t>
+                  </m:r>
+                </m:e>
+                <m:sub>
+                  <m:r>
+                    <w:rPr>
+                      <w:rFonts w:ascii="Cambria Math" w:eastAsiaTheme="minorEastAsia" w:hAnsi="Cambria Math"/>
+                    </w:rPr>
+                    <m:t>T</m:t>
+                  </m:r>
+                </m:sub>
+              </m:sSub>
+              <m:r>
+                <w:rPr>
+                  <w:rFonts w:ascii="Cambria Math" w:eastAsiaTheme="minorEastAsia" w:hAnsi="Cambria Math"/>
+                </w:rPr>
+                <m:t>+</m:t>
+              </m:r>
+              <m:sSub>
+                <m:sSubPr>
+                  <m:ctrlPr>
+                    <w:rPr>
+                      <w:rFonts w:ascii="Cambria Math" w:eastAsiaTheme="minorEastAsia" w:hAnsi="Cambria Math"/>
+                      <w:i/>
+                    </w:rPr>
+                  </m:ctrlPr>
+                </m:sSubPr>
+                <m:e>
+                  <m:r>
+                    <w:rPr>
+                      <w:rFonts w:ascii="Cambria Math" w:eastAsiaTheme="minorEastAsia" w:hAnsi="Cambria Math"/>
+                    </w:rPr>
+                    <m:t>p</m:t>
+                  </m:r>
+                </m:e>
+                <m:sub>
+                  <m:r>
+                    <w:rPr>
+                      <w:rFonts w:ascii="Cambria Math" w:eastAsiaTheme="minorEastAsia" w:hAnsi="Cambria Math"/>
+                    </w:rPr>
+                    <m:t>M</m:t>
+                  </m:r>
+                </m:sub>
+              </m:sSub>
+              <m:sSub>
+                <m:sSubPr>
+                  <m:ctrlPr>
+                    <w:rPr>
+                      <w:rFonts w:ascii="Cambria Math" w:eastAsiaTheme="minorEastAsia" w:hAnsi="Cambria Math"/>
+                      <w:i/>
+                    </w:rPr>
+                  </m:ctrlPr>
+                </m:sSubPr>
+                <m:e>
+                  <m:r>
+                    <w:rPr>
+                      <w:rFonts w:ascii="Cambria Math" w:eastAsiaTheme="minorEastAsia" w:hAnsi="Cambria Math"/>
+                    </w:rPr>
+                    <m:t>L</m:t>
+                  </m:r>
+                </m:e>
+                <m:sub>
+                  <m:r>
+                    <w:rPr>
+                      <w:rFonts w:ascii="Cambria Math" w:eastAsiaTheme="minorEastAsia" w:hAnsi="Cambria Math"/>
+                    </w:rPr>
+                    <m:t>∞</m:t>
+                  </m:r>
+                </m:sub>
+              </m:sSub>
+            </m:num>
+            <m:den>
+              <m:d>
+                <m:dPr>
+                  <m:begChr m:val="["/>
+                  <m:endChr m:val="]"/>
+                  <m:ctrlPr>
+                    <w:rPr>
+                      <w:rFonts w:ascii="Cambria Math" w:eastAsiaTheme="minorEastAsia" w:hAnsi="Cambria Math"/>
+                      <w:i/>
+                    </w:rPr>
+                  </m:ctrlPr>
+                </m:dPr>
+                <m:e>
+                  <m:sSub>
+                    <m:sSubPr>
+                      <m:ctrlPr>
+                        <w:rPr>
+                          <w:rFonts w:ascii="Cambria Math" w:eastAsiaTheme="minorEastAsia" w:hAnsi="Cambria Math"/>
+                          <w:i/>
+                        </w:rPr>
+                      </m:ctrlPr>
+                    </m:sSubPr>
+                    <m:e>
+                      <m:r>
+                        <w:rPr>
+                          <w:rFonts w:ascii="Cambria Math" w:eastAsiaTheme="minorEastAsia" w:hAnsi="Cambria Math"/>
+                        </w:rPr>
+                        <m:t>E</m:t>
+                      </m:r>
+                    </m:e>
+                    <m:sub>
+                      <m:r>
+                        <w:rPr>
+                          <w:rFonts w:ascii="Cambria Math" w:eastAsiaTheme="minorEastAsia" w:hAnsi="Cambria Math"/>
+                        </w:rPr>
+                        <m:t>G</m:t>
+                      </m:r>
+                    </m:sub>
+                  </m:sSub>
+                </m:e>
+              </m:d>
+              <m:r>
+                <w:rPr>
+                  <w:rFonts w:ascii="Cambria Math" w:eastAsiaTheme="minorEastAsia" w:hAnsi="Cambria Math"/>
+                </w:rPr>
+                <m:t>+</m:t>
+              </m:r>
+              <m:r>
+                <w:rPr>
+                  <w:rFonts w:ascii="Cambria Math" w:hAnsi="Cambria Math"/>
+                </w:rPr>
+                <m:t>κ</m:t>
+              </m:r>
+              <m:d>
+                <m:dPr>
+                  <m:begChr m:val="["/>
+                  <m:endChr m:val="]"/>
+                  <m:ctrlPr>
+                    <w:rPr>
+                      <w:rFonts w:ascii="Cambria Math" w:eastAsiaTheme="minorEastAsia" w:hAnsi="Cambria Math"/>
+                      <w:i/>
+                    </w:rPr>
+                  </m:ctrlPr>
+                </m:dPr>
+                <m:e>
+                  <m:sSub>
+                    <m:sSubPr>
+                      <m:ctrlPr>
+                        <w:rPr>
+                          <w:rFonts w:ascii="Cambria Math" w:eastAsiaTheme="minorEastAsia" w:hAnsi="Cambria Math"/>
+                          <w:i/>
+                        </w:rPr>
+                      </m:ctrlPr>
+                    </m:sSubPr>
+                    <m:e>
+                      <m:r>
+                        <w:rPr>
+                          <w:rFonts w:ascii="Cambria Math" w:eastAsiaTheme="minorEastAsia" w:hAnsi="Cambria Math"/>
+                        </w:rPr>
+                        <m:t>E</m:t>
+                      </m:r>
+                    </m:e>
+                    <m:sub>
+                      <m:r>
+                        <w:rPr>
+                          <w:rFonts w:ascii="Cambria Math" w:eastAsiaTheme="minorEastAsia" w:hAnsi="Cambria Math"/>
+                        </w:rPr>
+                        <m:t>m</m:t>
+                      </m:r>
+                    </m:sub>
+                  </m:sSub>
+                </m:e>
+              </m:d>
+            </m:den>
+          </m:f>
+        </m:oMath>
+      </m:oMathPara>
+    </w:p>
+    <w:p>
+      <w:pPr>
+        <w:rPr>
+          <w:rFonts w:eastAsiaTheme="minorEastAsia"/>
+        </w:rPr>
+      </w:pPr>
+      <w:r>
+        <w:rPr>
+          <w:rFonts w:eastAsiaTheme="minorEastAsia"/>
+        </w:rPr>
+        <w:t>The ultimate reproduction rate then becomes</w:t>
+      </w:r>
+    </w:p>
+    <w:p>
+      <w:pPr>
+        <w:rPr>
+          <w:rFonts w:eastAsiaTheme="minorEastAsia"/>
+        </w:rPr>
+      </w:pPr>
+      <m:oMathPara>
+        <m:oMath>
+          <m:sSub>
+            <m:sSubPr>
+              <m:ctrlPr>
+                <w:rPr>
+                  <w:rFonts w:ascii="Cambria Math" w:eastAsiaTheme="minorEastAsia" w:hAnsi="Cambria Math"/>
+                  <w:i/>
+                </w:rPr>
+              </m:ctrlPr>
+            </m:sSubPr>
+            <m:e>
+              <m:r>
+                <w:rPr>
+                  <w:rFonts w:ascii="Cambria Math" w:eastAsiaTheme="minorEastAsia" w:hAnsi="Cambria Math"/>
+                </w:rPr>
+                <m:t>R</m:t>
+              </m:r>
+            </m:e>
+            <m:sub>
+              <m:r>
+                <w:rPr>
+                  <w:rFonts w:ascii="Cambria Math" w:eastAsiaTheme="minorEastAsia" w:hAnsi="Cambria Math"/>
+                </w:rPr>
+                <m:t>∞</m:t>
+              </m:r>
+            </m:sub>
+          </m:sSub>
+          <m:r>
+            <w:rPr>
+              <w:rFonts w:ascii="Cambria Math" w:eastAsiaTheme="minorEastAsia" w:hAnsi="Cambria Math"/>
+            </w:rPr>
+            <m:t>=</m:t>
+          </m:r>
+          <m:sSub>
+            <m:sSubPr>
+              <m:ctrlPr>
+                <w:rPr>
+                  <w:rFonts w:ascii="Cambria Math" w:eastAsiaTheme="minorEastAsia" w:hAnsi="Cambria Math"/>
+                  <w:i/>
+                </w:rPr>
+              </m:ctrlPr>
+            </m:sSubPr>
+            <m:e>
+              <m:r>
+                <w:rPr>
+                  <w:rFonts w:ascii="Cambria Math" w:eastAsiaTheme="minorEastAsia" w:hAnsi="Cambria Math"/>
+                </w:rPr>
+                <m:t>κ</m:t>
+              </m:r>
+            </m:e>
+            <m:sub>
+              <m:r>
+                <w:rPr>
+                  <w:rFonts w:ascii="Cambria Math" w:eastAsiaTheme="minorEastAsia" w:hAnsi="Cambria Math"/>
+                </w:rPr>
+                <m:t>R</m:t>
+              </m:r>
+            </m:sub>
+          </m:sSub>
+          <m:f>
+            <m:fPr>
+              <m:ctrlPr>
+                <w:rPr>
+                  <w:rFonts w:ascii="Cambria Math" w:eastAsiaTheme="minorEastAsia" w:hAnsi="Cambria Math"/>
+                  <w:i/>
+                </w:rPr>
+              </m:ctrlPr>
+            </m:fPr>
+            <m:num>
+              <m:d>
+                <m:dPr>
+                  <m:ctrlPr>
+                    <w:rPr>
+                      <w:rFonts w:ascii="Cambria Math" w:eastAsiaTheme="minorEastAsia" w:hAnsi="Cambria Math"/>
+                      <w:i/>
+                    </w:rPr>
+                  </m:ctrlPr>
+                </m:dPr>
+                <m:e>
+                  <m:r>
+                    <w:rPr>
+                      <w:rFonts w:ascii="Cambria Math" w:eastAsiaTheme="minorEastAsia" w:hAnsi="Cambria Math"/>
+                    </w:rPr>
+                    <m:t>1-κ</m:t>
+                  </m:r>
+                </m:e>
+              </m:d>
+              <m:sSub>
+                <m:sSubPr>
+                  <m:ctrlPr>
+                    <w:rPr>
+                      <w:rFonts w:ascii="Cambria Math" w:eastAsiaTheme="minorEastAsia" w:hAnsi="Cambria Math"/>
+                      <w:i/>
+                    </w:rPr>
+                  </m:ctrlPr>
+                </m:sSubPr>
+                <m:e>
+                  <m:r>
+                    <w:rPr>
+                      <w:rFonts w:ascii="Cambria Math" w:eastAsiaTheme="minorEastAsia" w:hAnsi="Cambria Math"/>
+                    </w:rPr>
+                    <m:t>p</m:t>
+                  </m:r>
+                </m:e>
+                <m:sub>
+                  <m:r>
+                    <w:rPr>
+                      <w:rFonts w:ascii="Cambria Math" w:eastAsiaTheme="minorEastAsia" w:hAnsi="Cambria Math"/>
+                    </w:rPr>
+                    <m:t>C,∞</m:t>
+                  </m:r>
+                </m:sub>
+              </m:sSub>
+              <m:r>
+                <w:rPr>
+                  <w:rFonts w:ascii="Cambria Math" w:eastAsiaTheme="minorEastAsia" w:hAnsi="Cambria Math"/>
+                </w:rPr>
+                <m:t>-</m:t>
+              </m:r>
+              <m:sSub>
+                <m:sSubPr>
+                  <m:ctrlPr>
+                    <w:rPr>
+                      <w:rFonts w:ascii="Cambria Math" w:eastAsiaTheme="minorEastAsia" w:hAnsi="Cambria Math"/>
+                      <w:i/>
+                    </w:rPr>
+                  </m:ctrlPr>
+                </m:sSubPr>
+                <m:e>
+                  <m:r>
+                    <w:rPr>
+                      <w:rFonts w:ascii="Cambria Math" w:eastAsiaTheme="minorEastAsia" w:hAnsi="Cambria Math"/>
+                    </w:rPr>
+                    <m:t>k</m:t>
+                  </m:r>
+                </m:e>
+                <m:sub>
+                  <m:r>
+                    <w:rPr>
+                      <w:rFonts w:ascii="Cambria Math" w:eastAsiaTheme="minorEastAsia" w:hAnsi="Cambria Math"/>
+                    </w:rPr>
+                    <m:t>J</m:t>
+                  </m:r>
+                </m:sub>
+              </m:sSub>
+              <m:sSub>
+                <m:sSubPr>
+                  <m:ctrlPr>
+                    <w:rPr>
+                      <w:rFonts w:ascii="Cambria Math" w:eastAsiaTheme="minorEastAsia" w:hAnsi="Cambria Math"/>
+                      <w:i/>
+                    </w:rPr>
+                  </m:ctrlPr>
+                </m:sSubPr>
+                <m:e>
+                  <m:r>
+                    <w:rPr>
+                      <w:rFonts w:ascii="Cambria Math" w:eastAsiaTheme="minorEastAsia" w:hAnsi="Cambria Math"/>
+                    </w:rPr>
+                    <m:t>E</m:t>
+                  </m:r>
+                </m:e>
+                <m:sub>
+                  <m:r>
+                    <w:rPr>
+                      <w:rFonts w:ascii="Cambria Math" w:eastAsiaTheme="minorEastAsia" w:hAnsi="Cambria Math"/>
+                    </w:rPr>
+                    <m:t>Hp</m:t>
+                  </m:r>
+                </m:sub>
+              </m:sSub>
+            </m:num>
+            <m:den>
+              <m:sSub>
+                <m:sSubPr>
+                  <m:ctrlPr>
+                    <w:rPr>
+                      <w:rFonts w:ascii="Cambria Math" w:eastAsiaTheme="minorEastAsia" w:hAnsi="Cambria Math"/>
+                      <w:i/>
+                    </w:rPr>
+                  </m:ctrlPr>
+                </m:sSubPr>
+                <m:e>
+                  <m:r>
+                    <w:rPr>
+                      <w:rFonts w:ascii="Cambria Math" w:eastAsiaTheme="minorEastAsia" w:hAnsi="Cambria Math"/>
+                    </w:rPr>
+                    <m:t>E</m:t>
+                  </m:r>
+                </m:e>
+                <m:sub>
+                  <m:r>
+                    <w:rPr>
+                      <w:rFonts w:ascii="Cambria Math" w:eastAsiaTheme="minorEastAsia" w:hAnsi="Cambria Math"/>
+                    </w:rPr>
+                    <m:t>0</m:t>
+                  </m:r>
+                </m:sub>
+              </m:sSub>
+            </m:den>
+          </m:f>
+        </m:oMath>
+      </m:oMathPara>
+    </w:p>
+    <w:p>
+      <w:pPr>
+        <w:rPr>
+          <w:rFonts w:eastAsiaTheme="minorEastAsia"/>
+        </w:rPr>
+      </w:pPr>
+    </w:p>
+    <w:p>
+      <w:pPr>
+        <w:rPr>
+          <w:rFonts w:eastAsiaTheme="minorEastAsia"/>
+        </w:rPr>
+      </w:pPr>
+    </w:p>
+    <w:p>
+      <w:pPr>
+        <w:rPr>
+          <w:rFonts w:eastAsiaTheme="minorEastAsia"/>
+        </w:rPr>
+      </w:pPr>
     </w:p>
     <w:sectPr>
       <w:pgSz w:w="11906" w:h="16838"/>
@@ -11695,7 +14345,7 @@
 </file>
 
 <file path=word/styles.xml><?xml version="1.0" encoding="utf-8"?>
-<w:styles xmlns:mc="http://schemas.openxmlformats.org/markup-compatibility/2006" xmlns:r="http://schemas.openxmlformats.org/officeDocument/2006/relationships" xmlns:w="http://schemas.openxmlformats.org/wordprocessingml/2006/main" xmlns:w14="http://schemas.microsoft.com/office/word/2010/wordml" mc:Ignorable="w14">
+<w:styles xmlns:mc="http://schemas.openxmlformats.org/markup-compatibility/2006" xmlns:r="http://schemas.openxmlformats.org/officeDocument/2006/relationships" xmlns:w="http://schemas.openxmlformats.org/wordprocessingml/2006/main" xmlns:w14="http://schemas.microsoft.com/office/word/2010/wordml" xmlns:w15="http://schemas.microsoft.com/office/word/2012/wordml" xmlns:w16cid="http://schemas.microsoft.com/office/word/2016/wordml/cid" xmlns:w16se="http://schemas.microsoft.com/office/word/2015/wordml/symex" mc:Ignorable="w14 w15 w16se w16cid">
   <w:docDefaults>
     <w:rPrDefault>
       <w:rPr>
@@ -11711,413 +14361,382 @@
       </w:pPr>
     </w:pPrDefault>
   </w:docDefaults>
-  <w:latentStyles w:defLockedState="0" w:defUIPriority="99" w:defSemiHidden="1" w:defUnhideWhenUsed="1" w:defQFormat="0" w:count="267">
-    <w:lsdException w:name="Normal" w:semiHidden="0" w:uiPriority="0" w:unhideWhenUsed="0" w:qFormat="1"/>
-    <w:lsdException w:name="heading 1" w:semiHidden="0" w:uiPriority="9" w:unhideWhenUsed="0" w:qFormat="1"/>
-    <w:lsdException w:name="heading 2" w:uiPriority="9" w:qFormat="1"/>
-    <w:lsdException w:name="heading 3" w:uiPriority="9" w:qFormat="1"/>
-    <w:lsdException w:name="heading 4" w:uiPriority="9" w:qFormat="1"/>
-    <w:lsdException w:name="heading 5" w:uiPriority="9" w:qFormat="1"/>
-    <w:lsdException w:name="heading 6" w:uiPriority="9" w:qFormat="1"/>
-    <w:lsdException w:name="heading 7" w:uiPriority="9" w:qFormat="1"/>
-    <w:lsdException w:name="heading 8" w:uiPriority="9" w:qFormat="1"/>
-    <w:lsdException w:name="heading 9" w:uiPriority="9" w:qFormat="1"/>
-    <w:lsdException w:name="toc 1" w:uiPriority="39"/>
-    <w:lsdException w:name="toc 2" w:uiPriority="39"/>
-    <w:lsdException w:name="toc 3" w:uiPriority="39"/>
-    <w:lsdException w:name="toc 4" w:uiPriority="39"/>
-    <w:lsdException w:name="toc 5" w:uiPriority="39"/>
-    <w:lsdException w:name="toc 6" w:uiPriority="39"/>
-    <w:lsdException w:name="toc 7" w:uiPriority="39"/>
-    <w:lsdException w:name="toc 8" w:uiPriority="39"/>
-    <w:lsdException w:name="toc 9" w:uiPriority="39"/>
-    <w:lsdException w:name="caption" w:uiPriority="35" w:qFormat="1"/>
-    <w:lsdException w:name="Title" w:semiHidden="0" w:uiPriority="10" w:unhideWhenUsed="0" w:qFormat="1"/>
-    <w:lsdException w:name="Default Paragraph Font" w:uiPriority="1"/>
-    <w:lsdException w:name="Subtitle" w:semiHidden="0" w:uiPriority="11" w:unhideWhenUsed="0" w:qFormat="1"/>
-    <w:lsdException w:name="Strong" w:semiHidden="0" w:uiPriority="22" w:unhideWhenUsed="0" w:qFormat="1"/>
-    <w:lsdException w:name="Emphasis" w:semiHidden="0" w:uiPriority="20" w:unhideWhenUsed="0" w:qFormat="1"/>
-    <w:lsdException w:name="Table Grid" w:semiHidden="0" w:uiPriority="59" w:unhideWhenUsed="0"/>
-    <w:lsdException w:name="Placeholder Text" w:unhideWhenUsed="0"/>
-    <w:lsdException w:name="No Spacing" w:semiHidden="0" w:uiPriority="1" w:unhideWhenUsed="0" w:qFormat="1"/>
-    <w:lsdException w:name="Light Shading" w:semiHidden="0" w:uiPriority="60" w:unhideWhenUsed="0"/>
-    <w:lsdException w:name="Light List" w:semiHidden="0" w:uiPriority="61" w:unhideWhenUsed="0"/>
-    <w:lsdException w:name="Light Grid" w:semiHidden="0" w:uiPriority="62" w:unhideWhenUsed="0"/>
-    <w:lsdException w:name="Medium Shading 1" w:semiHidden="0" w:uiPriority="63" w:unhideWhenUsed="0"/>
-    <w:lsdException w:name="Medium Shading 2" w:semiHidden="0" w:uiPriority="64" w:unhideWhenUsed="0"/>
-    <w:lsdException w:name="Medium List 1" w:semiHidden="0" w:uiPriority="65" w:unhideWhenUsed="0"/>
-    <w:lsdException w:name="Medium List 2" w:semiHidden="0" w:uiPriority="66" w:unhideWhenUsed="0"/>
-    <w:lsdException w:name="Medium Grid 1" w:semiHidden="0" w:uiPriority="67" w:unhideWhenUsed="0"/>
-    <w:lsdException w:name="Medium Grid 2" w:semiHidden="0" w:uiPriority="68" w:unhideWhenUsed="0"/>
-    <w:lsdException w:name="Medium Grid 3" w:semiHidden="0" w:uiPriority="69" w:unhideWhenUsed="0"/>
-    <w:lsdException w:name="Dark List" w:semiHidden="0" w:uiPriority="70" w:unhideWhenUsed="0"/>
-    <w:lsdException w:name="Colorful Shading" w:semiHidden="0" w:uiPriority="71" w:unhideWhenUsed="0"/>
-    <w:lsdException w:name="Colorful List" w:semiHidden="0" w:uiPriority="72" w:unhideWhenUsed="0"/>
-    <w:lsdException w:name="Colorful Grid" w:semiHidden="0" w:uiPriority="73" w:unhideWhenUsed="0"/>
-    <w:lsdException w:name="Light Shading Accent 1" w:semiHidden="0" w:uiPriority="60" w:unhideWhenUsed="0"/>
-    <w:lsdException w:name="Light List Accent 1" w:semiHidden="0" w:uiPriority="61" w:unhideWhenUsed="0"/>
-    <w:lsdException w:name="Light Grid Accent 1" w:semiHidden="0" w:uiPriority="62" w:unhideWhenUsed="0"/>
-    <w:lsdException w:name="Medium Shading 1 Accent 1" w:semiHidden="0" w:uiPriority="63" w:unhideWhenUsed="0"/>
-    <w:lsdException w:name="Medium Shading 2 Accent 1" w:semiHidden="0" w:uiPriority="64" w:unhideWhenUsed="0"/>
-    <w:lsdException w:name="Medium List 1 Accent 1" w:semiHidden="0" w:uiPriority="65" w:unhideWhenUsed="0"/>
-    <w:lsdException w:name="Revision" w:unhideWhenUsed="0"/>
-    <w:lsdException w:name="List Paragraph" w:semiHidden="0" w:uiPriority="34" w:unhideWhenUsed="0" w:qFormat="1"/>
-    <w:lsdException w:name="Quote" w:semiHidden="0" w:uiPriority="29" w:unhideWhenUsed="0" w:qFormat="1"/>
-    <w:lsdException w:name="Intense Quote" w:semiHidden="0" w:uiPriority="30" w:unhideWhenUsed="0" w:qFormat="1"/>
-    <w:lsdException w:name="Medium List 2 Accent 1" w:semiHidden="0" w:uiPriority="66" w:unhideWhenUsed="0"/>
-    <w:lsdException w:name="Medium Grid 1 Accent 1" w:semiHidden="0" w:uiPriority="67" w:unhideWhenUsed="0"/>
-    <w:lsdException w:name="Medium Grid 2 Accent 1" w:semiHidden="0" w:uiPriority="68" w:unhideWhenUsed="0"/>
-    <w:lsdException w:name="Medium Grid 3 Accent 1" w:semiHidden="0" w:uiPriority="69" w:unhideWhenUsed="0"/>
-    <w:lsdException w:name="Dark List Accent 1" w:semiHidden="0" w:uiPriority="70" w:unhideWhenUsed="0"/>
-    <w:lsdException w:name="Colorful Shading Accent 1" w:semiHidden="0" w:uiPriority="71" w:unhideWhenUsed="0"/>
-    <w:lsdException w:name="Colorful List Accent 1" w:semiHidden="0" w:uiPriority="72" w:unhideWhenUsed="0"/>
-    <w:lsdException w:name="Colorful Grid Accent 1" w:semiHidden="0" w:uiPriority="73" w:unhideWhenUsed="0"/>
-    <w:lsdException w:name="Light Shading Accent 2" w:semiHidden="0" w:uiPriority="60" w:unhideWhenUsed="0"/>
-    <w:lsdException w:name="Light List Accent 2" w:semiHidden="0" w:uiPriority="61" w:unhideWhenUsed="0"/>
-    <w:lsdException w:name="Light Grid Accent 2" w:semiHidden="0" w:uiPriority="62" w:unhideWhenUsed="0"/>
-    <w:lsdException w:name="Medium Shading 1 Accent 2" w:semiHidden="0" w:uiPriority="63" w:unhideWhenUsed="0"/>
-    <w:lsdException w:name="Medium Shading 2 Accent 2" w:semiHidden="0" w:uiPriority="64" w:unhideWhenUsed="0"/>
-    <w:lsdException w:name="Medium List 1 Accent 2" w:semiHidden="0" w:uiPriority="65" w:unhideWhenUsed="0"/>
-    <w:lsdException w:name="Medium List 2 Accent 2" w:semiHidden="0" w:uiPriority="66" w:unhideWhenUsed="0"/>
-    <w:lsdException w:name="Medium Grid 1 Accent 2" w:semiHidden="0" w:uiPriority="67" w:unhideWhenUsed="0"/>
-    <w:lsdException w:name="Medium Grid 2 Accent 2" w:semiHidden="0" w:uiPriority="68" w:unhideWhenUsed="0"/>
-    <w:lsdException w:name="Medium Grid 3 Accent 2" w:semiHidden="0" w:uiPriority="69" w:unhideWhenUsed="0"/>
-    <w:lsdException w:name="Dark List Accent 2" w:semiHidden="0" w:uiPriority="70" w:unhideWhenUsed="0"/>
-    <w:lsdException w:name="Colorful Shading Accent 2" w:semiHidden="0" w:uiPriority="71" w:unhideWhenUsed="0"/>
-    <w:lsdException w:name="Colorful List Accent 2" w:semiHidden="0" w:uiPriority="72" w:unhideWhenUsed="0"/>
-    <w:lsdException w:name="Colorful Grid Accent 2" w:semiHidden="0" w:uiPriority="73" w:unhideWhenUsed="0"/>
-    <w:lsdException w:name="Light Shading Accent 3" w:semiHidden="0" w:uiPriority="60" w:unhideWhenUsed="0"/>
-    <w:lsdException w:name="Light List Accent 3" w:semiHidden="0" w:uiPriority="61" w:unhideWhenUsed="0"/>
-    <w:lsdException w:name="Light Grid Accent 3" w:semiHidden="0" w:uiPriority="62" w:unhideWhenUsed="0"/>
-    <w:lsdException w:name="Medium Shading 1 Accent 3" w:semiHidden="0" w:uiPriority="63" w:unhideWhenUsed="0"/>
-    <w:lsdException w:name="Medium Shading 2 Accent 3" w:semiHidden="0" w:uiPriority="64" w:unhideWhenUsed="0"/>
-    <w:lsdException w:name="Medium List 1 Accent 3" w:semiHidden="0" w:uiPriority="65" w:unhideWhenUsed="0"/>
-    <w:lsdException w:name="Medium List 2 Accent 3" w:semiHidden="0" w:uiPriority="66" w:unhideWhenUsed="0"/>
-    <w:lsdException w:name="Medium Grid 1 Accent 3" w:semiHidden="0" w:uiPriority="67" w:unhideWhenUsed="0"/>
-    <w:lsdException w:name="Medium Grid 2 Accent 3" w:semiHidden="0" w:uiPriority="68" w:unhideWhenUsed="0"/>
-    <w:lsdException w:name="Medium Grid 3 Accent 3" w:semiHidden="0" w:uiPriority="69" w:unhideWhenUsed="0"/>
-    <w:lsdException w:name="Dark List Accent 3" w:semiHidden="0" w:uiPriority="70" w:unhideWhenUsed="0"/>
-    <w:lsdException w:name="Colorful Shading Accent 3" w:semiHidden="0" w:uiPriority="71" w:unhideWhenUsed="0"/>
-    <w:lsdException w:name="Colorful List Accent 3" w:semiHidden="0" w:uiPriority="72" w:unhideWhenUsed="0"/>
-    <w:lsdException w:name="Colorful Grid Accent 3" w:semiHidden="0" w:uiPriority="73" w:unhideWhenUsed="0"/>
-    <w:lsdException w:name="Light Shading Accent 4" w:semiHidden="0" w:uiPriority="60" w:unhideWhenUsed="0"/>
-    <w:lsdException w:name="Light List Accent 4" w:semiHidden="0" w:uiPriority="61" w:unhideWhenUsed="0"/>
-    <w:lsdException w:name="Light Grid Accent 4" w:semiHidden="0" w:uiPriority="62" w:unhideWhenUsed="0"/>
-    <w:lsdException w:name="Medium Shading 1 Accent 4" w:semiHidden="0" w:uiPriority="63" w:unhideWhenUsed="0"/>
-    <w:lsdException w:name="Medium Shading 2 Accent 4" w:semiHidden="0" w:uiPriority="64" w:unhideWhenUsed="0"/>
-    <w:lsdException w:name="Medium List 1 Accent 4" w:semiHidden="0" w:uiPriority="65" w:unhideWhenUsed="0"/>
-    <w:lsdException w:name="Medium List 2 Accent 4" w:semiHidden="0" w:uiPriority="66" w:unhideWhenUsed="0"/>
-    <w:lsdException w:name="Medium Grid 1 Accent 4" w:semiHidden="0" w:uiPriority="67" w:unhideWhenUsed="0"/>
-    <w:lsdException w:name="Medium Grid 2 Accent 4" w:semiHidden="0" w:uiPriority="68" w:unhideWhenUsed="0"/>
-    <w:lsdException w:name="Medium Grid 3 Accent 4" w:semiHidden="0" w:uiPriority="69" w:unhideWhenUsed="0"/>
-    <w:lsdException w:name="Dark List Accent 4" w:semiHidden="0" w:uiPriority="70" w:unhideWhenUsed="0"/>
-    <w:lsdException w:name="Colorful Shading Accent 4" w:semiHidden="0" w:uiPriority="71" w:unhideWhenUsed="0"/>
-    <w:lsdException w:name="Colorful List Accent 4" w:semiHidden="0" w:uiPriority="72" w:unhideWhenUsed="0"/>
-    <w:lsdException w:name="Colorful Grid Accent 4" w:semiHidden="0" w:uiPriority="73" w:unhideWhenUsed="0"/>
-    <w:lsdException w:name="Light Shading Accent 5" w:semiHidden="0" w:uiPriority="60" w:unhideWhenUsed="0"/>
-    <w:lsdException w:name="Light List Accent 5" w:semiHidden="0" w:uiPriority="61" w:unhideWhenUsed="0"/>
-    <w:lsdException w:name="Light Grid Accent 5" w:semiHidden="0" w:uiPriority="62" w:unhideWhenUsed="0"/>
-    <w:lsdException w:name="Medium Shading 1 Accent 5" w:semiHidden="0" w:uiPriority="63" w:unhideWhenUsed="0"/>
-    <w:lsdException w:name="Medium Shading 2 Accent 5" w:semiHidden="0" w:uiPriority="64" w:unhideWhenUsed="0"/>
-    <w:lsdException w:name="Medium List 1 Accent 5" w:semiHidden="0" w:uiPriority="65" w:unhideWhenUsed="0"/>
-    <w:lsdException w:name="Medium List 2 Accent 5" w:semiHidden="0" w:uiPriority="66" w:unhideWhenUsed="0"/>
-    <w:lsdException w:name="Medium Grid 1 Accent 5" w:semiHidden="0" w:uiPriority="67" w:unhideWhenUsed="0"/>
-    <w:lsdException w:name="Medium Grid 2 Accent 5" w:semiHidden="0" w:uiPriority="68" w:unhideWhenUsed="0"/>
-    <w:lsdException w:name="Medium Grid 3 Accent 5" w:semiHidden="0" w:uiPriority="69" w:unhideWhenUsed="0"/>
-    <w:lsdException w:name="Dark List Accent 5" w:semiHidden="0" w:uiPriority="70" w:unhideWhenUsed="0"/>
-    <w:lsdException w:name="Colorful Shading Accent 5" w:semiHidden="0" w:uiPriority="71" w:unhideWhenUsed="0"/>
-    <w:lsdException w:name="Colorful List Accent 5" w:semiHidden="0" w:uiPriority="72" w:unhideWhenUsed="0"/>
-    <w:lsdException w:name="Colorful Grid Accent 5" w:semiHidden="0" w:uiPriority="73" w:unhideWhenUsed="0"/>
-    <w:lsdException w:name="Light Shading Accent 6" w:semiHidden="0" w:uiPriority="60" w:unhideWhenUsed="0"/>
-    <w:lsdException w:name="Light List Accent 6" w:semiHidden="0" w:uiPriority="61" w:unhideWhenUsed="0"/>
-    <w:lsdException w:name="Light Grid Accent 6" w:semiHidden="0" w:uiPriority="62" w:unhideWhenUsed="0"/>
-    <w:lsdException w:name="Medium Shading 1 Accent 6" w:semiHidden="0" w:uiPriority="63" w:unhideWhenUsed="0"/>
-    <w:lsdException w:name="Medium Shading 2 Accent 6" w:semiHidden="0" w:uiPriority="64" w:unhideWhenUsed="0"/>
-    <w:lsdException w:name="Medium List 1 Accent 6" w:semiHidden="0" w:uiPriority="65" w:unhideWhenUsed="0"/>
-    <w:lsdException w:name="Medium List 2 Accent 6" w:semiHidden="0" w:uiPriority="66" w:unhideWhenUsed="0"/>
-    <w:lsdException w:name="Medium Grid 1 Accent 6" w:semiHidden="0" w:uiPriority="67" w:unhideWhenUsed="0"/>
-    <w:lsdException w:name="Medium Grid 2 Accent 6" w:semiHidden="0" w:uiPriority="68" w:unhideWhenUsed="0"/>
-    <w:lsdException w:name="Medium Grid 3 Accent 6" w:semiHidden="0" w:uiPriority="69" w:unhideWhenUsed="0"/>
-    <w:lsdException w:name="Dark List Accent 6" w:semiHidden="0" w:uiPriority="70" w:unhideWhenUsed="0"/>
-    <w:lsdException w:name="Colorful Shading Accent 6" w:semiHidden="0" w:uiPriority="71" w:unhideWhenUsed="0"/>
-    <w:lsdException w:name="Colorful List Accent 6" w:semiHidden="0" w:uiPriority="72" w:unhideWhenUsed="0"/>
-    <w:lsdException w:name="Colorful Grid Accent 6" w:semiHidden="0" w:uiPriority="73" w:unhideWhenUsed="0"/>
-    <w:lsdException w:name="Subtle Emphasis" w:semiHidden="0" w:uiPriority="19" w:unhideWhenUsed="0" w:qFormat="1"/>
-    <w:lsdException w:name="Intense Emphasis" w:semiHidden="0" w:uiPriority="21" w:unhideWhenUsed="0" w:qFormat="1"/>
-    <w:lsdException w:name="Subtle Reference" w:semiHidden="0" w:uiPriority="31" w:unhideWhenUsed="0" w:qFormat="1"/>
-    <w:lsdException w:name="Intense Reference" w:semiHidden="0" w:uiPriority="32" w:unhideWhenUsed="0" w:qFormat="1"/>
-    <w:lsdException w:name="Book Title" w:semiHidden="0" w:uiPriority="33" w:unhideWhenUsed="0" w:qFormat="1"/>
-    <w:lsdException w:name="Bibliography" w:uiPriority="37"/>
-    <w:lsdException w:name="TOC Heading" w:uiPriority="39" w:qFormat="1"/>
-  </w:latentStyles>
-  <w:style w:type="paragraph" w:default="1" w:styleId="Normal">
-    <w:name w:val="Normal"/>
-    <w:qFormat/>
-  </w:style>
-  <w:style w:type="paragraph" w:styleId="Heading2">
-    <w:name w:val="heading 2"/>
-    <w:basedOn w:val="Normal"/>
-    <w:next w:val="Normal"/>
-    <w:link w:val="Heading2Char"/>
-    <w:uiPriority w:val="9"/>
-    <w:unhideWhenUsed/>
-    <w:qFormat/>
-    <w:rsid w:val="00051FD7"/>
-    <w:pPr>
-      <w:keepNext/>
-      <w:keepLines/>
-      <w:spacing w:before="200" w:after="0"/>
-      <w:outlineLvl w:val="1"/>
-    </w:pPr>
-    <w:rPr>
-      <w:rFonts w:asciiTheme="majorHAnsi" w:eastAsiaTheme="majorEastAsia" w:hAnsiTheme="majorHAnsi" w:cstheme="majorBidi"/>
-      <w:b/>
-      <w:bCs/>
-      <w:color w:val="4F81BD" w:themeColor="accent1"/>
-      <w:sz w:val="26"/>
-      <w:szCs w:val="26"/>
-    </w:rPr>
-  </w:style>
-  <w:style w:type="character" w:default="1" w:styleId="DefaultParagraphFont">
-    <w:name w:val="Default Paragraph Font"/>
-    <w:uiPriority w:val="1"/>
-    <w:semiHidden/>
-    <w:unhideWhenUsed/>
-  </w:style>
-  <w:style w:type="table" w:default="1" w:styleId="TableNormal">
-    <w:name w:val="Normal Table"/>
-    <w:uiPriority w:val="99"/>
-    <w:semiHidden/>
-    <w:unhideWhenUsed/>
-    <w:tblPr>
-      <w:tblInd w:w="0" w:type="dxa"/>
-      <w:tblCellMar>
-        <w:top w:w="0" w:type="dxa"/>
-        <w:left w:w="108" w:type="dxa"/>
-        <w:bottom w:w="0" w:type="dxa"/>
-        <w:right w:w="108" w:type="dxa"/>
-      </w:tblCellMar>
-    </w:tblPr>
-  </w:style>
-  <w:style w:type="numbering" w:default="1" w:styleId="NoList">
-    <w:name w:val="No List"/>
-    <w:uiPriority w:val="99"/>
-    <w:semiHidden/>
-    <w:unhideWhenUsed/>
-  </w:style>
-  <w:style w:type="character" w:styleId="PlaceholderText">
-    <w:name w:val="Placeholder Text"/>
-    <w:basedOn w:val="DefaultParagraphFont"/>
-    <w:uiPriority w:val="99"/>
-    <w:semiHidden/>
-    <w:rsid w:val="006D52C5"/>
-    <w:rPr>
-      <w:color w:val="808080"/>
-    </w:rPr>
-  </w:style>
-  <w:style w:type="paragraph" w:styleId="BalloonText">
-    <w:name w:val="Balloon Text"/>
-    <w:basedOn w:val="Normal"/>
-    <w:link w:val="BalloonTextChar"/>
-    <w:uiPriority w:val="99"/>
-    <w:semiHidden/>
-    <w:unhideWhenUsed/>
-    <w:rsid w:val="006D52C5"/>
-    <w:pPr>
-      <w:spacing w:after="0" w:line="240" w:lineRule="auto"/>
-    </w:pPr>
-    <w:rPr>
-      <w:rFonts w:ascii="Tahoma" w:hAnsi="Tahoma" w:cs="Tahoma"/>
-      <w:sz w:val="16"/>
-      <w:szCs w:val="16"/>
-    </w:rPr>
-  </w:style>
-  <w:style w:type="character" w:customStyle="1" w:styleId="BalloonTextChar">
-    <w:name w:val="Balloon Text Char"/>
-    <w:basedOn w:val="DefaultParagraphFont"/>
-    <w:link w:val="BalloonText"/>
-    <w:uiPriority w:val="99"/>
-    <w:semiHidden/>
-    <w:rsid w:val="006D52C5"/>
-    <w:rPr>
-      <w:rFonts w:ascii="Tahoma" w:hAnsi="Tahoma" w:cs="Tahoma"/>
-      <w:sz w:val="16"/>
-      <w:szCs w:val="16"/>
-    </w:rPr>
-  </w:style>
-  <w:style w:type="character" w:customStyle="1" w:styleId="Heading2Char">
-    <w:name w:val="Heading 2 Char"/>
-    <w:basedOn w:val="DefaultParagraphFont"/>
-    <w:link w:val="Heading2"/>
-    <w:uiPriority w:val="9"/>
-    <w:rsid w:val="00051FD7"/>
-    <w:rPr>
-      <w:rFonts w:asciiTheme="majorHAnsi" w:eastAsiaTheme="majorEastAsia" w:hAnsiTheme="majorHAnsi" w:cstheme="majorBidi"/>
-      <w:b/>
-      <w:bCs/>
-      <w:color w:val="4F81BD" w:themeColor="accent1"/>
-      <w:sz w:val="26"/>
-      <w:szCs w:val="26"/>
-    </w:rPr>
-  </w:style>
-</w:styles>
-</file>
-
-<file path=word/stylesWithEffects.xml><?xml version="1.0" encoding="utf-8"?>
-<w:styles xmlns:wpc="http://schemas.microsoft.com/office/word/2010/wordprocessingCanvas" xmlns:mc="http://schemas.openxmlformats.org/markup-compatibility/2006" xmlns:o="urn:schemas-microsoft-com:office:office" xmlns:r="http://schemas.openxmlformats.org/officeDocument/2006/relationships" xmlns:m="http://schemas.openxmlformats.org/officeDocument/2006/math" xmlns:v="urn:schemas-microsoft-com:vml" xmlns:wp14="http://schemas.microsoft.com/office/word/2010/wordprocessingDrawing" xmlns:wp="http://schemas.openxmlformats.org/drawingml/2006/wordprocessingDrawing" xmlns:w10="urn:schemas-microsoft-com:office:word" xmlns:w="http://schemas.openxmlformats.org/wordprocessingml/2006/main" xmlns:w14="http://schemas.microsoft.com/office/word/2010/wordml" xmlns:wpg="http://schemas.microsoft.com/office/word/2010/wordprocessingGroup" xmlns:wpi="http://schemas.microsoft.com/office/word/2010/wordprocessingInk" xmlns:wne="http://schemas.microsoft.com/office/word/2006/wordml" xmlns:wps="http://schemas.microsoft.com/office/word/2010/wordprocessingShape" mc:Ignorable="w14 wp14">
-  <w:docDefaults>
-    <w:rPrDefault>
-      <w:rPr>
-        <w:rFonts w:asciiTheme="minorHAnsi" w:eastAsiaTheme="minorHAnsi" w:hAnsiTheme="minorHAnsi" w:cstheme="minorBidi"/>
-        <w:sz w:val="22"/>
-        <w:szCs w:val="22"/>
-        <w:lang w:val="en-GB" w:eastAsia="en-US" w:bidi="ar-SA"/>
-      </w:rPr>
-    </w:rPrDefault>
-    <w:pPrDefault>
-      <w:pPr>
-        <w:spacing w:after="200" w:line="276" w:lineRule="auto"/>
-      </w:pPr>
-    </w:pPrDefault>
-  </w:docDefaults>
-  <w:latentStyles w:defLockedState="0" w:defUIPriority="99" w:defSemiHidden="1" w:defUnhideWhenUsed="1" w:defQFormat="0" w:count="267">
-    <w:lsdException w:name="Normal" w:semiHidden="0" w:uiPriority="0" w:unhideWhenUsed="0" w:qFormat="1"/>
-    <w:lsdException w:name="heading 1" w:semiHidden="0" w:uiPriority="9" w:unhideWhenUsed="0" w:qFormat="1"/>
-    <w:lsdException w:name="heading 2" w:uiPriority="9" w:qFormat="1"/>
-    <w:lsdException w:name="heading 3" w:uiPriority="9" w:qFormat="1"/>
-    <w:lsdException w:name="heading 4" w:uiPriority="9" w:qFormat="1"/>
-    <w:lsdException w:name="heading 5" w:uiPriority="9" w:qFormat="1"/>
-    <w:lsdException w:name="heading 6" w:uiPriority="9" w:qFormat="1"/>
-    <w:lsdException w:name="heading 7" w:uiPriority="9" w:qFormat="1"/>
-    <w:lsdException w:name="heading 8" w:uiPriority="9" w:qFormat="1"/>
-    <w:lsdException w:name="heading 9" w:uiPriority="9" w:qFormat="1"/>
-    <w:lsdException w:name="toc 1" w:uiPriority="39"/>
-    <w:lsdException w:name="toc 2" w:uiPriority="39"/>
-    <w:lsdException w:name="toc 3" w:uiPriority="39"/>
-    <w:lsdException w:name="toc 4" w:uiPriority="39"/>
-    <w:lsdException w:name="toc 5" w:uiPriority="39"/>
-    <w:lsdException w:name="toc 6" w:uiPriority="39"/>
-    <w:lsdException w:name="toc 7" w:uiPriority="39"/>
-    <w:lsdException w:name="toc 8" w:uiPriority="39"/>
-    <w:lsdException w:name="toc 9" w:uiPriority="39"/>
-    <w:lsdException w:name="caption" w:uiPriority="35" w:qFormat="1"/>
-    <w:lsdException w:name="Title" w:semiHidden="0" w:uiPriority="10" w:unhideWhenUsed="0" w:qFormat="1"/>
-    <w:lsdException w:name="Default Paragraph Font" w:uiPriority="1"/>
-    <w:lsdException w:name="Subtitle" w:semiHidden="0" w:uiPriority="11" w:unhideWhenUsed="0" w:qFormat="1"/>
-    <w:lsdException w:name="Strong" w:semiHidden="0" w:uiPriority="22" w:unhideWhenUsed="0" w:qFormat="1"/>
-    <w:lsdException w:name="Emphasis" w:semiHidden="0" w:uiPriority="20" w:unhideWhenUsed="0" w:qFormat="1"/>
-    <w:lsdException w:name="Table Grid" w:semiHidden="0" w:uiPriority="59" w:unhideWhenUsed="0"/>
-    <w:lsdException w:name="Placeholder Text" w:unhideWhenUsed="0"/>
-    <w:lsdException w:name="No Spacing" w:semiHidden="0" w:uiPriority="1" w:unhideWhenUsed="0" w:qFormat="1"/>
-    <w:lsdException w:name="Light Shading" w:semiHidden="0" w:uiPriority="60" w:unhideWhenUsed="0"/>
-    <w:lsdException w:name="Light List" w:semiHidden="0" w:uiPriority="61" w:unhideWhenUsed="0"/>
-    <w:lsdException w:name="Light Grid" w:semiHidden="0" w:uiPriority="62" w:unhideWhenUsed="0"/>
-    <w:lsdException w:name="Medium Shading 1" w:semiHidden="0" w:uiPriority="63" w:unhideWhenUsed="0"/>
-    <w:lsdException w:name="Medium Shading 2" w:semiHidden="0" w:uiPriority="64" w:unhideWhenUsed="0"/>
-    <w:lsdException w:name="Medium List 1" w:semiHidden="0" w:uiPriority="65" w:unhideWhenUsed="0"/>
-    <w:lsdException w:name="Medium List 2" w:semiHidden="0" w:uiPriority="66" w:unhideWhenUsed="0"/>
-    <w:lsdException w:name="Medium Grid 1" w:semiHidden="0" w:uiPriority="67" w:unhideWhenUsed="0"/>
-    <w:lsdException w:name="Medium Grid 2" w:semiHidden="0" w:uiPriority="68" w:unhideWhenUsed="0"/>
-    <w:lsdException w:name="Medium Grid 3" w:semiHidden="0" w:uiPriority="69" w:unhideWhenUsed="0"/>
-    <w:lsdException w:name="Dark List" w:semiHidden="0" w:uiPriority="70" w:unhideWhenUsed="0"/>
-    <w:lsdException w:name="Colorful Shading" w:semiHidden="0" w:uiPriority="71" w:unhideWhenUsed="0"/>
-    <w:lsdException w:name="Colorful List" w:semiHidden="0" w:uiPriority="72" w:unhideWhenUsed="0"/>
-    <w:lsdException w:name="Colorful Grid" w:semiHidden="0" w:uiPriority="73" w:unhideWhenUsed="0"/>
-    <w:lsdException w:name="Light Shading Accent 1" w:semiHidden="0" w:uiPriority="60" w:unhideWhenUsed="0"/>
-    <w:lsdException w:name="Light List Accent 1" w:semiHidden="0" w:uiPriority="61" w:unhideWhenUsed="0"/>
-    <w:lsdException w:name="Light Grid Accent 1" w:semiHidden="0" w:uiPriority="62" w:unhideWhenUsed="0"/>
-    <w:lsdException w:name="Medium Shading 1 Accent 1" w:semiHidden="0" w:uiPriority="63" w:unhideWhenUsed="0"/>
-    <w:lsdException w:name="Medium Shading 2 Accent 1" w:semiHidden="0" w:uiPriority="64" w:unhideWhenUsed="0"/>
-    <w:lsdException w:name="Medium List 1 Accent 1" w:semiHidden="0" w:uiPriority="65" w:unhideWhenUsed="0"/>
-    <w:lsdException w:name="Revision" w:unhideWhenUsed="0"/>
-    <w:lsdException w:name="List Paragraph" w:semiHidden="0" w:uiPriority="34" w:unhideWhenUsed="0" w:qFormat="1"/>
-    <w:lsdException w:name="Quote" w:semiHidden="0" w:uiPriority="29" w:unhideWhenUsed="0" w:qFormat="1"/>
-    <w:lsdException w:name="Intense Quote" w:semiHidden="0" w:uiPriority="30" w:unhideWhenUsed="0" w:qFormat="1"/>
-    <w:lsdException w:name="Medium List 2 Accent 1" w:semiHidden="0" w:uiPriority="66" w:unhideWhenUsed="0"/>
-    <w:lsdException w:name="Medium Grid 1 Accent 1" w:semiHidden="0" w:uiPriority="67" w:unhideWhenUsed="0"/>
-    <w:lsdException w:name="Medium Grid 2 Accent 1" w:semiHidden="0" w:uiPriority="68" w:unhideWhenUsed="0"/>
-    <w:lsdException w:name="Medium Grid 3 Accent 1" w:semiHidden="0" w:uiPriority="69" w:unhideWhenUsed="0"/>
-    <w:lsdException w:name="Dark List Accent 1" w:semiHidden="0" w:uiPriority="70" w:unhideWhenUsed="0"/>
-    <w:lsdException w:name="Colorful Shading Accent 1" w:semiHidden="0" w:uiPriority="71" w:unhideWhenUsed="0"/>
-    <w:lsdException w:name="Colorful List Accent 1" w:semiHidden="0" w:uiPriority="72" w:unhideWhenUsed="0"/>
-    <w:lsdException w:name="Colorful Grid Accent 1" w:semiHidden="0" w:uiPriority="73" w:unhideWhenUsed="0"/>
-    <w:lsdException w:name="Light Shading Accent 2" w:semiHidden="0" w:uiPriority="60" w:unhideWhenUsed="0"/>
-    <w:lsdException w:name="Light List Accent 2" w:semiHidden="0" w:uiPriority="61" w:unhideWhenUsed="0"/>
-    <w:lsdException w:name="Light Grid Accent 2" w:semiHidden="0" w:uiPriority="62" w:unhideWhenUsed="0"/>
-    <w:lsdException w:name="Medium Shading 1 Accent 2" w:semiHidden="0" w:uiPriority="63" w:unhideWhenUsed="0"/>
-    <w:lsdException w:name="Medium Shading 2 Accent 2" w:semiHidden="0" w:uiPriority="64" w:unhideWhenUsed="0"/>
-    <w:lsdException w:name="Medium List 1 Accent 2" w:semiHidden="0" w:uiPriority="65" w:unhideWhenUsed="0"/>
-    <w:lsdException w:name="Medium List 2 Accent 2" w:semiHidden="0" w:uiPriority="66" w:unhideWhenUsed="0"/>
-    <w:lsdException w:name="Medium Grid 1 Accent 2" w:semiHidden="0" w:uiPriority="67" w:unhideWhenUsed="0"/>
-    <w:lsdException w:name="Medium Grid 2 Accent 2" w:semiHidden="0" w:uiPriority="68" w:unhideWhenUsed="0"/>
-    <w:lsdException w:name="Medium Grid 3 Accent 2" w:semiHidden="0" w:uiPriority="69" w:unhideWhenUsed="0"/>
-    <w:lsdException w:name="Dark List Accent 2" w:semiHidden="0" w:uiPriority="70" w:unhideWhenUsed="0"/>
-    <w:lsdException w:name="Colorful Shading Accent 2" w:semiHidden="0" w:uiPriority="71" w:unhideWhenUsed="0"/>
-    <w:lsdException w:name="Colorful List Accent 2" w:semiHidden="0" w:uiPriority="72" w:unhideWhenUsed="0"/>
-    <w:lsdException w:name="Colorful Grid Accent 2" w:semiHidden="0" w:uiPriority="73" w:unhideWhenUsed="0"/>
-    <w:lsdException w:name="Light Shading Accent 3" w:semiHidden="0" w:uiPriority="60" w:unhideWhenUsed="0"/>
-    <w:lsdException w:name="Light List Accent 3" w:semiHidden="0" w:uiPriority="61" w:unhideWhenUsed="0"/>
-    <w:lsdException w:name="Light Grid Accent 3" w:semiHidden="0" w:uiPriority="62" w:unhideWhenUsed="0"/>
-    <w:lsdException w:name="Medium Shading 1 Accent 3" w:semiHidden="0" w:uiPriority="63" w:unhideWhenUsed="0"/>
-    <w:lsdException w:name="Medium Shading 2 Accent 3" w:semiHidden="0" w:uiPriority="64" w:unhideWhenUsed="0"/>
-    <w:lsdException w:name="Medium List 1 Accent 3" w:semiHidden="0" w:uiPriority="65" w:unhideWhenUsed="0"/>
-    <w:lsdException w:name="Medium List 2 Accent 3" w:semiHidden="0" w:uiPriority="66" w:unhideWhenUsed="0"/>
-    <w:lsdException w:name="Medium Grid 1 Accent 3" w:semiHidden="0" w:uiPriority="67" w:unhideWhenUsed="0"/>
-    <w:lsdException w:name="Medium Grid 2 Accent 3" w:semiHidden="0" w:uiPriority="68" w:unhideWhenUsed="0"/>
-    <w:lsdException w:name="Medium Grid 3 Accent 3" w:semiHidden="0" w:uiPriority="69" w:unhideWhenUsed="0"/>
-    <w:lsdException w:name="Dark List Accent 3" w:semiHidden="0" w:uiPriority="70" w:unhideWhenUsed="0"/>
-    <w:lsdException w:name="Colorful Shading Accent 3" w:semiHidden="0" w:uiPriority="71" w:unhideWhenUsed="0"/>
-    <w:lsdException w:name="Colorful List Accent 3" w:semiHidden="0" w:uiPriority="72" w:unhideWhenUsed="0"/>
-    <w:lsdException w:name="Colorful Grid Accent 3" w:semiHidden="0" w:uiPriority="73" w:unhideWhenUsed="0"/>
-    <w:lsdException w:name="Light Shading Accent 4" w:semiHidden="0" w:uiPriority="60" w:unhideWhenUsed="0"/>
-    <w:lsdException w:name="Light List Accent 4" w:semiHidden="0" w:uiPriority="61" w:unhideWhenUsed="0"/>
-    <w:lsdException w:name="Light Grid Accent 4" w:semiHidden="0" w:uiPriority="62" w:unhideWhenUsed="0"/>
-    <w:lsdException w:name="Medium Shading 1 Accent 4" w:semiHidden="0" w:uiPriority="63" w:unhideWhenUsed="0"/>
-    <w:lsdException w:name="Medium Shading 2 Accent 4" w:semiHidden="0" w:uiPriority="64" w:unhideWhenUsed="0"/>
-    <w:lsdException w:name="Medium List 1 Accent 4" w:semiHidden="0" w:uiPriority="65" w:unhideWhenUsed="0"/>
-    <w:lsdException w:name="Medium List 2 Accent 4" w:semiHidden="0" w:uiPriority="66" w:unhideWhenUsed="0"/>
-    <w:lsdException w:name="Medium Grid 1 Accent 4" w:semiHidden="0" w:uiPriority="67" w:unhideWhenUsed="0"/>
-    <w:lsdException w:name="Medium Grid 2 Accent 4" w:semiHidden="0" w:uiPriority="68" w:unhideWhenUsed="0"/>
-    <w:lsdException w:name="Medium Grid 3 Accent 4" w:semiHidden="0" w:uiPriority="69" w:unhideWhenUsed="0"/>
-    <w:lsdException w:name="Dark List Accent 4" w:semiHidden="0" w:uiPriority="70" w:unhideWhenUsed="0"/>
-    <w:lsdException w:name="Colorful Shading Accent 4" w:semiHidden="0" w:uiPriority="71" w:unhideWhenUsed="0"/>
-    <w:lsdException w:name="Colorful List Accent 4" w:semiHidden="0" w:uiPriority="72" w:unhideWhenUsed="0"/>
-    <w:lsdException w:name="Colorful Grid Accent 4" w:semiHidden="0" w:uiPriority="73" w:unhideWhenUsed="0"/>
-    <w:lsdException w:name="Light Shading Accent 5" w:semiHidden="0" w:uiPriority="60" w:unhideWhenUsed="0"/>
-    <w:lsdException w:name="Light List Accent 5" w:semiHidden="0" w:uiPriority="61" w:unhideWhenUsed="0"/>
-    <w:lsdException w:name="Light Grid Accent 5" w:semiHidden="0" w:uiPriority="62" w:unhideWhenUsed="0"/>
-    <w:lsdException w:name="Medium Shading 1 Accent 5" w:semiHidden="0" w:uiPriority="63" w:unhideWhenUsed="0"/>
-    <w:lsdException w:name="Medium Shading 2 Accent 5" w:semiHidden="0" w:uiPriority="64" w:unhideWhenUsed="0"/>
-    <w:lsdException w:name="Medium List 1 Accent 5" w:semiHidden="0" w:uiPriority="65" w:unhideWhenUsed="0"/>
-    <w:lsdException w:name="Medium List 2 Accent 5" w:semiHidden="0" w:uiPriority="66" w:unhideWhenUsed="0"/>
-    <w:lsdException w:name="Medium Grid 1 Accent 5" w:semiHidden="0" w:uiPriority="67" w:unhideWhenUsed="0"/>
-    <w:lsdException w:name="Medium Grid 2 Accent 5" w:semiHidden="0" w:uiPriority="68" w:unhideWhenUsed="0"/>
-    <w:lsdException w:name="Medium Grid 3 Accent 5" w:semiHidden="0" w:uiPriority="69" w:unhideWhenUsed="0"/>
-    <w:lsdException w:name="Dark List Accent 5" w:semiHidden="0" w:uiPriority="70" w:unhideWhenUsed="0"/>
-    <w:lsdException w:name="Colorful Shading Accent 5" w:semiHidden="0" w:uiPriority="71" w:unhideWhenUsed="0"/>
-    <w:lsdException w:name="Colorful List Accent 5" w:semiHidden="0" w:uiPriority="72" w:unhideWhenUsed="0"/>
-    <w:lsdException w:name="Colorful Grid Accent 5" w:semiHidden="0" w:uiPriority="73" w:unhideWhenUsed="0"/>
-    <w:lsdException w:name="Light Shading Accent 6" w:semiHidden="0" w:uiPriority="60" w:unhideWhenUsed="0"/>
-    <w:lsdException w:name="Light List Accent 6" w:semiHidden="0" w:uiPriority="61" w:unhideWhenUsed="0"/>
-    <w:lsdException w:name="Light Grid Accent 6" w:semiHidden="0" w:uiPriority="62" w:unhideWhenUsed="0"/>
-    <w:lsdException w:name="Medium Shading 1 Accent 6" w:semiHidden="0" w:uiPriority="63" w:unhideWhenUsed="0"/>
-    <w:lsdException w:name="Medium Shading 2 Accent 6" w:semiHidden="0" w:uiPriority="64" w:unhideWhenUsed="0"/>
-    <w:lsdException w:name="Medium List 1 Accent 6" w:semiHidden="0" w:uiPriority="65" w:unhideWhenUsed="0"/>
-    <w:lsdException w:name="Medium List 2 Accent 6" w:semiHidden="0" w:uiPriority="66" w:unhideWhenUsed="0"/>
-    <w:lsdException w:name="Medium Grid 1 Accent 6" w:semiHidden="0" w:uiPriority="67" w:unhideWhenUsed="0"/>
-    <w:lsdException w:name="Medium Grid 2 Accent 6" w:semiHidden="0" w:uiPriority="68" w:unhideWhenUsed="0"/>
-    <w:lsdException w:name="Medium Grid 3 Accent 6" w:semiHidden="0" w:uiPriority="69" w:unhideWhenUsed="0"/>
-    <w:lsdException w:name="Dark List Accent 6" w:semiHidden="0" w:uiPriority="70" w:unhideWhenUsed="0"/>
-    <w:lsdException w:name="Colorful Shading Accent 6" w:semiHidden="0" w:uiPriority="71" w:unhideWhenUsed="0"/>
-    <w:lsdException w:name="Colorful List Accent 6" w:semiHidden="0" w:uiPriority="72" w:unhideWhenUsed="0"/>
-    <w:lsdException w:name="Colorful Grid Accent 6" w:semiHidden="0" w:uiPriority="73" w:unhideWhenUsed="0"/>
-    <w:lsdException w:name="Subtle Emphasis" w:semiHidden="0" w:uiPriority="19" w:unhideWhenUsed="0" w:qFormat="1"/>
-    <w:lsdException w:name="Intense Emphasis" w:semiHidden="0" w:uiPriority="21" w:unhideWhenUsed="0" w:qFormat="1"/>
-    <w:lsdException w:name="Subtle Reference" w:semiHidden="0" w:uiPriority="31" w:unhideWhenUsed="0" w:qFormat="1"/>
-    <w:lsdException w:name="Intense Reference" w:semiHidden="0" w:uiPriority="32" w:unhideWhenUsed="0" w:qFormat="1"/>
-    <w:lsdException w:name="Book Title" w:semiHidden="0" w:uiPriority="33" w:unhideWhenUsed="0" w:qFormat="1"/>
-    <w:lsdException w:name="Bibliography" w:uiPriority="37"/>
-    <w:lsdException w:name="TOC Heading" w:uiPriority="39" w:qFormat="1"/>
+  <w:latentStyles w:defLockedState="0" w:defUIPriority="99" w:defSemiHidden="0" w:defUnhideWhenUsed="0" w:defQFormat="0" w:count="375">
+    <w:lsdException w:name="Normal" w:uiPriority="0" w:qFormat="1"/>
+    <w:lsdException w:name="heading 1" w:uiPriority="9" w:qFormat="1"/>
+    <w:lsdException w:name="heading 2" w:semiHidden="1" w:uiPriority="9" w:unhideWhenUsed="1" w:qFormat="1"/>
+    <w:lsdException w:name="heading 3" w:semiHidden="1" w:uiPriority="9" w:unhideWhenUsed="1" w:qFormat="1"/>
+    <w:lsdException w:name="heading 4" w:semiHidden="1" w:uiPriority="9" w:unhideWhenUsed="1" w:qFormat="1"/>
+    <w:lsdException w:name="heading 5" w:semiHidden="1" w:uiPriority="9" w:unhideWhenUsed="1" w:qFormat="1"/>
+    <w:lsdException w:name="heading 6" w:semiHidden="1" w:uiPriority="9" w:unhideWhenUsed="1" w:qFormat="1"/>
+    <w:lsdException w:name="heading 7" w:semiHidden="1" w:uiPriority="9" w:unhideWhenUsed="1" w:qFormat="1"/>
+    <w:lsdException w:name="heading 8" w:semiHidden="1" w:uiPriority="9" w:unhideWhenUsed="1" w:qFormat="1"/>
+    <w:lsdException w:name="heading 9" w:semiHidden="1" w:uiPriority="9" w:unhideWhenUsed="1" w:qFormat="1"/>
+    <w:lsdException w:name="index 1" w:semiHidden="1" w:unhideWhenUsed="1"/>
+    <w:lsdException w:name="index 2" w:semiHidden="1" w:unhideWhenUsed="1"/>
+    <w:lsdException w:name="index 3" w:semiHidden="1" w:unhideWhenUsed="1"/>
+    <w:lsdException w:name="index 4" w:semiHidden="1" w:unhideWhenUsed="1"/>
+    <w:lsdException w:name="index 5" w:semiHidden="1" w:unhideWhenUsed="1"/>
+    <w:lsdException w:name="index 6" w:semiHidden="1" w:unhideWhenUsed="1"/>
+    <w:lsdException w:name="index 7" w:semiHidden="1" w:unhideWhenUsed="1"/>
+    <w:lsdException w:name="index 8" w:semiHidden="1" w:unhideWhenUsed="1"/>
+    <w:lsdException w:name="index 9" w:semiHidden="1" w:unhideWhenUsed="1"/>
+    <w:lsdException w:name="toc 1" w:semiHidden="1" w:uiPriority="39" w:unhideWhenUsed="1"/>
+    <w:lsdException w:name="toc 2" w:semiHidden="1" w:uiPriority="39" w:unhideWhenUsed="1"/>
+    <w:lsdException w:name="toc 3" w:semiHidden="1" w:uiPriority="39" w:unhideWhenUsed="1"/>
+    <w:lsdException w:name="toc 4" w:semiHidden="1" w:uiPriority="39" w:unhideWhenUsed="1"/>
+    <w:lsdException w:name="toc 5" w:semiHidden="1" w:uiPriority="39" w:unhideWhenUsed="1"/>
+    <w:lsdException w:name="toc 6" w:semiHidden="1" w:uiPriority="39" w:unhideWhenUsed="1"/>
+    <w:lsdException w:name="toc 7" w:semiHidden="1" w:uiPriority="39" w:unhideWhenUsed="1"/>
+    <w:lsdException w:name="toc 8" w:semiHidden="1" w:uiPriority="39" w:unhideWhenUsed="1"/>
+    <w:lsdException w:name="toc 9" w:semiHidden="1" w:uiPriority="39" w:unhideWhenUsed="1"/>
+    <w:lsdException w:name="Normal Indent" w:semiHidden="1" w:unhideWhenUsed="1"/>
+    <w:lsdException w:name="footnote text" w:semiHidden="1" w:unhideWhenUsed="1"/>
+    <w:lsdException w:name="annotation text" w:semiHidden="1" w:unhideWhenUsed="1"/>
+    <w:lsdException w:name="header" w:semiHidden="1" w:unhideWhenUsed="1"/>
+    <w:lsdException w:name="footer" w:semiHidden="1" w:unhideWhenUsed="1"/>
+    <w:lsdException w:name="index heading" w:semiHidden="1" w:unhideWhenUsed="1"/>
+    <w:lsdException w:name="caption" w:semiHidden="1" w:uiPriority="35" w:unhideWhenUsed="1" w:qFormat="1"/>
+    <w:lsdException w:name="table of figures" w:semiHidden="1" w:unhideWhenUsed="1"/>
+    <w:lsdException w:name="envelope address" w:semiHidden="1" w:unhideWhenUsed="1"/>
+    <w:lsdException w:name="envelope return" w:semiHidden="1" w:unhideWhenUsed="1"/>
+    <w:lsdException w:name="footnote reference" w:semiHidden="1" w:unhideWhenUsed="1"/>
+    <w:lsdException w:name="annotation reference" w:semiHidden="1" w:unhideWhenUsed="1"/>
+    <w:lsdException w:name="line number" w:semiHidden="1" w:unhideWhenUsed="1"/>
+    <w:lsdException w:name="page number" w:semiHidden="1" w:unhideWhenUsed="1"/>
+    <w:lsdException w:name="endnote reference" w:semiHidden="1" w:unhideWhenUsed="1"/>
+    <w:lsdException w:name="endnote text" w:semiHidden="1" w:unhideWhenUsed="1"/>
+    <w:lsdException w:name="table of authorities" w:semiHidden="1" w:unhideWhenUsed="1"/>
+    <w:lsdException w:name="macro" w:semiHidden="1" w:unhideWhenUsed="1"/>
+    <w:lsdException w:name="toa heading" w:semiHidden="1" w:unhideWhenUsed="1"/>
+    <w:lsdException w:name="List" w:semiHidden="1" w:unhideWhenUsed="1"/>
+    <w:lsdException w:name="List Bullet" w:semiHidden="1" w:unhideWhenUsed="1"/>
+    <w:lsdException w:name="List Number" w:semiHidden="1" w:unhideWhenUsed="1"/>
+    <w:lsdException w:name="List 2" w:semiHidden="1" w:unhideWhenUsed="1"/>
+    <w:lsdException w:name="List 3" w:semiHidden="1" w:unhideWhenUsed="1"/>
+    <w:lsdException w:name="List 4" w:semiHidden="1" w:unhideWhenUsed="1"/>
+    <w:lsdException w:name="List 5" w:semiHidden="1" w:unhideWhenUsed="1"/>
+    <w:lsdException w:name="List Bullet 2" w:semiHidden="1" w:unhideWhenUsed="1"/>
+    <w:lsdException w:name="List Bullet 3" w:semiHidden="1" w:unhideWhenUsed="1"/>
+    <w:lsdException w:name="List Bullet 4" w:semiHidden="1" w:unhideWhenUsed="1"/>
+    <w:lsdException w:name="List Bullet 5" w:semiHidden="1" w:unhideWhenUsed="1"/>
+    <w:lsdException w:name="List Number 2" w:semiHidden="1" w:unhideWhenUsed="1"/>
+    <w:lsdException w:name="List Number 3" w:semiHidden="1" w:unhideWhenUsed="1"/>
+    <w:lsdException w:name="List Number 4" w:semiHidden="1" w:unhideWhenUsed="1"/>
+    <w:lsdException w:name="List Number 5" w:semiHidden="1" w:unhideWhenUsed="1"/>
+    <w:lsdException w:name="Title" w:uiPriority="10" w:qFormat="1"/>
+    <w:lsdException w:name="Closing" w:semiHidden="1" w:unhideWhenUsed="1"/>
+    <w:lsdException w:name="Signature" w:semiHidden="1" w:unhideWhenUsed="1"/>
+    <w:lsdException w:name="Default Paragraph Font" w:semiHidden="1" w:uiPriority="1" w:unhideWhenUsed="1"/>
+    <w:lsdException w:name="Body Text" w:semiHidden="1" w:unhideWhenUsed="1"/>
+    <w:lsdException w:name="Body Text Indent" w:semiHidden="1" w:unhideWhenUsed="1"/>
+    <w:lsdException w:name="List Continue" w:semiHidden="1" w:unhideWhenUsed="1"/>
+    <w:lsdException w:name="List Continue 2" w:semiHidden="1" w:unhideWhenUsed="1"/>
+    <w:lsdException w:name="List Continue 3" w:semiHidden="1" w:unhideWhenUsed="1"/>
+    <w:lsdException w:name="List Continue 4" w:semiHidden="1" w:unhideWhenUsed="1"/>
+    <w:lsdException w:name="List Continue 5" w:semiHidden="1" w:unhideWhenUsed="1"/>
+    <w:lsdException w:name="Message Header" w:semiHidden="1" w:unhideWhenUsed="1"/>
+    <w:lsdException w:name="Subtitle" w:uiPriority="11" w:qFormat="1"/>
+    <w:lsdException w:name="Salutation" w:semiHidden="1" w:unhideWhenUsed="1"/>
+    <w:lsdException w:name="Date" w:semiHidden="1" w:unhideWhenUsed="1"/>
+    <w:lsdException w:name="Body Text First Indent" w:semiHidden="1" w:unhideWhenUsed="1"/>
+    <w:lsdException w:name="Body Text First Indent 2" w:semiHidden="1" w:unhideWhenUsed="1"/>
+    <w:lsdException w:name="Note Heading" w:semiHidden="1" w:unhideWhenUsed="1"/>
+    <w:lsdException w:name="Body Text 2" w:semiHidden="1" w:unhideWhenUsed="1"/>
+    <w:lsdException w:name="Body Text 3" w:semiHidden="1" w:unhideWhenUsed="1"/>
+    <w:lsdException w:name="Body Text Indent 2" w:semiHidden="1" w:unhideWhenUsed="1"/>
+    <w:lsdException w:name="Body Text Indent 3" w:semiHidden="1" w:unhideWhenUsed="1"/>
+    <w:lsdException w:name="Block Text" w:semiHidden="1" w:unhideWhenUsed="1"/>
+    <w:lsdException w:name="Hyperlink" w:semiHidden="1" w:unhideWhenUsed="1"/>
+    <w:lsdException w:name="FollowedHyperlink" w:semiHidden="1" w:unhideWhenUsed="1"/>
+    <w:lsdException w:name="Strong" w:uiPriority="22" w:qFormat="1"/>
+    <w:lsdException w:name="Emphasis" w:uiPriority="20" w:qFormat="1"/>
+    <w:lsdException w:name="Document Map" w:semiHidden="1" w:unhideWhenUsed="1"/>
+    <w:lsdException w:name="Plain Text" w:semiHidden="1" w:unhideWhenUsed="1"/>
+    <w:lsdException w:name="E-mail Signature" w:semiHidden="1" w:unhideWhenUsed="1"/>
+    <w:lsdException w:name="HTML Top of Form" w:semiHidden="1" w:unhideWhenUsed="1"/>
+    <w:lsdException w:name="HTML Bottom of Form" w:semiHidden="1" w:unhideWhenUsed="1"/>
+    <w:lsdException w:name="Normal (Web)" w:semiHidden="1" w:unhideWhenUsed="1"/>
+    <w:lsdException w:name="HTML Acronym" w:semiHidden="1" w:unhideWhenUsed="1"/>
+    <w:lsdException w:name="HTML Address" w:semiHidden="1" w:unhideWhenUsed="1"/>
+    <w:lsdException w:name="HTML Cite" w:semiHidden="1" w:unhideWhenUsed="1"/>
+    <w:lsdException w:name="HTML Code" w:semiHidden="1" w:unhideWhenUsed="1"/>
+    <w:lsdException w:name="HTML Definition" w:semiHidden="1" w:unhideWhenUsed="1"/>
+    <w:lsdException w:name="HTML Keyboard" w:semiHidden="1" w:unhideWhenUsed="1"/>
+    <w:lsdException w:name="HTML Preformatted" w:semiHidden="1" w:unhideWhenUsed="1"/>
+    <w:lsdException w:name="HTML Sample" w:semiHidden="1" w:unhideWhenUsed="1"/>
+    <w:lsdException w:name="HTML Typewriter" w:semiHidden="1" w:unhideWhenUsed="1"/>
+    <w:lsdException w:name="HTML Variable" w:semiHidden="1" w:unhideWhenUsed="1"/>
+    <w:lsdException w:name="Normal Table" w:semiHidden="1" w:unhideWhenUsed="1"/>
+    <w:lsdException w:name="annotation subject" w:semiHidden="1" w:unhideWhenUsed="1"/>
+    <w:lsdException w:name="No List" w:semiHidden="1" w:unhideWhenUsed="1"/>
+    <w:lsdException w:name="Outline List 1" w:semiHidden="1" w:unhideWhenUsed="1"/>
+    <w:lsdException w:name="Outline List 2" w:semiHidden="1" w:unhideWhenUsed="1"/>
+    <w:lsdException w:name="Outline List 3" w:semiHidden="1" w:unhideWhenUsed="1"/>
+    <w:lsdException w:name="Table Simple 1" w:semiHidden="1" w:unhideWhenUsed="1"/>
+    <w:lsdException w:name="Table Simple 2" w:semiHidden="1" w:unhideWhenUsed="1"/>
+    <w:lsdException w:name="Table Simple 3" w:semiHidden="1" w:unhideWhenUsed="1"/>
+    <w:lsdException w:name="Table Classic 1" w:semiHidden="1" w:unhideWhenUsed="1"/>
+    <w:lsdException w:name="Table Classic 2" w:semiHidden="1" w:unhideWhenUsed="1"/>
+    <w:lsdException w:name="Table Classic 3" w:semiHidden="1" w:unhideWhenUsed="1"/>
+    <w:lsdException w:name="Table Classic 4" w:semiHidden="1" w:unhideWhenUsed="1"/>
+    <w:lsdException w:name="Table Colorful 1" w:semiHidden="1" w:unhideWhenUsed="1"/>
+    <w:lsdException w:name="Table Colorful 2" w:semiHidden="1" w:unhideWhenUsed="1"/>
+    <w:lsdException w:name="Table Colorful 3" w:semiHidden="1" w:unhideWhenUsed="1"/>
+    <w:lsdException w:name="Table Columns 1" w:semiHidden="1" w:unhideWhenUsed="1"/>
+    <w:lsdException w:name="Table Columns 2" w:semiHidden="1" w:unhideWhenUsed="1"/>
+    <w:lsdException w:name="Table Columns 3" w:semiHidden="1" w:unhideWhenUsed="1"/>
+    <w:lsdException w:name="Table Columns 4" w:semiHidden="1" w:unhideWhenUsed="1"/>
+    <w:lsdException w:name="Table Columns 5" w:semiHidden="1" w:unhideWhenUsed="1"/>
+    <w:lsdException w:name="Table Grid 1" w:semiHidden="1" w:unhideWhenUsed="1"/>
+    <w:lsdException w:name="Table Grid 2" w:semiHidden="1" w:unhideWhenUsed="1"/>
+    <w:lsdException w:name="Table Grid 3" w:semiHidden="1" w:unhideWhenUsed="1"/>
+    <w:lsdException w:name="Table Grid 4" w:semiHidden="1" w:unhideWhenUsed="1"/>
+    <w:lsdException w:name="Table Grid 5" w:semiHidden="1" w:unhideWhenUsed="1"/>
+    <w:lsdException w:name="Table Grid 6" w:semiHidden="1" w:unhideWhenUsed="1"/>
+    <w:lsdException w:name="Table Grid 7" w:semiHidden="1" w:unhideWhenUsed="1"/>
+    <w:lsdException w:name="Table Grid 8" w:semiHidden="1" w:unhideWhenUsed="1"/>
+    <w:lsdException w:name="Table List 1" w:semiHidden="1" w:unhideWhenUsed="1"/>
+    <w:lsdException w:name="Table List 2" w:semiHidden="1" w:unhideWhenUsed="1"/>
+    <w:lsdException w:name="Table List 3" w:semiHidden="1" w:unhideWhenUsed="1"/>
+    <w:lsdException w:name="Table List 4" w:semiHidden="1" w:unhideWhenUsed="1"/>
+    <w:lsdException w:name="Table List 5" w:semiHidden="1" w:unhideWhenUsed="1"/>
+    <w:lsdException w:name="Table List 6" w:semiHidden="1" w:unhideWhenUsed="1"/>
+    <w:lsdException w:name="Table List 7" w:semiHidden="1" w:unhideWhenUsed="1"/>
+    <w:lsdException w:name="Table List 8" w:semiHidden="1" w:unhideWhenUsed="1"/>
+    <w:lsdException w:name="Table 3D effects 1" w:semiHidden="1" w:unhideWhenUsed="1"/>
+    <w:lsdException w:name="Table 3D effects 2" w:semiHidden="1" w:unhideWhenUsed="1"/>
+    <w:lsdException w:name="Table 3D effects 3" w:semiHidden="1" w:unhideWhenUsed="1"/>
+    <w:lsdException w:name="Table Contemporary" w:semiHidden="1" w:unhideWhenUsed="1"/>
+    <w:lsdException w:name="Table Elegant" w:semiHidden="1" w:unhideWhenUsed="1"/>
+    <w:lsdException w:name="Table Professional" w:semiHidden="1" w:unhideWhenUsed="1"/>
+    <w:lsdException w:name="Table Subtle 1" w:semiHidden="1" w:unhideWhenUsed="1"/>
+    <w:lsdException w:name="Table Subtle 2" w:semiHidden="1" w:unhideWhenUsed="1"/>
+    <w:lsdException w:name="Table Web 1" w:semiHidden="1" w:unhideWhenUsed="1"/>
+    <w:lsdException w:name="Table Web 2" w:semiHidden="1" w:unhideWhenUsed="1"/>
+    <w:lsdException w:name="Table Web 3" w:semiHidden="1" w:unhideWhenUsed="1"/>
+    <w:lsdException w:name="Balloon Text" w:semiHidden="1" w:unhideWhenUsed="1"/>
+    <w:lsdException w:name="Table Grid" w:uiPriority="59"/>
+    <w:lsdException w:name="Table Theme" w:semiHidden="1" w:unhideWhenUsed="1"/>
+    <w:lsdException w:name="Placeholder Text" w:semiHidden="1"/>
+    <w:lsdException w:name="No Spacing" w:uiPriority="1" w:qFormat="1"/>
+    <w:lsdException w:name="Light Shading" w:uiPriority="60"/>
+    <w:lsdException w:name="Light List" w:uiPriority="61"/>
+    <w:lsdException w:name="Light Grid" w:uiPriority="62"/>
+    <w:lsdException w:name="Medium Shading 1" w:uiPriority="63"/>
+    <w:lsdException w:name="Medium Shading 2" w:uiPriority="64"/>
+    <w:lsdException w:name="Medium List 1" w:uiPriority="65"/>
+    <w:lsdException w:name="Medium List 2" w:uiPriority="66"/>
+    <w:lsdException w:name="Medium Grid 1" w:uiPriority="67"/>
+    <w:lsdException w:name="Medium Grid 2" w:uiPriority="68"/>
+    <w:lsdException w:name="Medium Grid 3" w:uiPriority="69"/>
+    <w:lsdException w:name="Dark List" w:uiPriority="70"/>
+    <w:lsdException w:name="Colorful Shading" w:uiPriority="71"/>
+    <w:lsdException w:name="Colorful List" w:uiPriority="72"/>
+    <w:lsdException w:name="Colorful Grid" w:uiPriority="73"/>
+    <w:lsdException w:name="Light Shading Accent 1" w:uiPriority="60"/>
+    <w:lsdException w:name="Light List Accent 1" w:uiPriority="61"/>
+    <w:lsdException w:name="Light Grid Accent 1" w:uiPriority="62"/>
+    <w:lsdException w:name="Medium Shading 1 Accent 1" w:uiPriority="63"/>
+    <w:lsdException w:name="Medium Shading 2 Accent 1" w:uiPriority="64"/>
+    <w:lsdException w:name="Medium List 1 Accent 1" w:uiPriority="65"/>
+    <w:lsdException w:name="Revision" w:semiHidden="1"/>
+    <w:lsdException w:name="List Paragraph" w:uiPriority="34" w:qFormat="1"/>
+    <w:lsdException w:name="Quote" w:uiPriority="29" w:qFormat="1"/>
+    <w:lsdException w:name="Intense Quote" w:uiPriority="30" w:qFormat="1"/>
+    <w:lsdException w:name="Medium List 2 Accent 1" w:uiPriority="66"/>
+    <w:lsdException w:name="Medium Grid 1 Accent 1" w:uiPriority="67"/>
+    <w:lsdException w:name="Medium Grid 2 Accent 1" w:uiPriority="68"/>
+    <w:lsdException w:name="Medium Grid 3 Accent 1" w:uiPriority="69"/>
+    <w:lsdException w:name="Dark List Accent 1" w:uiPriority="70"/>
+    <w:lsdException w:name="Colorful Shading Accent 1" w:uiPriority="71"/>
+    <w:lsdException w:name="Colorful List Accent 1" w:uiPriority="72"/>
+    <w:lsdException w:name="Colorful Grid Accent 1" w:uiPriority="73"/>
+    <w:lsdException w:name="Light Shading Accent 2" w:uiPriority="60"/>
+    <w:lsdException w:name="Light List Accent 2" w:uiPriority="61"/>
+    <w:lsdException w:name="Light Grid Accent 2" w:uiPriority="62"/>
+    <w:lsdException w:name="Medium Shading 1 Accent 2" w:uiPriority="63"/>
+    <w:lsdException w:name="Medium Shading 2 Accent 2" w:uiPriority="64"/>
+    <w:lsdException w:name="Medium List 1 Accent 2" w:uiPriority="65"/>
+    <w:lsdException w:name="Medium List 2 Accent 2" w:uiPriority="66"/>
+    <w:lsdException w:name="Medium Grid 1 Accent 2" w:uiPriority="67"/>
+    <w:lsdException w:name="Medium Grid 2 Accent 2" w:uiPriority="68"/>
+    <w:lsdException w:name="Medium Grid 3 Accent 2" w:uiPriority="69"/>
+    <w:lsdException w:name="Dark List Accent 2" w:uiPriority="70"/>
+    <w:lsdException w:name="Colorful Shading Accent 2" w:uiPriority="71"/>
+    <w:lsdException w:name="Colorful List Accent 2" w:uiPriority="72"/>
+    <w:lsdException w:name="Colorful Grid Accent 2" w:uiPriority="73"/>
+    <w:lsdException w:name="Light Shading Accent 3" w:uiPriority="60"/>
+    <w:lsdException w:name="Light List Accent 3" w:uiPriority="61"/>
+    <w:lsdException w:name="Light Grid Accent 3" w:uiPriority="62"/>
+    <w:lsdException w:name="Medium Shading 1 Accent 3" w:uiPriority="63"/>
+    <w:lsdException w:name="Medium Shading 2 Accent 3" w:uiPriority="64"/>
+    <w:lsdException w:name="Medium List 1 Accent 3" w:uiPriority="65"/>
+    <w:lsdException w:name="Medium List 2 Accent 3" w:uiPriority="66"/>
+    <w:lsdException w:name="Medium Grid 1 Accent 3" w:uiPriority="67"/>
+    <w:lsdException w:name="Medium Grid 2 Accent 3" w:uiPriority="68"/>
+    <w:lsdException w:name="Medium Grid 3 Accent 3" w:uiPriority="69"/>
+    <w:lsdException w:name="Dark List Accent 3" w:uiPriority="70"/>
+    <w:lsdException w:name="Colorful Shading Accent 3" w:uiPriority="71"/>
+    <w:lsdException w:name="Colorful List Accent 3" w:uiPriority="72"/>
+    <w:lsdException w:name="Colorful Grid Accent 3" w:uiPriority="73"/>
+    <w:lsdException w:name="Light Shading Accent 4" w:uiPriority="60"/>
+    <w:lsdException w:name="Light List Accent 4" w:uiPriority="61"/>
+    <w:lsdException w:name="Light Grid Accent 4" w:uiPriority="62"/>
+    <w:lsdException w:name="Medium Shading 1 Accent 4" w:uiPriority="63"/>
+    <w:lsdException w:name="Medium Shading 2 Accent 4" w:uiPriority="64"/>
+    <w:lsdException w:name="Medium List 1 Accent 4" w:uiPriority="65"/>
+    <w:lsdException w:name="Medium List 2 Accent 4" w:uiPriority="66"/>
+    <w:lsdException w:name="Medium Grid 1 Accent 4" w:uiPriority="67"/>
+    <w:lsdException w:name="Medium Grid 2 Accent 4" w:uiPriority="68"/>
+    <w:lsdException w:name="Medium Grid 3 Accent 4" w:uiPriority="69"/>
+    <w:lsdException w:name="Dark List Accent 4" w:uiPriority="70"/>
+    <w:lsdException w:name="Colorful Shading Accent 4" w:uiPriority="71"/>
+    <w:lsdException w:name="Colorful List Accent 4" w:uiPriority="72"/>
+    <w:lsdException w:name="Colorful Grid Accent 4" w:uiPriority="73"/>
+    <w:lsdException w:name="Light Shading Accent 5" w:uiPriority="60"/>
+    <w:lsdException w:name="Light List Accent 5" w:uiPriority="61"/>
+    <w:lsdException w:name="Light Grid Accent 5" w:uiPriority="62"/>
+    <w:lsdException w:name="Medium Shading 1 Accent 5" w:uiPriority="63"/>
+    <w:lsdException w:name="Medium Shading 2 Accent 5" w:uiPriority="64"/>
+    <w:lsdException w:name="Medium List 1 Accent 5" w:uiPriority="65"/>
+    <w:lsdException w:name="Medium List 2 Accent 5" w:uiPriority="66"/>
+    <w:lsdException w:name="Medium Grid 1 Accent 5" w:uiPriority="67"/>
+    <w:lsdException w:name="Medium Grid 2 Accent 5" w:uiPriority="68"/>
+    <w:lsdException w:name="Medium Grid 3 Accent 5" w:uiPriority="69"/>
+    <w:lsdException w:name="Dark List Accent 5" w:uiPriority="70"/>
+    <w:lsdException w:name="Colorful Shading Accent 5" w:uiPriority="71"/>
+    <w:lsdException w:name="Colorful List Accent 5" w:uiPriority="72"/>
+    <w:lsdException w:name="Colorful Grid Accent 5" w:uiPriority="73"/>
+    <w:lsdException w:name="Light Shading Accent 6" w:uiPriority="60"/>
+    <w:lsdException w:name="Light List Accent 6" w:uiPriority="61"/>
+    <w:lsdException w:name="Light Grid Accent 6" w:uiPriority="62"/>
+    <w:lsdException w:name="Medium Shading 1 Accent 6" w:uiPriority="63"/>
+    <w:lsdException w:name="Medium Shading 2 Accent 6" w:uiPriority="64"/>
+    <w:lsdException w:name="Medium List 1 Accent 6" w:uiPriority="65"/>
+    <w:lsdException w:name="Medium List 2 Accent 6" w:uiPriority="66"/>
+    <w:lsdException w:name="Medium Grid 1 Accent 6" w:uiPriority="67"/>
+    <w:lsdException w:name="Medium Grid 2 Accent 6" w:uiPriority="68"/>
+    <w:lsdException w:name="Medium Grid 3 Accent 6" w:uiPriority="69"/>
+    <w:lsdException w:name="Dark List Accent 6" w:uiPriority="70"/>
+    <w:lsdException w:name="Colorful Shading Accent 6" w:uiPriority="71"/>
+    <w:lsdException w:name="Colorful List Accent 6" w:uiPriority="72"/>
+    <w:lsdException w:name="Colorful Grid Accent 6" w:uiPriority="73"/>
+    <w:lsdException w:name="Subtle Emphasis" w:uiPriority="19" w:qFormat="1"/>
+    <w:lsdException w:name="Intense Emphasis" w:uiPriority="21" w:qFormat="1"/>
+    <w:lsdException w:name="Subtle Reference" w:uiPriority="31" w:qFormat="1"/>
+    <w:lsdException w:name="Intense Reference" w:uiPriority="32" w:qFormat="1"/>
+    <w:lsdException w:name="Book Title" w:uiPriority="33" w:qFormat="1"/>
+    <w:lsdException w:name="Bibliography" w:semiHidden="1" w:uiPriority="37" w:unhideWhenUsed="1"/>
+    <w:lsdException w:name="TOC Heading" w:semiHidden="1" w:uiPriority="39" w:unhideWhenUsed="1" w:qFormat="1"/>
+    <w:lsdException w:name="Plain Table 1" w:uiPriority="41"/>
+    <w:lsdException w:name="Plain Table 2" w:uiPriority="42"/>
+    <w:lsdException w:name="Plain Table 3" w:uiPriority="43"/>
+    <w:lsdException w:name="Plain Table 4" w:uiPriority="44"/>
+    <w:lsdException w:name="Plain Table 5" w:uiPriority="45"/>
+    <w:lsdException w:name="Grid Table Light" w:uiPriority="40"/>
+    <w:lsdException w:name="Grid Table 1 Light" w:uiPriority="46"/>
+    <w:lsdException w:name="Grid Table 2" w:uiPriority="47"/>
+    <w:lsdException w:name="Grid Table 3" w:uiPriority="48"/>
+    <w:lsdException w:name="Grid Table 4" w:uiPriority="49"/>
+    <w:lsdException w:name="Grid Table 5 Dark" w:uiPriority="50"/>
+    <w:lsdException w:name="Grid Table 6 Colorful" w:uiPriority="51"/>
+    <w:lsdException w:name="Grid Table 7 Colorful" w:uiPriority="52"/>
+    <w:lsdException w:name="Grid Table 1 Light Accent 1" w:uiPriority="46"/>
+    <w:lsdException w:name="Grid Table 2 Accent 1" w:uiPriority="47"/>
+    <w:lsdException w:name="Grid Table 3 Accent 1" w:uiPriority="48"/>
+    <w:lsdException w:name="Grid Table 4 Accent 1" w:uiPriority="49"/>
+    <w:lsdException w:name="Grid Table 5 Dark Accent 1" w:uiPriority="50"/>
+    <w:lsdException w:name="Grid Table 6 Colorful Accent 1" w:uiPriority="51"/>
+    <w:lsdException w:name="Grid Table 7 Colorful Accent 1" w:uiPriority="52"/>
+    <w:lsdException w:name="Grid Table 1 Light Accent 2" w:uiPriority="46"/>
+    <w:lsdException w:name="Grid Table 2 Accent 2" w:uiPriority="47"/>
+    <w:lsdException w:name="Grid Table 3 Accent 2" w:uiPriority="48"/>
+    <w:lsdException w:name="Grid Table 4 Accent 2" w:uiPriority="49"/>
+    <w:lsdException w:name="Grid Table 5 Dark Accent 2" w:uiPriority="50"/>
+    <w:lsdException w:name="Grid Table 6 Colorful Accent 2" w:uiPriority="51"/>
+    <w:lsdException w:name="Grid Table 7 Colorful Accent 2" w:uiPriority="52"/>
+    <w:lsdException w:name="Grid Table 1 Light Accent 3" w:uiPriority="46"/>
+    <w:lsdException w:name="Grid Table 2 Accent 3" w:uiPriority="47"/>
+    <w:lsdException w:name="Grid Table 3 Accent 3" w:uiPriority="48"/>
+    <w:lsdException w:name="Grid Table 4 Accent 3" w:uiPriority="49"/>
+    <w:lsdException w:name="Grid Table 5 Dark Accent 3" w:uiPriority="50"/>
+    <w:lsdException w:name="Grid Table 6 Colorful Accent 3" w:uiPriority="51"/>
+    <w:lsdException w:name="Grid Table 7 Colorful Accent 3" w:uiPriority="52"/>
+    <w:lsdException w:name="Grid Table 1 Light Accent 4" w:uiPriority="46"/>
+    <w:lsdException w:name="Grid Table 2 Accent 4" w:uiPriority="47"/>
+    <w:lsdException w:name="Grid Table 3 Accent 4" w:uiPriority="48"/>
+    <w:lsdException w:name="Grid Table 4 Accent 4" w:uiPriority="49"/>
+    <w:lsdException w:name="Grid Table 5 Dark Accent 4" w:uiPriority="50"/>
+    <w:lsdException w:name="Grid Table 6 Colorful Accent 4" w:uiPriority="51"/>
+    <w:lsdException w:name="Grid Table 7 Colorful Accent 4" w:uiPriority="52"/>
+    <w:lsdException w:name="Grid Table 1 Light Accent 5" w:uiPriority="46"/>
+    <w:lsdException w:name="Grid Table 2 Accent 5" w:uiPriority="47"/>
+    <w:lsdException w:name="Grid Table 3 Accent 5" w:uiPriority="48"/>
+    <w:lsdException w:name="Grid Table 4 Accent 5" w:uiPriority="49"/>
+    <w:lsdException w:name="Grid Table 5 Dark Accent 5" w:uiPriority="50"/>
+    <w:lsdException w:name="Grid Table 6 Colorful Accent 5" w:uiPriority="51"/>
+    <w:lsdException w:name="Grid Table 7 Colorful Accent 5" w:uiPriority="52"/>
+    <w:lsdException w:name="Grid Table 1 Light Accent 6" w:uiPriority="46"/>
+    <w:lsdException w:name="Grid Table 2 Accent 6" w:uiPriority="47"/>
+    <w:lsdException w:name="Grid Table 3 Accent 6" w:uiPriority="48"/>
+    <w:lsdException w:name="Grid Table 4 Accent 6" w:uiPriority="49"/>
+    <w:lsdException w:name="Grid Table 5 Dark Accent 6" w:uiPriority="50"/>
+    <w:lsdException w:name="Grid Table 6 Colorful Accent 6" w:uiPriority="51"/>
+    <w:lsdException w:name="Grid Table 7 Colorful Accent 6" w:uiPriority="52"/>
+    <w:lsdException w:name="List Table 1 Light" w:uiPriority="46"/>
+    <w:lsdException w:name="List Table 2" w:uiPriority="47"/>
+    <w:lsdException w:name="List Table 3" w:uiPriority="48"/>
+    <w:lsdException w:name="List Table 4" w:uiPriority="49"/>
+    <w:lsdException w:name="List Table 5 Dark" w:uiPriority="50"/>
+    <w:lsdException w:name="List Table 6 Colorful" w:uiPriority="51"/>
+    <w:lsdException w:name="List Table 7 Colorful" w:uiPriority="52"/>
+    <w:lsdException w:name="List Table 1 Light Accent 1" w:uiPriority="46"/>
+    <w:lsdException w:name="List Table 2 Accent 1" w:uiPriority="47"/>
+    <w:lsdException w:name="List Table 3 Accent 1" w:uiPriority="48"/>
+    <w:lsdException w:name="List Table 4 Accent 1" w:uiPriority="49"/>
+    <w:lsdException w:name="List Table 5 Dark Accent 1" w:uiPriority="50"/>
+    <w:lsdException w:name="List Table 6 Colorful Accent 1" w:uiPriority="51"/>
+    <w:lsdException w:name="List Table 7 Colorful Accent 1" w:uiPriority="52"/>
+    <w:lsdException w:name="List Table 1 Light Accent 2" w:uiPriority="46"/>
+    <w:lsdException w:name="List Table 2 Accent 2" w:uiPriority="47"/>
+    <w:lsdException w:name="List Table 3 Accent 2" w:uiPriority="48"/>
+    <w:lsdException w:name="List Table 4 Accent 2" w:uiPriority="49"/>
+    <w:lsdException w:name="List Table 5 Dark Accent 2" w:uiPriority="50"/>
+    <w:lsdException w:name="List Table 6 Colorful Accent 2" w:uiPriority="51"/>
+    <w:lsdException w:name="List Table 7 Colorful Accent 2" w:uiPriority="52"/>
+    <w:lsdException w:name="List Table 1 Light Accent 3" w:uiPriority="46"/>
+    <w:lsdException w:name="List Table 2 Accent 3" w:uiPriority="47"/>
+    <w:lsdException w:name="List Table 3 Accent 3" w:uiPriority="48"/>
+    <w:lsdException w:name="List Table 4 Accent 3" w:uiPriority="49"/>
+    <w:lsdException w:name="List Table 5 Dark Accent 3" w:uiPriority="50"/>
+    <w:lsdException w:name="List Table 6 Colorful Accent 3" w:uiPriority="51"/>
+    <w:lsdException w:name="List Table 7 Colorful Accent 3" w:uiPriority="52"/>
+    <w:lsdException w:name="List Table 1 Light Accent 4" w:uiPriority="46"/>
+    <w:lsdException w:name="List Table 2 Accent 4" w:uiPriority="47"/>
+    <w:lsdException w:name="List Table 3 Accent 4" w:uiPriority="48"/>
+    <w:lsdException w:name="List Table 4 Accent 4" w:uiPriority="49"/>
+    <w:lsdException w:name="List Table 5 Dark Accent 4" w:uiPriority="50"/>
+    <w:lsdException w:name="List Table 6 Colorful Accent 4" w:uiPriority="51"/>
+    <w:lsdException w:name="List Table 7 Colorful Accent 4" w:uiPriority="52"/>
+    <w:lsdException w:name="List Table 1 Light Accent 5" w:uiPriority="46"/>
+    <w:lsdException w:name="List Table 2 Accent 5" w:uiPriority="47"/>
+    <w:lsdException w:name="List Table 3 Accent 5" w:uiPriority="48"/>
+    <w:lsdException w:name="List Table 4 Accent 5" w:uiPriority="49"/>
+    <w:lsdException w:name="List Table 5 Dark Accent 5" w:uiPriority="50"/>
+    <w:lsdException w:name="List Table 6 Colorful Accent 5" w:uiPriority="51"/>
+    <w:lsdException w:name="List Table 7 Colorful Accent 5" w:uiPriority="52"/>
+    <w:lsdException w:name="List Table 1 Light Accent 6" w:uiPriority="46"/>
+    <w:lsdException w:name="List Table 2 Accent 6" w:uiPriority="47"/>
+    <w:lsdException w:name="List Table 3 Accent 6" w:uiPriority="48"/>
+    <w:lsdException w:name="List Table 4 Accent 6" w:uiPriority="49"/>
+    <w:lsdException w:name="List Table 5 Dark Accent 6" w:uiPriority="50"/>
+    <w:lsdException w:name="List Table 6 Colorful Accent 6" w:uiPriority="51"/>
+    <w:lsdException w:name="List Table 7 Colorful Accent 6" w:uiPriority="52"/>
+    <w:lsdException w:name="Mention" w:semiHidden="1" w:unhideWhenUsed="1"/>
+    <w:lsdException w:name="Smart Hyperlink" w:semiHidden="1" w:unhideWhenUsed="1"/>
+    <w:lsdException w:name="Hashtag" w:semiHidden="1" w:unhideWhenUsed="1"/>
+    <w:lsdException w:name="Unresolved Mention" w:semiHidden="1" w:unhideWhenUsed="1"/>
   </w:latentStyles>
   <w:style w:type="paragraph" w:default="1" w:styleId="Normal">
     <w:name w:val="Normal"/>

</xml_diff>